<commit_message>
Inserto informació desde rama 1
</commit_message>
<xml_diff>
--- a/git-github.docx
+++ b/git-github.docx
@@ -1805,8 +1805,39 @@
           <w:shd w:val="clear" w:color="auto" w:fill="131A29"/>
           <w:lang w:val="es-MX"/>
         </w:rPr>
-        <w:t>$ git log --oneline</w:t>
-      </w:r>
+        <w:t xml:space="preserve">$ </w:t>
+      </w:r>
+      <w:proofErr w:type="spellStart"/>
+      <w:r>
+        <w:rPr>
+          <w:rFonts w:ascii="Consolas" w:hAnsi="Consolas"/>
+          <w:color w:val="ABB2BF"/>
+          <w:shd w:val="clear" w:color="auto" w:fill="131A29"/>
+          <w:lang w:val="es-MX"/>
+        </w:rPr>
+        <w:t>git</w:t>
+      </w:r>
+      <w:proofErr w:type="spellEnd"/>
+      <w:r>
+        <w:rPr>
+          <w:rFonts w:ascii="Consolas" w:hAnsi="Consolas"/>
+          <w:color w:val="ABB2BF"/>
+          <w:shd w:val="clear" w:color="auto" w:fill="131A29"/>
+          <w:lang w:val="es-MX"/>
+        </w:rPr>
+        <w:t xml:space="preserve"> log --</w:t>
+      </w:r>
+      <w:proofErr w:type="spellStart"/>
+      <w:r>
+        <w:rPr>
+          <w:rFonts w:ascii="Consolas" w:hAnsi="Consolas"/>
+          <w:color w:val="ABB2BF"/>
+          <w:shd w:val="clear" w:color="auto" w:fill="131A29"/>
+          <w:lang w:val="es-MX"/>
+        </w:rPr>
+        <w:t>oneline</w:t>
+      </w:r>
+      <w:proofErr w:type="spellEnd"/>
     </w:p>
     <w:p>
       <w:pPr>
@@ -2091,7 +2122,25 @@
           <w:color w:val="ABB2BF"/>
           <w:shd w:val="clear" w:color="auto" w:fill="131A29"/>
         </w:rPr>
-        <w:t>nothing to comit, working tree clean</w:t>
+        <w:t xml:space="preserve">nothing to </w:t>
+      </w:r>
+      <w:proofErr w:type="spellStart"/>
+      <w:r>
+        <w:rPr>
+          <w:rFonts w:ascii="Consolas" w:eastAsia="Times New Roman" w:hAnsi="Consolas" w:cs="Times New Roman"/>
+          <w:color w:val="ABB2BF"/>
+          <w:shd w:val="clear" w:color="auto" w:fill="131A29"/>
+        </w:rPr>
+        <w:t>comit</w:t>
+      </w:r>
+      <w:proofErr w:type="spellEnd"/>
+      <w:r>
+        <w:rPr>
+          <w:rFonts w:ascii="Consolas" w:eastAsia="Times New Roman" w:hAnsi="Consolas" w:cs="Times New Roman"/>
+          <w:color w:val="ABB2BF"/>
+          <w:shd w:val="clear" w:color="auto" w:fill="131A29"/>
+        </w:rPr>
+        <w:t>, working tree clean</w:t>
       </w:r>
     </w:p>
     <w:p>
@@ -2392,14 +2441,45 @@
           <w:lang w:val="es-MX"/>
         </w:rPr>
       </w:pPr>
-      <w:r>
-        <w:rPr>
-          <w:rFonts w:ascii="Consolas" w:hAnsi="Consolas"/>
-          <w:color w:val="ABB2BF"/>
-          <w:shd w:val="clear" w:color="auto" w:fill="131A29"/>
-          <w:lang w:val="es-MX"/>
-        </w:rPr>
-        <w:t>git add index.html</w:t>
+      <w:proofErr w:type="spellStart"/>
+      <w:r>
+        <w:rPr>
+          <w:rFonts w:ascii="Consolas" w:hAnsi="Consolas"/>
+          <w:color w:val="ABB2BF"/>
+          <w:shd w:val="clear" w:color="auto" w:fill="131A29"/>
+          <w:lang w:val="es-MX"/>
+        </w:rPr>
+        <w:t>git</w:t>
+      </w:r>
+      <w:proofErr w:type="spellEnd"/>
+      <w:r>
+        <w:rPr>
+          <w:rFonts w:ascii="Consolas" w:hAnsi="Consolas"/>
+          <w:color w:val="ABB2BF"/>
+          <w:shd w:val="clear" w:color="auto" w:fill="131A29"/>
+          <w:lang w:val="es-MX"/>
+        </w:rPr>
+        <w:t xml:space="preserve"> </w:t>
+      </w:r>
+      <w:proofErr w:type="spellStart"/>
+      <w:r>
+        <w:rPr>
+          <w:rFonts w:ascii="Consolas" w:hAnsi="Consolas"/>
+          <w:color w:val="ABB2BF"/>
+          <w:shd w:val="clear" w:color="auto" w:fill="131A29"/>
+          <w:lang w:val="es-MX"/>
+        </w:rPr>
+        <w:t>add</w:t>
+      </w:r>
+      <w:proofErr w:type="spellEnd"/>
+      <w:r>
+        <w:rPr>
+          <w:rFonts w:ascii="Consolas" w:hAnsi="Consolas"/>
+          <w:color w:val="ABB2BF"/>
+          <w:shd w:val="clear" w:color="auto" w:fill="131A29"/>
+          <w:lang w:val="es-MX"/>
+        </w:rPr>
+        <w:t xml:space="preserve"> index.html</w:t>
       </w:r>
     </w:p>
     <w:p>
@@ -2421,15 +2501,48 @@
           <w:lang w:val="es-MX"/>
         </w:rPr>
       </w:pPr>
-      <w:r>
-        <w:rPr>
-          <w:rFonts w:ascii="Consolas" w:hAnsi="Consolas"/>
-          <w:color w:val="ABB2BF"/>
-          <w:shd w:val="clear" w:color="auto" w:fill="131A29"/>
-          <w:lang w:val="es-MX"/>
-        </w:rPr>
-        <w:t>git add .</w:t>
-      </w:r>
+      <w:proofErr w:type="spellStart"/>
+      <w:r>
+        <w:rPr>
+          <w:rFonts w:ascii="Consolas" w:hAnsi="Consolas"/>
+          <w:color w:val="ABB2BF"/>
+          <w:shd w:val="clear" w:color="auto" w:fill="131A29"/>
+          <w:lang w:val="es-MX"/>
+        </w:rPr>
+        <w:t>git</w:t>
+      </w:r>
+      <w:proofErr w:type="spellEnd"/>
+      <w:r>
+        <w:rPr>
+          <w:rFonts w:ascii="Consolas" w:hAnsi="Consolas"/>
+          <w:color w:val="ABB2BF"/>
+          <w:shd w:val="clear" w:color="auto" w:fill="131A29"/>
+          <w:lang w:val="es-MX"/>
+        </w:rPr>
+        <w:t xml:space="preserve"> </w:t>
+      </w:r>
+      <w:proofErr w:type="spellStart"/>
+      <w:proofErr w:type="gramStart"/>
+      <w:r>
+        <w:rPr>
+          <w:rFonts w:ascii="Consolas" w:hAnsi="Consolas"/>
+          <w:color w:val="ABB2BF"/>
+          <w:shd w:val="clear" w:color="auto" w:fill="131A29"/>
+          <w:lang w:val="es-MX"/>
+        </w:rPr>
+        <w:t>add</w:t>
+      </w:r>
+      <w:proofErr w:type="spellEnd"/>
+      <w:r>
+        <w:rPr>
+          <w:rFonts w:ascii="Consolas" w:hAnsi="Consolas"/>
+          <w:color w:val="ABB2BF"/>
+          <w:shd w:val="clear" w:color="auto" w:fill="131A29"/>
+          <w:lang w:val="es-MX"/>
+        </w:rPr>
+        <w:t xml:space="preserve"> .</w:t>
+      </w:r>
+      <w:proofErr w:type="gramEnd"/>
     </w:p>
     <w:p>
       <w:pPr>
@@ -2542,6 +2655,7 @@
           <w:lang w:val="es-MX"/>
         </w:rPr>
       </w:pPr>
+      <w:proofErr w:type="spellStart"/>
       <w:r>
         <w:rPr>
           <w:rFonts w:ascii="Consolas" w:hAnsi="Consolas"/>
@@ -2550,7 +2664,37 @@
           <w:lang w:val="es-MX"/>
         </w:rPr>
         <w:lastRenderedPageBreak/>
-        <w:t>git reset HEAD index.html</w:t>
+        <w:t>git</w:t>
+      </w:r>
+      <w:proofErr w:type="spellEnd"/>
+      <w:r>
+        <w:rPr>
+          <w:rFonts w:ascii="Consolas" w:hAnsi="Consolas"/>
+          <w:color w:val="ABB2BF"/>
+          <w:shd w:val="clear" w:color="auto" w:fill="131A29"/>
+          <w:lang w:val="es-MX"/>
+        </w:rPr>
+        <w:t xml:space="preserve"> </w:t>
+      </w:r>
+      <w:proofErr w:type="spellStart"/>
+      <w:r>
+        <w:rPr>
+          <w:rFonts w:ascii="Consolas" w:hAnsi="Consolas"/>
+          <w:color w:val="ABB2BF"/>
+          <w:shd w:val="clear" w:color="auto" w:fill="131A29"/>
+          <w:lang w:val="es-MX"/>
+        </w:rPr>
+        <w:t>reset</w:t>
+      </w:r>
+      <w:proofErr w:type="spellEnd"/>
+      <w:r>
+        <w:rPr>
+          <w:rFonts w:ascii="Consolas" w:hAnsi="Consolas"/>
+          <w:color w:val="ABB2BF"/>
+          <w:shd w:val="clear" w:color="auto" w:fill="131A29"/>
+          <w:lang w:val="es-MX"/>
+        </w:rPr>
+        <w:t xml:space="preserve"> HEAD index.html</w:t>
       </w:r>
     </w:p>
     <w:p>
@@ -2588,15 +2732,37 @@
           <w:lang w:val="es-MX"/>
         </w:rPr>
       </w:pPr>
-      <w:r>
-        <w:rPr>
-          <w:rFonts w:ascii="Consolas" w:hAnsi="Consolas"/>
-          <w:color w:val="ABB2BF"/>
-          <w:shd w:val="clear" w:color="auto" w:fill="131A29"/>
-          <w:lang w:val="es-MX"/>
-        </w:rPr>
-        <w:t>git diff</w:t>
-      </w:r>
+      <w:proofErr w:type="spellStart"/>
+      <w:r>
+        <w:rPr>
+          <w:rFonts w:ascii="Consolas" w:hAnsi="Consolas"/>
+          <w:color w:val="ABB2BF"/>
+          <w:shd w:val="clear" w:color="auto" w:fill="131A29"/>
+          <w:lang w:val="es-MX"/>
+        </w:rPr>
+        <w:t>git</w:t>
+      </w:r>
+      <w:proofErr w:type="spellEnd"/>
+      <w:r>
+        <w:rPr>
+          <w:rFonts w:ascii="Consolas" w:hAnsi="Consolas"/>
+          <w:color w:val="ABB2BF"/>
+          <w:shd w:val="clear" w:color="auto" w:fill="131A29"/>
+          <w:lang w:val="es-MX"/>
+        </w:rPr>
+        <w:t xml:space="preserve"> </w:t>
+      </w:r>
+      <w:proofErr w:type="spellStart"/>
+      <w:r>
+        <w:rPr>
+          <w:rFonts w:ascii="Consolas" w:hAnsi="Consolas"/>
+          <w:color w:val="ABB2BF"/>
+          <w:shd w:val="clear" w:color="auto" w:fill="131A29"/>
+          <w:lang w:val="es-MX"/>
+        </w:rPr>
+        <w:t>diff</w:t>
+      </w:r>
+      <w:proofErr w:type="spellEnd"/>
     </w:p>
     <w:p>
       <w:pPr>
@@ -2620,15 +2786,57 @@
           <w:lang w:val="es-MX"/>
         </w:rPr>
       </w:pPr>
-      <w:r>
-        <w:rPr>
-          <w:rFonts w:ascii="Consolas" w:hAnsi="Consolas"/>
-          <w:color w:val="ABB2BF"/>
-          <w:shd w:val="clear" w:color="auto" w:fill="131A29"/>
-          <w:lang w:val="es-MX"/>
-        </w:rPr>
-        <w:t>git diff –staged</w:t>
-      </w:r>
+      <w:proofErr w:type="spellStart"/>
+      <w:r>
+        <w:rPr>
+          <w:rFonts w:ascii="Consolas" w:hAnsi="Consolas"/>
+          <w:color w:val="ABB2BF"/>
+          <w:shd w:val="clear" w:color="auto" w:fill="131A29"/>
+          <w:lang w:val="es-MX"/>
+        </w:rPr>
+        <w:t>git</w:t>
+      </w:r>
+      <w:proofErr w:type="spellEnd"/>
+      <w:r>
+        <w:rPr>
+          <w:rFonts w:ascii="Consolas" w:hAnsi="Consolas"/>
+          <w:color w:val="ABB2BF"/>
+          <w:shd w:val="clear" w:color="auto" w:fill="131A29"/>
+          <w:lang w:val="es-MX"/>
+        </w:rPr>
+        <w:t xml:space="preserve"> </w:t>
+      </w:r>
+      <w:proofErr w:type="spellStart"/>
+      <w:r>
+        <w:rPr>
+          <w:rFonts w:ascii="Consolas" w:hAnsi="Consolas"/>
+          <w:color w:val="ABB2BF"/>
+          <w:shd w:val="clear" w:color="auto" w:fill="131A29"/>
+          <w:lang w:val="es-MX"/>
+        </w:rPr>
+        <w:t>diff</w:t>
+      </w:r>
+      <w:proofErr w:type="spellEnd"/>
+      <w:r>
+        <w:rPr>
+          <w:rFonts w:ascii="Consolas" w:hAnsi="Consolas"/>
+          <w:color w:val="ABB2BF"/>
+          <w:shd w:val="clear" w:color="auto" w:fill="131A29"/>
+          <w:lang w:val="es-MX"/>
+        </w:rPr>
+        <w:t xml:space="preserve"> –</w:t>
+      </w:r>
+      <w:proofErr w:type="spellStart"/>
+      <w:r>
+        <w:rPr>
+          <w:rFonts w:ascii="Consolas" w:hAnsi="Consolas"/>
+          <w:color w:val="ABB2BF"/>
+          <w:shd w:val="clear" w:color="auto" w:fill="131A29"/>
+          <w:lang w:val="es-MX"/>
+        </w:rPr>
+        <w:t>staged</w:t>
+      </w:r>
+      <w:proofErr w:type="spellEnd"/>
     </w:p>
     <w:p>
       <w:pPr>
@@ -2704,14 +2912,45 @@
           <w:lang w:val="es-MX"/>
         </w:rPr>
       </w:pPr>
-      <w:r>
-        <w:rPr>
-          <w:rFonts w:ascii="Consolas" w:hAnsi="Consolas"/>
-          <w:color w:val="ABB2BF"/>
-          <w:shd w:val="clear" w:color="auto" w:fill="131A29"/>
-          <w:lang w:val="es-MX"/>
-        </w:rPr>
-        <w:t>git checkout -- index.html</w:t>
+      <w:proofErr w:type="spellStart"/>
+      <w:r>
+        <w:rPr>
+          <w:rFonts w:ascii="Consolas" w:hAnsi="Consolas"/>
+          <w:color w:val="ABB2BF"/>
+          <w:shd w:val="clear" w:color="auto" w:fill="131A29"/>
+          <w:lang w:val="es-MX"/>
+        </w:rPr>
+        <w:t>git</w:t>
+      </w:r>
+      <w:proofErr w:type="spellEnd"/>
+      <w:r>
+        <w:rPr>
+          <w:rFonts w:ascii="Consolas" w:hAnsi="Consolas"/>
+          <w:color w:val="ABB2BF"/>
+          <w:shd w:val="clear" w:color="auto" w:fill="131A29"/>
+          <w:lang w:val="es-MX"/>
+        </w:rPr>
+        <w:t xml:space="preserve"> </w:t>
+      </w:r>
+      <w:proofErr w:type="spellStart"/>
+      <w:r>
+        <w:rPr>
+          <w:rFonts w:ascii="Consolas" w:hAnsi="Consolas"/>
+          <w:color w:val="ABB2BF"/>
+          <w:shd w:val="clear" w:color="auto" w:fill="131A29"/>
+          <w:lang w:val="es-MX"/>
+        </w:rPr>
+        <w:t>checkout</w:t>
+      </w:r>
+      <w:proofErr w:type="spellEnd"/>
+      <w:r>
+        <w:rPr>
+          <w:rFonts w:ascii="Consolas" w:hAnsi="Consolas"/>
+          <w:color w:val="ABB2BF"/>
+          <w:shd w:val="clear" w:color="auto" w:fill="131A29"/>
+          <w:lang w:val="es-MX"/>
+        </w:rPr>
+        <w:t xml:space="preserve"> -- index.html</w:t>
       </w:r>
     </w:p>
     <w:p>
@@ -3195,6 +3434,1259 @@
           <w:lang w:val="es-MX"/>
         </w:rPr>
         <w:t>. En este ejemplo sólo tenemos un cambio (el archivo index.html). En las últimas líneas vemos qué cambio: una línea se agregó (la que empieza con +) y otra se eliminó (la que empieza con -). Generalmente en la consola aparecen las nuevas líneas en verde y las que se eliminaron en rojo.</w:t>
+      </w:r>
+    </w:p>
+    <w:p>
+      <w:pPr>
+        <w:rPr>
+          <w:lang w:val="es-MX"/>
+        </w:rPr>
+      </w:pPr>
+      <w:r>
+        <w:rPr>
+          <w:lang w:val="es-MX"/>
+        </w:rPr>
+        <w:t>Recursos adicionales</w:t>
+      </w:r>
+      <w:r>
+        <w:rPr>
+          <w:lang w:val="es-MX"/>
+        </w:rPr>
+        <w:t xml:space="preserve">: </w:t>
+      </w:r>
+      <w:hyperlink r:id="rId5" w:history="1">
+        <w:r>
+          <w:rPr>
+            <w:rStyle w:val="Hipervnculo"/>
+            <w:lang w:val="es-MX"/>
+          </w:rPr>
+          <w:t>https://guias.makeitreal.camp/git/conceptos-comandos-esenciales</w:t>
+        </w:r>
+      </w:hyperlink>
+    </w:p>
+    <w:p>
+      <w:pPr>
+        <w:pStyle w:val="Ttulo1"/>
+        <w:rPr>
+          <w:b/>
+          <w:lang w:val="es-MX"/>
+        </w:rPr>
+      </w:pPr>
+      <w:r>
+        <w:rPr>
+          <w:b/>
+          <w:lang w:val="es-MX"/>
+        </w:rPr>
+        <w:lastRenderedPageBreak/>
+        <w:t>Trabajando con ramas</w:t>
+      </w:r>
+    </w:p>
+    <w:p>
+      <w:pPr>
+        <w:rPr>
+          <w:lang w:val="es-MX"/>
+        </w:rPr>
+      </w:pPr>
+      <w:r>
+        <w:rPr>
+          <w:lang w:val="es-MX"/>
+        </w:rPr>
+        <w:t>Las ramas (</w:t>
+      </w:r>
+      <w:proofErr w:type="spellStart"/>
+      <w:r>
+        <w:rPr>
+          <w:lang w:val="es-MX"/>
+        </w:rPr>
+        <w:t>branches</w:t>
+      </w:r>
+      <w:proofErr w:type="spellEnd"/>
+      <w:r>
+        <w:rPr>
+          <w:lang w:val="es-MX"/>
+        </w:rPr>
+        <w:t>) nos permiten desviarnos de la línea principal de desarrollo.</w:t>
+      </w:r>
+    </w:p>
+    <w:p>
+      <w:pPr>
+        <w:rPr>
+          <w:lang w:val="es-MX"/>
+        </w:rPr>
+      </w:pPr>
+      <w:r>
+        <w:rPr>
+          <w:lang w:val="es-MX"/>
+        </w:rPr>
+        <w:t xml:space="preserve">Por defecto </w:t>
+      </w:r>
+      <w:proofErr w:type="spellStart"/>
+      <w:r>
+        <w:rPr>
+          <w:lang w:val="es-MX"/>
+        </w:rPr>
+        <w:t>git</w:t>
+      </w:r>
+      <w:proofErr w:type="spellEnd"/>
+      <w:r>
+        <w:rPr>
+          <w:lang w:val="es-MX"/>
+        </w:rPr>
+        <w:t xml:space="preserve"> crea una rama por defecto llamada master.</w:t>
+      </w:r>
+    </w:p>
+    <w:p>
+      <w:pPr>
+        <w:rPr>
+          <w:lang w:val="es-MX"/>
+        </w:rPr>
+      </w:pPr>
+      <w:proofErr w:type="gramStart"/>
+      <w:r>
+        <w:rPr>
+          <w:lang w:val="es-MX"/>
+        </w:rPr>
+        <w:t>En qué rama estamos?</w:t>
+      </w:r>
+      <w:proofErr w:type="gramEnd"/>
+    </w:p>
+    <w:p>
+      <w:pPr>
+        <w:rPr>
+          <w:lang w:val="es-MX"/>
+        </w:rPr>
+      </w:pPr>
+      <w:r>
+        <w:rPr>
+          <w:lang w:val="es-MX"/>
+        </w:rPr>
+        <w:t xml:space="preserve">Para ver en qué rama nos encontramos utiliza el comando </w:t>
+      </w:r>
+      <w:proofErr w:type="spellStart"/>
+      <w:r>
+        <w:rPr>
+          <w:lang w:val="es-MX"/>
+        </w:rPr>
+        <w:t>git</w:t>
+      </w:r>
+      <w:proofErr w:type="spellEnd"/>
+      <w:r>
+        <w:rPr>
+          <w:lang w:val="es-MX"/>
+        </w:rPr>
+        <w:t xml:space="preserve"> status. La primera línea nos dice en qué rama estamos:</w:t>
+      </w:r>
+    </w:p>
+    <w:p>
+      <w:pPr>
+        <w:spacing w:after="0" w:line="240" w:lineRule="auto"/>
+        <w:rPr>
+          <w:rFonts w:ascii="Consolas" w:eastAsia="Times New Roman" w:hAnsi="Consolas" w:cs="Times New Roman"/>
+          <w:color w:val="ABB2BF"/>
+          <w:shd w:val="clear" w:color="auto" w:fill="131A29"/>
+        </w:rPr>
+      </w:pPr>
+      <w:r>
+        <w:rPr>
+          <w:rFonts w:ascii="Consolas" w:eastAsia="Times New Roman" w:hAnsi="Consolas" w:cs="Times New Roman"/>
+          <w:color w:val="ABB2BF"/>
+          <w:shd w:val="clear" w:color="auto" w:fill="131A29"/>
+        </w:rPr>
+        <w:t xml:space="preserve">$ </w:t>
+      </w:r>
+      <w:proofErr w:type="spellStart"/>
+      <w:r>
+        <w:rPr>
+          <w:rFonts w:ascii="Consolas" w:eastAsia="Times New Roman" w:hAnsi="Consolas" w:cs="Times New Roman"/>
+          <w:color w:val="ABB2BF"/>
+          <w:shd w:val="clear" w:color="auto" w:fill="131A29"/>
+        </w:rPr>
+        <w:t>git</w:t>
+      </w:r>
+      <w:proofErr w:type="spellEnd"/>
+      <w:r>
+        <w:rPr>
+          <w:rFonts w:ascii="Consolas" w:eastAsia="Times New Roman" w:hAnsi="Consolas" w:cs="Times New Roman"/>
+          <w:color w:val="ABB2BF"/>
+          <w:shd w:val="clear" w:color="auto" w:fill="131A29"/>
+        </w:rPr>
+        <w:t xml:space="preserve"> status</w:t>
+      </w:r>
+    </w:p>
+    <w:p>
+      <w:pPr>
+        <w:spacing w:after="0" w:line="240" w:lineRule="auto"/>
+        <w:rPr>
+          <w:rFonts w:ascii="Consolas" w:eastAsia="Times New Roman" w:hAnsi="Consolas" w:cs="Times New Roman"/>
+          <w:color w:val="ABB2BF"/>
+          <w:shd w:val="clear" w:color="auto" w:fill="131A29"/>
+        </w:rPr>
+      </w:pPr>
+      <w:r>
+        <w:rPr>
+          <w:rFonts w:ascii="Consolas" w:eastAsia="Times New Roman" w:hAnsi="Consolas" w:cs="Times New Roman"/>
+          <w:color w:val="ABB2BF"/>
+          <w:shd w:val="clear" w:color="auto" w:fill="131A29"/>
+        </w:rPr>
+        <w:t>On branch master</w:t>
+      </w:r>
+    </w:p>
+    <w:p>
+      <w:pPr>
+        <w:rPr>
+          <w:rFonts w:ascii="Consolas" w:eastAsia="Times New Roman" w:hAnsi="Consolas" w:cs="Times New Roman"/>
+          <w:color w:val="ABB2BF"/>
+          <w:shd w:val="clear" w:color="auto" w:fill="131A29"/>
+        </w:rPr>
+      </w:pPr>
+      <w:r>
+        <w:rPr>
+          <w:rFonts w:ascii="Consolas" w:eastAsia="Times New Roman" w:hAnsi="Consolas" w:cs="Times New Roman"/>
+          <w:color w:val="ABB2BF"/>
+          <w:shd w:val="clear" w:color="auto" w:fill="131A29"/>
+        </w:rPr>
+        <w:t>...</w:t>
+      </w:r>
+    </w:p>
+    <w:p>
+      <w:pPr>
+        <w:rPr>
+          <w:lang w:val="es-MX"/>
+        </w:rPr>
+      </w:pPr>
+      <w:r>
+        <w:rPr>
+          <w:lang w:val="es-MX"/>
+        </w:rPr>
+        <w:t>Listar ramas</w:t>
+      </w:r>
+    </w:p>
+    <w:p>
+      <w:pPr>
+        <w:rPr>
+          <w:lang w:val="es-MX"/>
+        </w:rPr>
+      </w:pPr>
+      <w:r>
+        <w:rPr>
+          <w:lang w:val="es-MX"/>
+        </w:rPr>
+        <w:t xml:space="preserve">Para listar todas las ramas utiliza el comando </w:t>
+      </w:r>
+      <w:proofErr w:type="spellStart"/>
+      <w:r>
+        <w:rPr>
+          <w:lang w:val="es-MX"/>
+        </w:rPr>
+        <w:t>git</w:t>
+      </w:r>
+      <w:proofErr w:type="spellEnd"/>
+      <w:r>
+        <w:rPr>
+          <w:lang w:val="es-MX"/>
+        </w:rPr>
+        <w:t xml:space="preserve"> </w:t>
+      </w:r>
+      <w:proofErr w:type="spellStart"/>
+      <w:r>
+        <w:rPr>
+          <w:lang w:val="es-MX"/>
+        </w:rPr>
+        <w:t>branch</w:t>
+      </w:r>
+      <w:proofErr w:type="spellEnd"/>
+      <w:r>
+        <w:rPr>
+          <w:lang w:val="es-MX"/>
+        </w:rPr>
+        <w:t>. Por ejemplo:</w:t>
+      </w:r>
+    </w:p>
+    <w:p>
+      <w:pPr>
+        <w:spacing w:after="0" w:line="240" w:lineRule="auto"/>
+        <w:rPr>
+          <w:rFonts w:ascii="Consolas" w:eastAsia="Times New Roman" w:hAnsi="Consolas" w:cs="Times New Roman"/>
+          <w:color w:val="ABB2BF"/>
+          <w:shd w:val="clear" w:color="auto" w:fill="131A29"/>
+        </w:rPr>
+      </w:pPr>
+      <w:r>
+        <w:rPr>
+          <w:rFonts w:ascii="Consolas" w:eastAsia="Times New Roman" w:hAnsi="Consolas" w:cs="Times New Roman"/>
+          <w:color w:val="ABB2BF"/>
+          <w:shd w:val="clear" w:color="auto" w:fill="131A29"/>
+        </w:rPr>
+        <w:t xml:space="preserve">$ </w:t>
+      </w:r>
+      <w:proofErr w:type="spellStart"/>
+      <w:r>
+        <w:rPr>
+          <w:rFonts w:ascii="Consolas" w:eastAsia="Times New Roman" w:hAnsi="Consolas" w:cs="Times New Roman"/>
+          <w:color w:val="ABB2BF"/>
+          <w:shd w:val="clear" w:color="auto" w:fill="131A29"/>
+        </w:rPr>
+        <w:t>git</w:t>
+      </w:r>
+      <w:proofErr w:type="spellEnd"/>
+      <w:r>
+        <w:rPr>
+          <w:rFonts w:ascii="Consolas" w:eastAsia="Times New Roman" w:hAnsi="Consolas" w:cs="Times New Roman"/>
+          <w:color w:val="ABB2BF"/>
+          <w:shd w:val="clear" w:color="auto" w:fill="131A29"/>
+        </w:rPr>
+        <w:t xml:space="preserve"> branch</w:t>
+      </w:r>
+    </w:p>
+    <w:p>
+      <w:pPr>
+        <w:spacing w:after="0" w:line="240" w:lineRule="auto"/>
+        <w:rPr>
+          <w:rFonts w:ascii="Consolas" w:eastAsia="Times New Roman" w:hAnsi="Consolas" w:cs="Times New Roman"/>
+          <w:color w:val="ABB2BF"/>
+          <w:shd w:val="clear" w:color="auto" w:fill="131A29"/>
+        </w:rPr>
+      </w:pPr>
+      <w:r>
+        <w:rPr>
+          <w:rFonts w:ascii="Consolas" w:eastAsia="Times New Roman" w:hAnsi="Consolas" w:cs="Times New Roman"/>
+          <w:color w:val="ABB2BF"/>
+          <w:shd w:val="clear" w:color="auto" w:fill="131A29"/>
+        </w:rPr>
+        <w:t>* master</w:t>
+      </w:r>
+    </w:p>
+    <w:p>
+      <w:pPr>
+        <w:spacing w:after="0" w:line="240" w:lineRule="auto"/>
+        <w:rPr>
+          <w:rFonts w:ascii="Consolas" w:eastAsia="Times New Roman" w:hAnsi="Consolas" w:cs="Times New Roman"/>
+          <w:color w:val="ABB2BF"/>
+          <w:shd w:val="clear" w:color="auto" w:fill="131A29"/>
+        </w:rPr>
+      </w:pPr>
+      <w:r>
+        <w:rPr>
+          <w:rFonts w:ascii="Consolas" w:eastAsia="Times New Roman" w:hAnsi="Consolas" w:cs="Times New Roman"/>
+          <w:color w:val="ABB2BF"/>
+          <w:shd w:val="clear" w:color="auto" w:fill="131A29"/>
+        </w:rPr>
+        <w:t xml:space="preserve">  rama-1</w:t>
+      </w:r>
+    </w:p>
+    <w:p>
+      <w:pPr>
+        <w:spacing w:after="0" w:line="240" w:lineRule="auto"/>
+        <w:rPr>
+          <w:rFonts w:ascii="Consolas" w:eastAsia="Times New Roman" w:hAnsi="Consolas" w:cs="Times New Roman"/>
+          <w:color w:val="ABB2BF"/>
+          <w:shd w:val="clear" w:color="auto" w:fill="131A29"/>
+        </w:rPr>
+      </w:pPr>
+      <w:r>
+        <w:rPr>
+          <w:rFonts w:ascii="Consolas" w:eastAsia="Times New Roman" w:hAnsi="Consolas" w:cs="Times New Roman"/>
+          <w:color w:val="ABB2BF"/>
+          <w:shd w:val="clear" w:color="auto" w:fill="131A29"/>
+        </w:rPr>
+        <w:t xml:space="preserve">  rama-2</w:t>
+      </w:r>
+    </w:p>
+    <w:p>
+      <w:pPr>
+        <w:rPr>
+          <w:rFonts w:ascii="Consolas" w:eastAsia="Times New Roman" w:hAnsi="Consolas" w:cs="Times New Roman"/>
+          <w:color w:val="ABB2BF"/>
+          <w:shd w:val="clear" w:color="auto" w:fill="131A29"/>
+        </w:rPr>
+      </w:pPr>
+      <w:r>
+        <w:rPr>
+          <w:rFonts w:ascii="Consolas" w:eastAsia="Times New Roman" w:hAnsi="Consolas" w:cs="Times New Roman"/>
+          <w:color w:val="ABB2BF"/>
+          <w:shd w:val="clear" w:color="auto" w:fill="131A29"/>
+        </w:rPr>
+        <w:t xml:space="preserve">  ...</w:t>
+      </w:r>
+    </w:p>
+    <w:p>
+      <w:pPr>
+        <w:rPr>
+          <w:lang w:val="es-MX"/>
+        </w:rPr>
+      </w:pPr>
+      <w:r>
+        <w:rPr>
+          <w:lang w:val="es-MX"/>
+        </w:rPr>
+        <w:t xml:space="preserve">La rama que tiene el </w:t>
+      </w:r>
+      <w:proofErr w:type="spellStart"/>
+      <w:r>
+        <w:rPr>
+          <w:lang w:val="es-MX"/>
+        </w:rPr>
+        <w:t>asterísco</w:t>
+      </w:r>
+      <w:proofErr w:type="spellEnd"/>
+      <w:r>
+        <w:rPr>
+          <w:lang w:val="es-MX"/>
+        </w:rPr>
+        <w:t xml:space="preserve"> (*) es en la que nos encontramos actualmente.</w:t>
+      </w:r>
+    </w:p>
+    <w:p>
+      <w:pPr>
+        <w:rPr>
+          <w:lang w:val="es-MX"/>
+        </w:rPr>
+      </w:pPr>
+      <w:r>
+        <w:rPr>
+          <w:lang w:val="es-MX"/>
+        </w:rPr>
+        <w:t>Crear una rama</w:t>
+      </w:r>
+    </w:p>
+    <w:p>
+      <w:pPr>
+        <w:rPr>
+          <w:lang w:val="es-MX"/>
+        </w:rPr>
+      </w:pPr>
+      <w:r>
+        <w:rPr>
+          <w:lang w:val="es-MX"/>
+        </w:rPr>
+        <w:t xml:space="preserve">Para crear una rama utiliza el comando </w:t>
+      </w:r>
+      <w:proofErr w:type="spellStart"/>
+      <w:r>
+        <w:rPr>
+          <w:lang w:val="es-MX"/>
+        </w:rPr>
+        <w:t>git</w:t>
+      </w:r>
+      <w:proofErr w:type="spellEnd"/>
+      <w:r>
+        <w:rPr>
+          <w:lang w:val="es-MX"/>
+        </w:rPr>
+        <w:t xml:space="preserve"> </w:t>
+      </w:r>
+      <w:proofErr w:type="spellStart"/>
+      <w:r>
+        <w:rPr>
+          <w:lang w:val="es-MX"/>
+        </w:rPr>
+        <w:t>branch</w:t>
+      </w:r>
+      <w:proofErr w:type="spellEnd"/>
+      <w:r>
+        <w:rPr>
+          <w:lang w:val="es-MX"/>
+        </w:rPr>
+        <w:t xml:space="preserve"> seguido del nombre que le quieras dar a la rama. Por ejemplo, para crear una nueva rama llamada mi-rama ejecutaríamos el siguiente comando:</w:t>
+      </w:r>
+    </w:p>
+    <w:p>
+      <w:pPr>
+        <w:rPr>
+          <w:rFonts w:ascii="Consolas" w:hAnsi="Consolas"/>
+          <w:color w:val="ABB2BF"/>
+          <w:shd w:val="clear" w:color="auto" w:fill="131A29"/>
+        </w:rPr>
+      </w:pPr>
+      <w:proofErr w:type="spellStart"/>
+      <w:r>
+        <w:rPr>
+          <w:rFonts w:ascii="Consolas" w:hAnsi="Consolas"/>
+          <w:color w:val="ABB2BF"/>
+          <w:shd w:val="clear" w:color="auto" w:fill="131A29"/>
+        </w:rPr>
+        <w:t>git</w:t>
+      </w:r>
+      <w:proofErr w:type="spellEnd"/>
+      <w:r>
+        <w:rPr>
+          <w:rFonts w:ascii="Consolas" w:hAnsi="Consolas"/>
+          <w:color w:val="ABB2BF"/>
+          <w:shd w:val="clear" w:color="auto" w:fill="131A29"/>
+        </w:rPr>
+        <w:t xml:space="preserve"> branch mi-</w:t>
+      </w:r>
+      <w:proofErr w:type="spellStart"/>
+      <w:r>
+        <w:rPr>
+          <w:rFonts w:ascii="Consolas" w:hAnsi="Consolas"/>
+          <w:color w:val="ABB2BF"/>
+          <w:shd w:val="clear" w:color="auto" w:fill="131A29"/>
+        </w:rPr>
+        <w:t>rama</w:t>
+      </w:r>
+      <w:proofErr w:type="spellEnd"/>
+    </w:p>
+    <w:p>
+      <w:pPr>
+        <w:rPr>
+          <w:lang w:val="es-MX"/>
+        </w:rPr>
+      </w:pPr>
+      <w:r>
+        <w:rPr>
+          <w:lang w:val="es-MX"/>
+        </w:rPr>
+        <w:t xml:space="preserve">Este comando crea la </w:t>
+      </w:r>
+      <w:proofErr w:type="gramStart"/>
+      <w:r>
+        <w:rPr>
+          <w:lang w:val="es-MX"/>
+        </w:rPr>
+        <w:t>rama</w:t>
+      </w:r>
+      <w:proofErr w:type="gramEnd"/>
+      <w:r>
+        <w:rPr>
+          <w:lang w:val="es-MX"/>
+        </w:rPr>
+        <w:t xml:space="preserve"> pero no nos ubica sobre ella. Para cambiar de rama debes ejecutar el siguiente comando:</w:t>
+      </w:r>
+    </w:p>
+    <w:p>
+      <w:pPr>
+        <w:rPr>
+          <w:lang w:val="es-MX"/>
+        </w:rPr>
+      </w:pPr>
+      <w:proofErr w:type="spellStart"/>
+      <w:r>
+        <w:rPr>
+          <w:rFonts w:ascii="Consolas" w:hAnsi="Consolas"/>
+          <w:color w:val="ABB2BF"/>
+          <w:shd w:val="clear" w:color="auto" w:fill="131A29"/>
+          <w:lang w:val="es-MX"/>
+        </w:rPr>
+        <w:t>git</w:t>
+      </w:r>
+      <w:proofErr w:type="spellEnd"/>
+      <w:r>
+        <w:rPr>
+          <w:rFonts w:ascii="Consolas" w:hAnsi="Consolas"/>
+          <w:color w:val="ABB2BF"/>
+          <w:shd w:val="clear" w:color="auto" w:fill="131A29"/>
+          <w:lang w:val="es-MX"/>
+        </w:rPr>
+        <w:t xml:space="preserve"> </w:t>
+      </w:r>
+      <w:proofErr w:type="spellStart"/>
+      <w:r>
+        <w:rPr>
+          <w:rFonts w:ascii="Consolas" w:hAnsi="Consolas"/>
+          <w:color w:val="ABB2BF"/>
+          <w:shd w:val="clear" w:color="auto" w:fill="131A29"/>
+          <w:lang w:val="es-MX"/>
+        </w:rPr>
+        <w:t>checkout</w:t>
+      </w:r>
+      <w:proofErr w:type="spellEnd"/>
+      <w:r>
+        <w:rPr>
+          <w:rFonts w:ascii="Consolas" w:hAnsi="Consolas"/>
+          <w:color w:val="ABB2BF"/>
+          <w:shd w:val="clear" w:color="auto" w:fill="131A29"/>
+          <w:lang w:val="es-MX"/>
+        </w:rPr>
+        <w:t xml:space="preserve"> mi-rama</w:t>
+      </w:r>
+    </w:p>
+    <w:p>
+      <w:pPr>
+        <w:rPr>
+          <w:lang w:val="es-MX"/>
+        </w:rPr>
+      </w:pPr>
+      <w:r>
+        <w:rPr>
+          <w:lang w:val="es-MX"/>
+        </w:rPr>
+        <w:t>Sin embargo, la mayoría de veces, cuando uno quiere crear una rama también se quiere ubicar sobre ella, así que existe un atajo:</w:t>
+      </w:r>
+    </w:p>
+    <w:p>
+      <w:pPr>
+        <w:rPr>
+          <w:rFonts w:ascii="Consolas" w:hAnsi="Consolas"/>
+          <w:color w:val="ABB2BF"/>
+          <w:shd w:val="clear" w:color="auto" w:fill="131A29"/>
+          <w:lang w:val="es-MX"/>
+        </w:rPr>
+      </w:pPr>
+      <w:proofErr w:type="spellStart"/>
+      <w:r>
+        <w:rPr>
+          <w:rFonts w:ascii="Consolas" w:hAnsi="Consolas"/>
+          <w:color w:val="ABB2BF"/>
+          <w:shd w:val="clear" w:color="auto" w:fill="131A29"/>
+          <w:lang w:val="es-MX"/>
+        </w:rPr>
+        <w:t>git</w:t>
+      </w:r>
+      <w:proofErr w:type="spellEnd"/>
+      <w:r>
+        <w:rPr>
+          <w:rFonts w:ascii="Consolas" w:hAnsi="Consolas"/>
+          <w:color w:val="ABB2BF"/>
+          <w:shd w:val="clear" w:color="auto" w:fill="131A29"/>
+          <w:lang w:val="es-MX"/>
+        </w:rPr>
+        <w:t xml:space="preserve"> </w:t>
+      </w:r>
+      <w:proofErr w:type="spellStart"/>
+      <w:r>
+        <w:rPr>
+          <w:rFonts w:ascii="Consolas" w:hAnsi="Consolas"/>
+          <w:color w:val="ABB2BF"/>
+          <w:shd w:val="clear" w:color="auto" w:fill="131A29"/>
+          <w:lang w:val="es-MX"/>
+        </w:rPr>
+        <w:t>checkout</w:t>
+      </w:r>
+      <w:proofErr w:type="spellEnd"/>
+      <w:r>
+        <w:rPr>
+          <w:rFonts w:ascii="Consolas" w:hAnsi="Consolas"/>
+          <w:color w:val="ABB2BF"/>
+          <w:shd w:val="clear" w:color="auto" w:fill="131A29"/>
+          <w:lang w:val="es-MX"/>
+        </w:rPr>
+        <w:t xml:space="preserve"> -b mi-rama</w:t>
+      </w:r>
+    </w:p>
+    <w:p>
+      <w:pPr>
+        <w:rPr>
+          <w:lang w:val="es-MX"/>
+        </w:rPr>
+      </w:pPr>
+      <w:r>
+        <w:rPr>
+          <w:lang w:val="es-MX"/>
+        </w:rPr>
+        <w:t>La diferencia con el comando anterior es la opción -b.</w:t>
+      </w:r>
+    </w:p>
+    <w:p>
+      <w:pPr>
+        <w:rPr>
+          <w:lang w:val="es-MX"/>
+        </w:rPr>
+      </w:pPr>
+    </w:p>
+    <w:p>
+      <w:pPr>
+        <w:rPr>
+          <w:lang w:val="es-MX"/>
+        </w:rPr>
+      </w:pPr>
+      <w:r>
+        <w:rPr>
+          <w:lang w:val="es-MX"/>
+        </w:rPr>
+        <w:t>Cambiar el nombre de una rama</w:t>
+      </w:r>
+    </w:p>
+    <w:p>
+      <w:pPr>
+        <w:rPr>
+          <w:lang w:val="es-MX"/>
+        </w:rPr>
+      </w:pPr>
+      <w:r>
+        <w:rPr>
+          <w:lang w:val="es-MX"/>
+        </w:rPr>
+        <w:t xml:space="preserve">Para cambiar el nombre de la rama debes estar ubicado sobre ella y ejecutar el comando </w:t>
+      </w:r>
+      <w:proofErr w:type="spellStart"/>
+      <w:r>
+        <w:rPr>
+          <w:lang w:val="es-MX"/>
+        </w:rPr>
+        <w:t>git</w:t>
+      </w:r>
+      <w:proofErr w:type="spellEnd"/>
+      <w:r>
+        <w:rPr>
+          <w:lang w:val="es-MX"/>
+        </w:rPr>
+        <w:t xml:space="preserve"> </w:t>
+      </w:r>
+      <w:proofErr w:type="spellStart"/>
+      <w:r>
+        <w:rPr>
+          <w:lang w:val="es-MX"/>
+        </w:rPr>
+        <w:t>branch</w:t>
+      </w:r>
+      <w:proofErr w:type="spellEnd"/>
+      <w:r>
+        <w:rPr>
+          <w:lang w:val="es-MX"/>
+        </w:rPr>
+        <w:t xml:space="preserve"> -m seguido del nuevo nombre.</w:t>
+      </w:r>
+    </w:p>
+    <w:p>
+      <w:pPr>
+        <w:rPr>
+          <w:lang w:val="es-MX"/>
+        </w:rPr>
+      </w:pPr>
+    </w:p>
+    <w:p>
+      <w:pPr>
+        <w:rPr>
+          <w:lang w:val="es-MX"/>
+        </w:rPr>
+      </w:pPr>
+      <w:r>
+        <w:rPr>
+          <w:lang w:val="es-MX"/>
+        </w:rPr>
+        <w:lastRenderedPageBreak/>
+        <w:t>Por ejemplo, asumiendo que estamos sobre la rama mi-rama, y que queremos cambiarle el nombre a otra-rama, ejecutaríamos el siguiente comando:</w:t>
+      </w:r>
+    </w:p>
+    <w:p>
+      <w:pPr>
+        <w:rPr>
+          <w:rFonts w:ascii="Consolas" w:hAnsi="Consolas"/>
+          <w:color w:val="ABB2BF"/>
+          <w:shd w:val="clear" w:color="auto" w:fill="131A29"/>
+          <w:lang w:val="es-MX"/>
+        </w:rPr>
+      </w:pPr>
+      <w:proofErr w:type="spellStart"/>
+      <w:r>
+        <w:rPr>
+          <w:rFonts w:ascii="Consolas" w:hAnsi="Consolas"/>
+          <w:color w:val="ABB2BF"/>
+          <w:shd w:val="clear" w:color="auto" w:fill="131A29"/>
+          <w:lang w:val="es-MX"/>
+        </w:rPr>
+        <w:t>git</w:t>
+      </w:r>
+      <w:proofErr w:type="spellEnd"/>
+      <w:r>
+        <w:rPr>
+          <w:rFonts w:ascii="Consolas" w:hAnsi="Consolas"/>
+          <w:color w:val="ABB2BF"/>
+          <w:shd w:val="clear" w:color="auto" w:fill="131A29"/>
+          <w:lang w:val="es-MX"/>
+        </w:rPr>
+        <w:t xml:space="preserve"> </w:t>
+      </w:r>
+      <w:proofErr w:type="spellStart"/>
+      <w:r>
+        <w:rPr>
+          <w:rFonts w:ascii="Consolas" w:hAnsi="Consolas"/>
+          <w:color w:val="ABB2BF"/>
+          <w:shd w:val="clear" w:color="auto" w:fill="131A29"/>
+          <w:lang w:val="es-MX"/>
+        </w:rPr>
+        <w:t>branch</w:t>
+      </w:r>
+      <w:proofErr w:type="spellEnd"/>
+      <w:r>
+        <w:rPr>
+          <w:rFonts w:ascii="Consolas" w:hAnsi="Consolas"/>
+          <w:color w:val="ABB2BF"/>
+          <w:shd w:val="clear" w:color="auto" w:fill="131A29"/>
+          <w:lang w:val="es-MX"/>
+        </w:rPr>
+        <w:t xml:space="preserve"> -m otra-rama</w:t>
+      </w:r>
+    </w:p>
+    <w:p>
+      <w:pPr>
+        <w:rPr>
+          <w:lang w:val="es-MX"/>
+        </w:rPr>
+      </w:pPr>
+      <w:r>
+        <w:rPr>
+          <w:lang w:val="es-MX"/>
+        </w:rPr>
+        <w:t>Integrar una rama</w:t>
+      </w:r>
+    </w:p>
+    <w:p>
+      <w:pPr>
+        <w:rPr>
+          <w:lang w:val="es-MX"/>
+        </w:rPr>
+      </w:pPr>
+      <w:r>
+        <w:rPr>
+          <w:lang w:val="es-MX"/>
+        </w:rPr>
+        <w:t xml:space="preserve">Para integrar los </w:t>
+      </w:r>
+      <w:proofErr w:type="spellStart"/>
+      <w:r>
+        <w:rPr>
+          <w:lang w:val="es-MX"/>
+        </w:rPr>
+        <w:t>commits</w:t>
+      </w:r>
+      <w:proofErr w:type="spellEnd"/>
+      <w:r>
+        <w:rPr>
+          <w:lang w:val="es-MX"/>
+        </w:rPr>
+        <w:t xml:space="preserve"> de una rama (</w:t>
+      </w:r>
+      <w:proofErr w:type="spellStart"/>
+      <w:r>
+        <w:rPr>
+          <w:lang w:val="es-MX"/>
+        </w:rPr>
+        <w:t>p.e</w:t>
+      </w:r>
+      <w:proofErr w:type="spellEnd"/>
+      <w:r>
+        <w:rPr>
+          <w:lang w:val="es-MX"/>
+        </w:rPr>
+        <w:t>. mi-rama) a otra (</w:t>
+      </w:r>
+      <w:proofErr w:type="spellStart"/>
+      <w:r>
+        <w:rPr>
+          <w:lang w:val="es-MX"/>
+        </w:rPr>
+        <w:t>p.e</w:t>
+      </w:r>
+      <w:proofErr w:type="spellEnd"/>
+      <w:r>
+        <w:rPr>
+          <w:lang w:val="es-MX"/>
+        </w:rPr>
+        <w:t>. master) primero debemos ubicarnos sobre la rama principal (</w:t>
+      </w:r>
+      <w:proofErr w:type="spellStart"/>
+      <w:r>
+        <w:rPr>
+          <w:lang w:val="es-MX"/>
+        </w:rPr>
+        <w:t>p.e</w:t>
+      </w:r>
+      <w:proofErr w:type="spellEnd"/>
+      <w:r>
+        <w:rPr>
+          <w:lang w:val="es-MX"/>
+        </w:rPr>
+        <w:t xml:space="preserve">. master) y ejecutar el comando </w:t>
+      </w:r>
+      <w:proofErr w:type="spellStart"/>
+      <w:r>
+        <w:rPr>
+          <w:lang w:val="es-MX"/>
+        </w:rPr>
+        <w:t>git</w:t>
+      </w:r>
+      <w:proofErr w:type="spellEnd"/>
+      <w:r>
+        <w:rPr>
+          <w:lang w:val="es-MX"/>
+        </w:rPr>
+        <w:t xml:space="preserve"> </w:t>
+      </w:r>
+      <w:proofErr w:type="spellStart"/>
+      <w:r>
+        <w:rPr>
+          <w:lang w:val="es-MX"/>
+        </w:rPr>
+        <w:t>merge</w:t>
+      </w:r>
+      <w:proofErr w:type="spellEnd"/>
+      <w:r>
+        <w:rPr>
+          <w:lang w:val="es-MX"/>
+        </w:rPr>
+        <w:t xml:space="preserve"> seguido del nombre de la rama:</w:t>
+      </w:r>
+    </w:p>
+    <w:p>
+      <w:pPr>
+        <w:spacing w:after="0" w:line="240" w:lineRule="auto"/>
+        <w:rPr>
+          <w:rFonts w:ascii="Consolas" w:eastAsia="Times New Roman" w:hAnsi="Consolas" w:cs="Times New Roman"/>
+          <w:color w:val="ABB2BF"/>
+          <w:shd w:val="clear" w:color="auto" w:fill="131A29"/>
+          <w:lang w:val="es-MX"/>
+        </w:rPr>
+      </w:pPr>
+      <w:proofErr w:type="spellStart"/>
+      <w:r>
+        <w:rPr>
+          <w:rFonts w:ascii="Consolas" w:eastAsia="Times New Roman" w:hAnsi="Consolas" w:cs="Times New Roman"/>
+          <w:color w:val="ABB2BF"/>
+          <w:shd w:val="clear" w:color="auto" w:fill="131A29"/>
+          <w:lang w:val="es-MX"/>
+        </w:rPr>
+        <w:t>git</w:t>
+      </w:r>
+      <w:proofErr w:type="spellEnd"/>
+      <w:r>
+        <w:rPr>
+          <w:rFonts w:ascii="Consolas" w:eastAsia="Times New Roman" w:hAnsi="Consolas" w:cs="Times New Roman"/>
+          <w:color w:val="ABB2BF"/>
+          <w:shd w:val="clear" w:color="auto" w:fill="131A29"/>
+          <w:lang w:val="es-MX"/>
+        </w:rPr>
+        <w:t xml:space="preserve"> </w:t>
+      </w:r>
+      <w:proofErr w:type="spellStart"/>
+      <w:r>
+        <w:rPr>
+          <w:rFonts w:ascii="Consolas" w:eastAsia="Times New Roman" w:hAnsi="Consolas" w:cs="Times New Roman"/>
+          <w:color w:val="ABB2BF"/>
+          <w:shd w:val="clear" w:color="auto" w:fill="131A29"/>
+          <w:lang w:val="es-MX"/>
+        </w:rPr>
+        <w:t>checkout</w:t>
+      </w:r>
+      <w:proofErr w:type="spellEnd"/>
+      <w:r>
+        <w:rPr>
+          <w:rFonts w:ascii="Consolas" w:eastAsia="Times New Roman" w:hAnsi="Consolas" w:cs="Times New Roman"/>
+          <w:color w:val="ABB2BF"/>
+          <w:shd w:val="clear" w:color="auto" w:fill="131A29"/>
+          <w:lang w:val="es-MX"/>
+        </w:rPr>
+        <w:t xml:space="preserve"> master</w:t>
+      </w:r>
+    </w:p>
+    <w:p>
+      <w:pPr>
+        <w:rPr>
+          <w:rFonts w:ascii="Consolas" w:eastAsia="Times New Roman" w:hAnsi="Consolas" w:cs="Times New Roman"/>
+          <w:color w:val="ABB2BF"/>
+          <w:shd w:val="clear" w:color="auto" w:fill="131A29"/>
+          <w:lang w:val="es-MX"/>
+        </w:rPr>
+      </w:pPr>
+      <w:proofErr w:type="spellStart"/>
+      <w:r>
+        <w:rPr>
+          <w:rFonts w:ascii="Consolas" w:eastAsia="Times New Roman" w:hAnsi="Consolas" w:cs="Times New Roman"/>
+          <w:color w:val="ABB2BF"/>
+          <w:shd w:val="clear" w:color="auto" w:fill="131A29"/>
+          <w:lang w:val="es-MX"/>
+        </w:rPr>
+        <w:t>git</w:t>
+      </w:r>
+      <w:proofErr w:type="spellEnd"/>
+      <w:r>
+        <w:rPr>
+          <w:rFonts w:ascii="Consolas" w:eastAsia="Times New Roman" w:hAnsi="Consolas" w:cs="Times New Roman"/>
+          <w:color w:val="ABB2BF"/>
+          <w:shd w:val="clear" w:color="auto" w:fill="131A29"/>
+          <w:lang w:val="es-MX"/>
+        </w:rPr>
+        <w:t xml:space="preserve"> </w:t>
+      </w:r>
+      <w:proofErr w:type="spellStart"/>
+      <w:r>
+        <w:rPr>
+          <w:rFonts w:ascii="Consolas" w:eastAsia="Times New Roman" w:hAnsi="Consolas" w:cs="Times New Roman"/>
+          <w:color w:val="ABB2BF"/>
+          <w:shd w:val="clear" w:color="auto" w:fill="131A29"/>
+          <w:lang w:val="es-MX"/>
+        </w:rPr>
+        <w:t>merge</w:t>
+      </w:r>
+      <w:proofErr w:type="spellEnd"/>
+      <w:r>
+        <w:rPr>
+          <w:rFonts w:ascii="Consolas" w:eastAsia="Times New Roman" w:hAnsi="Consolas" w:cs="Times New Roman"/>
+          <w:color w:val="ABB2BF"/>
+          <w:shd w:val="clear" w:color="auto" w:fill="131A29"/>
+          <w:lang w:val="es-MX"/>
+        </w:rPr>
+        <w:t xml:space="preserve"> mi-rama</w:t>
+      </w:r>
+    </w:p>
+    <w:p>
+      <w:pPr>
+        <w:rPr>
+          <w:lang w:val="es-MX"/>
+        </w:rPr>
+      </w:pPr>
+      <w:r>
+        <w:rPr>
+          <w:lang w:val="es-MX"/>
+        </w:rPr>
+        <w:t xml:space="preserve">Si la rama master tiene </w:t>
+      </w:r>
+      <w:proofErr w:type="spellStart"/>
+      <w:r>
+        <w:rPr>
+          <w:lang w:val="es-MX"/>
+        </w:rPr>
+        <w:t>commits</w:t>
+      </w:r>
+      <w:proofErr w:type="spellEnd"/>
+      <w:r>
+        <w:rPr>
+          <w:lang w:val="es-MX"/>
+        </w:rPr>
+        <w:t xml:space="preserve"> que no están en mi-rama se va a crear un </w:t>
+      </w:r>
+      <w:proofErr w:type="spellStart"/>
+      <w:r>
+        <w:rPr>
+          <w:lang w:val="es-MX"/>
+        </w:rPr>
+        <w:t>commit</w:t>
+      </w:r>
+      <w:proofErr w:type="spellEnd"/>
+      <w:r>
+        <w:rPr>
+          <w:lang w:val="es-MX"/>
+        </w:rPr>
+        <w:t xml:space="preserve"> adicional llamado </w:t>
+      </w:r>
+      <w:proofErr w:type="spellStart"/>
+      <w:r>
+        <w:rPr>
+          <w:lang w:val="es-MX"/>
+        </w:rPr>
+        <w:t>merge</w:t>
+      </w:r>
+      <w:proofErr w:type="spellEnd"/>
+      <w:r>
+        <w:rPr>
+          <w:lang w:val="es-MX"/>
+        </w:rPr>
+        <w:t xml:space="preserve"> </w:t>
+      </w:r>
+      <w:proofErr w:type="spellStart"/>
+      <w:r>
+        <w:rPr>
+          <w:lang w:val="es-MX"/>
+        </w:rPr>
+        <w:t>commit</w:t>
+      </w:r>
+      <w:proofErr w:type="spellEnd"/>
+      <w:r>
+        <w:rPr>
+          <w:lang w:val="es-MX"/>
+        </w:rPr>
+        <w:t>.</w:t>
+      </w:r>
+    </w:p>
+    <w:p>
+      <w:pPr>
+        <w:rPr>
+          <w:lang w:val="es-MX"/>
+        </w:rPr>
+      </w:pPr>
+    </w:p>
+    <w:p>
+      <w:pPr>
+        <w:rPr>
+          <w:lang w:val="es-MX"/>
+        </w:rPr>
+      </w:pPr>
+      <w:r>
+        <w:rPr>
+          <w:lang w:val="es-MX"/>
+        </w:rPr>
+        <w:t>Eliminar una rama</w:t>
+      </w:r>
+    </w:p>
+    <w:p>
+      <w:pPr>
+        <w:rPr>
+          <w:lang w:val="es-MX"/>
+        </w:rPr>
+      </w:pPr>
+      <w:r>
+        <w:rPr>
+          <w:lang w:val="es-MX"/>
+        </w:rPr>
+        <w:t xml:space="preserve">Para eliminar una rama que ya ha sido integrada en otra utilizamos el comando </w:t>
+      </w:r>
+      <w:proofErr w:type="spellStart"/>
+      <w:r>
+        <w:rPr>
+          <w:lang w:val="es-MX"/>
+        </w:rPr>
+        <w:t>git</w:t>
+      </w:r>
+      <w:proofErr w:type="spellEnd"/>
+      <w:r>
+        <w:rPr>
+          <w:lang w:val="es-MX"/>
+        </w:rPr>
+        <w:t xml:space="preserve"> </w:t>
+      </w:r>
+      <w:proofErr w:type="spellStart"/>
+      <w:r>
+        <w:rPr>
+          <w:lang w:val="es-MX"/>
+        </w:rPr>
+        <w:t>branch</w:t>
+      </w:r>
+      <w:proofErr w:type="spellEnd"/>
+      <w:r>
+        <w:rPr>
+          <w:lang w:val="es-MX"/>
+        </w:rPr>
+        <w:t xml:space="preserve"> -d seguido del nombre de la rama que quieres eliminar.</w:t>
+      </w:r>
+    </w:p>
+    <w:p>
+      <w:pPr>
+        <w:rPr>
+          <w:lang w:val="es-MX"/>
+        </w:rPr>
+      </w:pPr>
+      <w:r>
+        <w:rPr>
+          <w:lang w:val="es-MX"/>
+        </w:rPr>
+        <w:t>Por ejemplo, asumiendo que la rama mi-rama ya fue integrada a master ejecutaríamos el siguiente comando:</w:t>
+      </w:r>
+    </w:p>
+    <w:p>
+      <w:pPr>
+        <w:rPr>
+          <w:rFonts w:ascii="Consolas" w:hAnsi="Consolas"/>
+          <w:color w:val="ABB2BF"/>
+          <w:shd w:val="clear" w:color="auto" w:fill="131A29"/>
+        </w:rPr>
+      </w:pPr>
+      <w:proofErr w:type="spellStart"/>
+      <w:r>
+        <w:rPr>
+          <w:rFonts w:ascii="Consolas" w:hAnsi="Consolas"/>
+          <w:color w:val="ABB2BF"/>
+          <w:shd w:val="clear" w:color="auto" w:fill="131A29"/>
+        </w:rPr>
+        <w:t>git</w:t>
+      </w:r>
+      <w:proofErr w:type="spellEnd"/>
+      <w:r>
+        <w:rPr>
+          <w:rFonts w:ascii="Consolas" w:hAnsi="Consolas"/>
+          <w:color w:val="ABB2BF"/>
+          <w:shd w:val="clear" w:color="auto" w:fill="131A29"/>
+        </w:rPr>
+        <w:t xml:space="preserve"> branch -d mi-</w:t>
+      </w:r>
+      <w:proofErr w:type="spellStart"/>
+      <w:r>
+        <w:rPr>
+          <w:rFonts w:ascii="Consolas" w:hAnsi="Consolas"/>
+          <w:color w:val="ABB2BF"/>
+          <w:shd w:val="clear" w:color="auto" w:fill="131A29"/>
+        </w:rPr>
+        <w:t>rama</w:t>
+      </w:r>
+      <w:proofErr w:type="spellEnd"/>
+    </w:p>
+    <w:p>
+      <w:pPr>
+        <w:rPr>
+          <w:rFonts w:ascii="Consolas" w:hAnsi="Consolas"/>
+          <w:color w:val="ABB2BF"/>
+          <w:shd w:val="clear" w:color="auto" w:fill="131A29"/>
+          <w:lang w:val="es-MX"/>
+        </w:rPr>
+      </w:pPr>
+      <w:r>
+        <w:rPr>
+          <w:rFonts w:ascii="Consolas" w:hAnsi="Consolas"/>
+          <w:color w:val="ABB2BF"/>
+          <w:shd w:val="clear" w:color="auto" w:fill="131A29"/>
+          <w:lang w:val="es-MX"/>
+        </w:rPr>
+        <w:t xml:space="preserve">Si la rama no ha sido integrada aparecería un error. Sin embargo, si </w:t>
+      </w:r>
+      <w:proofErr w:type="spellStart"/>
+      <w:r>
+        <w:rPr>
+          <w:rFonts w:ascii="Consolas" w:hAnsi="Consolas"/>
+          <w:color w:val="ABB2BF"/>
+          <w:shd w:val="clear" w:color="auto" w:fill="131A29"/>
+          <w:lang w:val="es-MX"/>
+        </w:rPr>
+        <w:t>quisieramos</w:t>
+      </w:r>
+      <w:proofErr w:type="spellEnd"/>
+      <w:r>
+        <w:rPr>
+          <w:rFonts w:ascii="Consolas" w:hAnsi="Consolas"/>
+          <w:color w:val="ABB2BF"/>
+          <w:shd w:val="clear" w:color="auto" w:fill="131A29"/>
+          <w:lang w:val="es-MX"/>
+        </w:rPr>
+        <w:t xml:space="preserve"> eliminar una rama que aún no ha sido integrada podríamos cambiar la opción -d por -D:</w:t>
+      </w:r>
+    </w:p>
+    <w:p>
+      <w:pPr>
+        <w:rPr>
+          <w:rFonts w:ascii="Consolas" w:hAnsi="Consolas"/>
+          <w:color w:val="ABB2BF"/>
+          <w:shd w:val="clear" w:color="auto" w:fill="131A29"/>
+          <w:lang w:val="es-MX"/>
+        </w:rPr>
+      </w:pPr>
+      <w:proofErr w:type="spellStart"/>
+      <w:r>
+        <w:rPr>
+          <w:rFonts w:ascii="Consolas" w:hAnsi="Consolas"/>
+          <w:color w:val="ABB2BF"/>
+          <w:shd w:val="clear" w:color="auto" w:fill="131A29"/>
+          <w:lang w:val="es-MX"/>
+        </w:rPr>
+        <w:t>git</w:t>
+      </w:r>
+      <w:proofErr w:type="spellEnd"/>
+      <w:r>
+        <w:rPr>
+          <w:rFonts w:ascii="Consolas" w:hAnsi="Consolas"/>
+          <w:color w:val="ABB2BF"/>
+          <w:shd w:val="clear" w:color="auto" w:fill="131A29"/>
+          <w:lang w:val="es-MX"/>
+        </w:rPr>
+        <w:t xml:space="preserve"> </w:t>
+      </w:r>
+      <w:proofErr w:type="spellStart"/>
+      <w:r>
+        <w:rPr>
+          <w:rFonts w:ascii="Consolas" w:hAnsi="Consolas"/>
+          <w:color w:val="ABB2BF"/>
+          <w:shd w:val="clear" w:color="auto" w:fill="131A29"/>
+          <w:lang w:val="es-MX"/>
+        </w:rPr>
+        <w:t>branch</w:t>
+      </w:r>
+      <w:proofErr w:type="spellEnd"/>
+      <w:r>
+        <w:rPr>
+          <w:rFonts w:ascii="Consolas" w:hAnsi="Consolas"/>
+          <w:color w:val="ABB2BF"/>
+          <w:shd w:val="clear" w:color="auto" w:fill="131A29"/>
+          <w:lang w:val="es-MX"/>
+        </w:rPr>
+        <w:t xml:space="preserve"> -D mi-rama</w:t>
       </w:r>
       <w:bookmarkStart w:id="0" w:name="_GoBack"/>
       <w:bookmarkEnd w:id="0"/>
@@ -3211,54 +4703,68 @@
         </w:rPr>
         <w:t>Recursos adicionales</w:t>
       </w:r>
-      <w:r>
-        <w:rPr>
-          <w:lang w:val="es-MX"/>
-        </w:rPr>
-        <w:t xml:space="preserve">: </w:t>
-      </w:r>
-      <w:r>
-        <w:fldChar w:fldCharType="begin"/>
-      </w:r>
-      <w:r>
-        <w:rPr>
-          <w:lang w:val="es-MX"/>
-        </w:rPr>
-        <w:instrText xml:space="preserve"> HYPERLINK "https://guias.makeitreal.camp/git/conceptos-comandos-esenciales" </w:instrText>
-      </w:r>
-      <w:r>
-        <w:fldChar w:fldCharType="separate"/>
-      </w:r>
-      <w:r>
-        <w:rPr>
-          <w:rStyle w:val="Hipervnculo"/>
-          <w:lang w:val="es-MX"/>
-        </w:rPr>
-        <w:t>https://guias.makeitreal.camp/git/conceptos-comandos-esenciales</w:t>
-      </w:r>
-      <w:r>
-        <w:rPr>
-          <w:rStyle w:val="Hipervnculo"/>
-          <w:lang w:val="es-MX"/>
-        </w:rPr>
-        <w:fldChar w:fldCharType="end"/>
-      </w:r>
-    </w:p>
-    <w:p>
-      <w:pPr>
-        <w:pStyle w:val="Ttulo1"/>
-        <w:rPr>
-          <w:b/>
-          <w:lang w:val="es-MX"/>
-        </w:rPr>
-      </w:pPr>
-      <w:r>
-        <w:rPr>
-          <w:b/>
-          <w:lang w:val="es-MX"/>
-        </w:rPr>
-        <w:lastRenderedPageBreak/>
-        <w:t>Trabajando con ramas</w:t>
+    </w:p>
+    <w:p>
+      <w:pPr>
+        <w:rPr>
+          <w:lang w:val="es-MX"/>
+        </w:rPr>
+      </w:pPr>
+      <w:r>
+        <w:rPr>
+          <w:lang w:val="es-MX"/>
+        </w:rPr>
+        <w:t>Para configurar el editor (</w:t>
+      </w:r>
+      <w:proofErr w:type="spellStart"/>
+      <w:r>
+        <w:rPr>
+          <w:lang w:val="es-MX"/>
+        </w:rPr>
+        <w:t>VSCode</w:t>
+      </w:r>
+      <w:proofErr w:type="spellEnd"/>
+      <w:r>
+        <w:rPr>
+          <w:lang w:val="es-MX"/>
+        </w:rPr>
+        <w:t xml:space="preserve"> o </w:t>
+      </w:r>
+      <w:proofErr w:type="spellStart"/>
+      <w:r>
+        <w:rPr>
+          <w:lang w:val="es-MX"/>
+        </w:rPr>
+        <w:t>Atom</w:t>
+      </w:r>
+      <w:proofErr w:type="spellEnd"/>
+      <w:r>
+        <w:rPr>
+          <w:lang w:val="es-MX"/>
+        </w:rPr>
+        <w:t>) sigue las instrucciones que se encuentran en el siguiente enlace:</w:t>
+      </w:r>
+    </w:p>
+    <w:p>
+      <w:pPr>
+        <w:rPr>
+          <w:lang w:val="es-MX"/>
+        </w:rPr>
+      </w:pPr>
+      <w:hyperlink r:id="rId6" w:history="1">
+        <w:r>
+          <w:rPr>
+            <w:rStyle w:val="Hipervnculo"/>
+            <w:lang w:val="es-MX"/>
+          </w:rPr>
+          <w:t>https://guias.makeitreal.camp/git/instalacion-configuracion#configurando-el-editor-de-texto</w:t>
+        </w:r>
+      </w:hyperlink>
+      <w:r>
+        <w:rPr>
+          <w:lang w:val="es-MX"/>
+        </w:rPr>
+        <w:t xml:space="preserve"> </w:t>
       </w:r>
     </w:p>
     <w:p>

</xml_diff>

<commit_message>
Agrego cambios desde rama 1
</commit_message>
<xml_diff>
--- a/git-github.docx
+++ b/git-github.docx
@@ -1805,8 +1805,39 @@
           <w:shd w:val="clear" w:color="auto" w:fill="131A29"/>
           <w:lang w:val="es-MX"/>
         </w:rPr>
-        <w:t>$ git log --oneline</w:t>
-      </w:r>
+        <w:t xml:space="preserve">$ </w:t>
+      </w:r>
+      <w:proofErr w:type="spellStart"/>
+      <w:r>
+        <w:rPr>
+          <w:rFonts w:ascii="Consolas" w:hAnsi="Consolas"/>
+          <w:color w:val="ABB2BF"/>
+          <w:shd w:val="clear" w:color="auto" w:fill="131A29"/>
+          <w:lang w:val="es-MX"/>
+        </w:rPr>
+        <w:t>git</w:t>
+      </w:r>
+      <w:proofErr w:type="spellEnd"/>
+      <w:r>
+        <w:rPr>
+          <w:rFonts w:ascii="Consolas" w:hAnsi="Consolas"/>
+          <w:color w:val="ABB2BF"/>
+          <w:shd w:val="clear" w:color="auto" w:fill="131A29"/>
+          <w:lang w:val="es-MX"/>
+        </w:rPr>
+        <w:t xml:space="preserve"> log --</w:t>
+      </w:r>
+      <w:proofErr w:type="spellStart"/>
+      <w:r>
+        <w:rPr>
+          <w:rFonts w:ascii="Consolas" w:hAnsi="Consolas"/>
+          <w:color w:val="ABB2BF"/>
+          <w:shd w:val="clear" w:color="auto" w:fill="131A29"/>
+          <w:lang w:val="es-MX"/>
+        </w:rPr>
+        <w:t>oneline</w:t>
+      </w:r>
+      <w:proofErr w:type="spellEnd"/>
     </w:p>
     <w:p>
       <w:pPr>
@@ -2091,7 +2122,25 @@
           <w:color w:val="ABB2BF"/>
           <w:shd w:val="clear" w:color="auto" w:fill="131A29"/>
         </w:rPr>
-        <w:t>nothing to comit, working tree clean</w:t>
+        <w:t xml:space="preserve">nothing to </w:t>
+      </w:r>
+      <w:proofErr w:type="spellStart"/>
+      <w:r>
+        <w:rPr>
+          <w:rFonts w:ascii="Consolas" w:eastAsia="Times New Roman" w:hAnsi="Consolas" w:cs="Times New Roman"/>
+          <w:color w:val="ABB2BF"/>
+          <w:shd w:val="clear" w:color="auto" w:fill="131A29"/>
+        </w:rPr>
+        <w:t>comit</w:t>
+      </w:r>
+      <w:proofErr w:type="spellEnd"/>
+      <w:r>
+        <w:rPr>
+          <w:rFonts w:ascii="Consolas" w:eastAsia="Times New Roman" w:hAnsi="Consolas" w:cs="Times New Roman"/>
+          <w:color w:val="ABB2BF"/>
+          <w:shd w:val="clear" w:color="auto" w:fill="131A29"/>
+        </w:rPr>
+        <w:t>, working tree clean</w:t>
       </w:r>
     </w:p>
     <w:p>
@@ -2392,14 +2441,45 @@
           <w:lang w:val="es-MX"/>
         </w:rPr>
       </w:pPr>
-      <w:r>
-        <w:rPr>
-          <w:rFonts w:ascii="Consolas" w:hAnsi="Consolas"/>
-          <w:color w:val="ABB2BF"/>
-          <w:shd w:val="clear" w:color="auto" w:fill="131A29"/>
-          <w:lang w:val="es-MX"/>
-        </w:rPr>
-        <w:t>git add index.html</w:t>
+      <w:proofErr w:type="spellStart"/>
+      <w:r>
+        <w:rPr>
+          <w:rFonts w:ascii="Consolas" w:hAnsi="Consolas"/>
+          <w:color w:val="ABB2BF"/>
+          <w:shd w:val="clear" w:color="auto" w:fill="131A29"/>
+          <w:lang w:val="es-MX"/>
+        </w:rPr>
+        <w:t>git</w:t>
+      </w:r>
+      <w:proofErr w:type="spellEnd"/>
+      <w:r>
+        <w:rPr>
+          <w:rFonts w:ascii="Consolas" w:hAnsi="Consolas"/>
+          <w:color w:val="ABB2BF"/>
+          <w:shd w:val="clear" w:color="auto" w:fill="131A29"/>
+          <w:lang w:val="es-MX"/>
+        </w:rPr>
+        <w:t xml:space="preserve"> </w:t>
+      </w:r>
+      <w:proofErr w:type="spellStart"/>
+      <w:r>
+        <w:rPr>
+          <w:rFonts w:ascii="Consolas" w:hAnsi="Consolas"/>
+          <w:color w:val="ABB2BF"/>
+          <w:shd w:val="clear" w:color="auto" w:fill="131A29"/>
+          <w:lang w:val="es-MX"/>
+        </w:rPr>
+        <w:t>add</w:t>
+      </w:r>
+      <w:proofErr w:type="spellEnd"/>
+      <w:r>
+        <w:rPr>
+          <w:rFonts w:ascii="Consolas" w:hAnsi="Consolas"/>
+          <w:color w:val="ABB2BF"/>
+          <w:shd w:val="clear" w:color="auto" w:fill="131A29"/>
+          <w:lang w:val="es-MX"/>
+        </w:rPr>
+        <w:t xml:space="preserve"> index.html</w:t>
       </w:r>
     </w:p>
     <w:p>
@@ -2421,15 +2501,48 @@
           <w:lang w:val="es-MX"/>
         </w:rPr>
       </w:pPr>
-      <w:r>
-        <w:rPr>
-          <w:rFonts w:ascii="Consolas" w:hAnsi="Consolas"/>
-          <w:color w:val="ABB2BF"/>
-          <w:shd w:val="clear" w:color="auto" w:fill="131A29"/>
-          <w:lang w:val="es-MX"/>
-        </w:rPr>
-        <w:t>git add .</w:t>
-      </w:r>
+      <w:proofErr w:type="spellStart"/>
+      <w:r>
+        <w:rPr>
+          <w:rFonts w:ascii="Consolas" w:hAnsi="Consolas"/>
+          <w:color w:val="ABB2BF"/>
+          <w:shd w:val="clear" w:color="auto" w:fill="131A29"/>
+          <w:lang w:val="es-MX"/>
+        </w:rPr>
+        <w:t>git</w:t>
+      </w:r>
+      <w:proofErr w:type="spellEnd"/>
+      <w:r>
+        <w:rPr>
+          <w:rFonts w:ascii="Consolas" w:hAnsi="Consolas"/>
+          <w:color w:val="ABB2BF"/>
+          <w:shd w:val="clear" w:color="auto" w:fill="131A29"/>
+          <w:lang w:val="es-MX"/>
+        </w:rPr>
+        <w:t xml:space="preserve"> </w:t>
+      </w:r>
+      <w:proofErr w:type="spellStart"/>
+      <w:proofErr w:type="gramStart"/>
+      <w:r>
+        <w:rPr>
+          <w:rFonts w:ascii="Consolas" w:hAnsi="Consolas"/>
+          <w:color w:val="ABB2BF"/>
+          <w:shd w:val="clear" w:color="auto" w:fill="131A29"/>
+          <w:lang w:val="es-MX"/>
+        </w:rPr>
+        <w:t>add</w:t>
+      </w:r>
+      <w:proofErr w:type="spellEnd"/>
+      <w:r>
+        <w:rPr>
+          <w:rFonts w:ascii="Consolas" w:hAnsi="Consolas"/>
+          <w:color w:val="ABB2BF"/>
+          <w:shd w:val="clear" w:color="auto" w:fill="131A29"/>
+          <w:lang w:val="es-MX"/>
+        </w:rPr>
+        <w:t xml:space="preserve"> .</w:t>
+      </w:r>
+      <w:proofErr w:type="gramEnd"/>
     </w:p>
     <w:p>
       <w:pPr>
@@ -2542,6 +2655,7 @@
           <w:lang w:val="es-MX"/>
         </w:rPr>
       </w:pPr>
+      <w:proofErr w:type="spellStart"/>
       <w:r>
         <w:rPr>
           <w:rFonts w:ascii="Consolas" w:hAnsi="Consolas"/>
@@ -2550,7 +2664,37 @@
           <w:lang w:val="es-MX"/>
         </w:rPr>
         <w:lastRenderedPageBreak/>
-        <w:t>git reset HEAD index.html</w:t>
+        <w:t>git</w:t>
+      </w:r>
+      <w:proofErr w:type="spellEnd"/>
+      <w:r>
+        <w:rPr>
+          <w:rFonts w:ascii="Consolas" w:hAnsi="Consolas"/>
+          <w:color w:val="ABB2BF"/>
+          <w:shd w:val="clear" w:color="auto" w:fill="131A29"/>
+          <w:lang w:val="es-MX"/>
+        </w:rPr>
+        <w:t xml:space="preserve"> </w:t>
+      </w:r>
+      <w:proofErr w:type="spellStart"/>
+      <w:r>
+        <w:rPr>
+          <w:rFonts w:ascii="Consolas" w:hAnsi="Consolas"/>
+          <w:color w:val="ABB2BF"/>
+          <w:shd w:val="clear" w:color="auto" w:fill="131A29"/>
+          <w:lang w:val="es-MX"/>
+        </w:rPr>
+        <w:t>reset</w:t>
+      </w:r>
+      <w:proofErr w:type="spellEnd"/>
+      <w:r>
+        <w:rPr>
+          <w:rFonts w:ascii="Consolas" w:hAnsi="Consolas"/>
+          <w:color w:val="ABB2BF"/>
+          <w:shd w:val="clear" w:color="auto" w:fill="131A29"/>
+          <w:lang w:val="es-MX"/>
+        </w:rPr>
+        <w:t xml:space="preserve"> HEAD index.html</w:t>
       </w:r>
     </w:p>
     <w:p>
@@ -2588,15 +2732,37 @@
           <w:lang w:val="es-MX"/>
         </w:rPr>
       </w:pPr>
-      <w:r>
-        <w:rPr>
-          <w:rFonts w:ascii="Consolas" w:hAnsi="Consolas"/>
-          <w:color w:val="ABB2BF"/>
-          <w:shd w:val="clear" w:color="auto" w:fill="131A29"/>
-          <w:lang w:val="es-MX"/>
-        </w:rPr>
-        <w:t>git diff</w:t>
-      </w:r>
+      <w:proofErr w:type="spellStart"/>
+      <w:r>
+        <w:rPr>
+          <w:rFonts w:ascii="Consolas" w:hAnsi="Consolas"/>
+          <w:color w:val="ABB2BF"/>
+          <w:shd w:val="clear" w:color="auto" w:fill="131A29"/>
+          <w:lang w:val="es-MX"/>
+        </w:rPr>
+        <w:t>git</w:t>
+      </w:r>
+      <w:proofErr w:type="spellEnd"/>
+      <w:r>
+        <w:rPr>
+          <w:rFonts w:ascii="Consolas" w:hAnsi="Consolas"/>
+          <w:color w:val="ABB2BF"/>
+          <w:shd w:val="clear" w:color="auto" w:fill="131A29"/>
+          <w:lang w:val="es-MX"/>
+        </w:rPr>
+        <w:t xml:space="preserve"> </w:t>
+      </w:r>
+      <w:proofErr w:type="spellStart"/>
+      <w:r>
+        <w:rPr>
+          <w:rFonts w:ascii="Consolas" w:hAnsi="Consolas"/>
+          <w:color w:val="ABB2BF"/>
+          <w:shd w:val="clear" w:color="auto" w:fill="131A29"/>
+          <w:lang w:val="es-MX"/>
+        </w:rPr>
+        <w:t>diff</w:t>
+      </w:r>
+      <w:proofErr w:type="spellEnd"/>
     </w:p>
     <w:p>
       <w:pPr>
@@ -2620,15 +2786,57 @@
           <w:lang w:val="es-MX"/>
         </w:rPr>
       </w:pPr>
-      <w:r>
-        <w:rPr>
-          <w:rFonts w:ascii="Consolas" w:hAnsi="Consolas"/>
-          <w:color w:val="ABB2BF"/>
-          <w:shd w:val="clear" w:color="auto" w:fill="131A29"/>
-          <w:lang w:val="es-MX"/>
-        </w:rPr>
-        <w:t>git diff –staged</w:t>
-      </w:r>
+      <w:proofErr w:type="spellStart"/>
+      <w:r>
+        <w:rPr>
+          <w:rFonts w:ascii="Consolas" w:hAnsi="Consolas"/>
+          <w:color w:val="ABB2BF"/>
+          <w:shd w:val="clear" w:color="auto" w:fill="131A29"/>
+          <w:lang w:val="es-MX"/>
+        </w:rPr>
+        <w:t>git</w:t>
+      </w:r>
+      <w:proofErr w:type="spellEnd"/>
+      <w:r>
+        <w:rPr>
+          <w:rFonts w:ascii="Consolas" w:hAnsi="Consolas"/>
+          <w:color w:val="ABB2BF"/>
+          <w:shd w:val="clear" w:color="auto" w:fill="131A29"/>
+          <w:lang w:val="es-MX"/>
+        </w:rPr>
+        <w:t xml:space="preserve"> </w:t>
+      </w:r>
+      <w:proofErr w:type="spellStart"/>
+      <w:r>
+        <w:rPr>
+          <w:rFonts w:ascii="Consolas" w:hAnsi="Consolas"/>
+          <w:color w:val="ABB2BF"/>
+          <w:shd w:val="clear" w:color="auto" w:fill="131A29"/>
+          <w:lang w:val="es-MX"/>
+        </w:rPr>
+        <w:t>diff</w:t>
+      </w:r>
+      <w:proofErr w:type="spellEnd"/>
+      <w:r>
+        <w:rPr>
+          <w:rFonts w:ascii="Consolas" w:hAnsi="Consolas"/>
+          <w:color w:val="ABB2BF"/>
+          <w:shd w:val="clear" w:color="auto" w:fill="131A29"/>
+          <w:lang w:val="es-MX"/>
+        </w:rPr>
+        <w:t xml:space="preserve"> –</w:t>
+      </w:r>
+      <w:proofErr w:type="spellStart"/>
+      <w:r>
+        <w:rPr>
+          <w:rFonts w:ascii="Consolas" w:hAnsi="Consolas"/>
+          <w:color w:val="ABB2BF"/>
+          <w:shd w:val="clear" w:color="auto" w:fill="131A29"/>
+          <w:lang w:val="es-MX"/>
+        </w:rPr>
+        <w:t>staged</w:t>
+      </w:r>
+      <w:proofErr w:type="spellEnd"/>
     </w:p>
     <w:p>
       <w:pPr>
@@ -2704,14 +2912,45 @@
           <w:lang w:val="es-MX"/>
         </w:rPr>
       </w:pPr>
-      <w:r>
-        <w:rPr>
-          <w:rFonts w:ascii="Consolas" w:hAnsi="Consolas"/>
-          <w:color w:val="ABB2BF"/>
-          <w:shd w:val="clear" w:color="auto" w:fill="131A29"/>
-          <w:lang w:val="es-MX"/>
-        </w:rPr>
-        <w:t>git checkout -- index.html</w:t>
+      <w:proofErr w:type="spellStart"/>
+      <w:r>
+        <w:rPr>
+          <w:rFonts w:ascii="Consolas" w:hAnsi="Consolas"/>
+          <w:color w:val="ABB2BF"/>
+          <w:shd w:val="clear" w:color="auto" w:fill="131A29"/>
+          <w:lang w:val="es-MX"/>
+        </w:rPr>
+        <w:t>git</w:t>
+      </w:r>
+      <w:proofErr w:type="spellEnd"/>
+      <w:r>
+        <w:rPr>
+          <w:rFonts w:ascii="Consolas" w:hAnsi="Consolas"/>
+          <w:color w:val="ABB2BF"/>
+          <w:shd w:val="clear" w:color="auto" w:fill="131A29"/>
+          <w:lang w:val="es-MX"/>
+        </w:rPr>
+        <w:t xml:space="preserve"> </w:t>
+      </w:r>
+      <w:proofErr w:type="spellStart"/>
+      <w:r>
+        <w:rPr>
+          <w:rFonts w:ascii="Consolas" w:hAnsi="Consolas"/>
+          <w:color w:val="ABB2BF"/>
+          <w:shd w:val="clear" w:color="auto" w:fill="131A29"/>
+          <w:lang w:val="es-MX"/>
+        </w:rPr>
+        <w:t>checkout</w:t>
+      </w:r>
+      <w:proofErr w:type="spellEnd"/>
+      <w:r>
+        <w:rPr>
+          <w:rFonts w:ascii="Consolas" w:hAnsi="Consolas"/>
+          <w:color w:val="ABB2BF"/>
+          <w:shd w:val="clear" w:color="auto" w:fill="131A29"/>
+          <w:lang w:val="es-MX"/>
+        </w:rPr>
+        <w:t xml:space="preserve"> -- index.html</w:t>
       </w:r>
     </w:p>
     <w:p>
@@ -3195,6 +3434,1259 @@
           <w:lang w:val="es-MX"/>
         </w:rPr>
         <w:t>. En este ejemplo sólo tenemos un cambio (el archivo index.html). En las últimas líneas vemos qué cambio: una línea se agregó (la que empieza con +) y otra se eliminó (la que empieza con -). Generalmente en la consola aparecen las nuevas líneas en verde y las que se eliminaron en rojo.</w:t>
+      </w:r>
+    </w:p>
+    <w:p>
+      <w:pPr>
+        <w:rPr>
+          <w:lang w:val="es-MX"/>
+        </w:rPr>
+      </w:pPr>
+      <w:r>
+        <w:rPr>
+          <w:lang w:val="es-MX"/>
+        </w:rPr>
+        <w:t>Recursos adicionales</w:t>
+      </w:r>
+      <w:r>
+        <w:rPr>
+          <w:lang w:val="es-MX"/>
+        </w:rPr>
+        <w:t xml:space="preserve">: </w:t>
+      </w:r>
+      <w:hyperlink r:id="rId5" w:history="1">
+        <w:r>
+          <w:rPr>
+            <w:rStyle w:val="Hipervnculo"/>
+            <w:lang w:val="es-MX"/>
+          </w:rPr>
+          <w:t>https://guias.makeitreal.camp/git/conceptos-comandos-esenciales</w:t>
+        </w:r>
+      </w:hyperlink>
+    </w:p>
+    <w:p>
+      <w:pPr>
+        <w:pStyle w:val="Ttulo1"/>
+        <w:rPr>
+          <w:b/>
+          <w:lang w:val="es-MX"/>
+        </w:rPr>
+      </w:pPr>
+      <w:r>
+        <w:rPr>
+          <w:b/>
+          <w:lang w:val="es-MX"/>
+        </w:rPr>
+        <w:lastRenderedPageBreak/>
+        <w:t>Trabajando con ramas</w:t>
+      </w:r>
+    </w:p>
+    <w:p>
+      <w:pPr>
+        <w:rPr>
+          <w:lang w:val="es-MX"/>
+        </w:rPr>
+      </w:pPr>
+      <w:r>
+        <w:rPr>
+          <w:lang w:val="es-MX"/>
+        </w:rPr>
+        <w:t>Las ramas (</w:t>
+      </w:r>
+      <w:proofErr w:type="spellStart"/>
+      <w:r>
+        <w:rPr>
+          <w:lang w:val="es-MX"/>
+        </w:rPr>
+        <w:t>branches</w:t>
+      </w:r>
+      <w:proofErr w:type="spellEnd"/>
+      <w:r>
+        <w:rPr>
+          <w:lang w:val="es-MX"/>
+        </w:rPr>
+        <w:t>) nos permiten desviarnos de la línea principal de desarrollo.</w:t>
+      </w:r>
+    </w:p>
+    <w:p>
+      <w:pPr>
+        <w:rPr>
+          <w:lang w:val="es-MX"/>
+        </w:rPr>
+      </w:pPr>
+      <w:r>
+        <w:rPr>
+          <w:lang w:val="es-MX"/>
+        </w:rPr>
+        <w:t xml:space="preserve">Por defecto </w:t>
+      </w:r>
+      <w:proofErr w:type="spellStart"/>
+      <w:r>
+        <w:rPr>
+          <w:lang w:val="es-MX"/>
+        </w:rPr>
+        <w:t>git</w:t>
+      </w:r>
+      <w:proofErr w:type="spellEnd"/>
+      <w:r>
+        <w:rPr>
+          <w:lang w:val="es-MX"/>
+        </w:rPr>
+        <w:t xml:space="preserve"> crea una rama por defecto llamada master.</w:t>
+      </w:r>
+    </w:p>
+    <w:p>
+      <w:pPr>
+        <w:rPr>
+          <w:lang w:val="es-MX"/>
+        </w:rPr>
+      </w:pPr>
+      <w:proofErr w:type="gramStart"/>
+      <w:r>
+        <w:rPr>
+          <w:lang w:val="es-MX"/>
+        </w:rPr>
+        <w:t>En qué rama estamos?</w:t>
+      </w:r>
+      <w:proofErr w:type="gramEnd"/>
+    </w:p>
+    <w:p>
+      <w:pPr>
+        <w:rPr>
+          <w:lang w:val="es-MX"/>
+        </w:rPr>
+      </w:pPr>
+      <w:r>
+        <w:rPr>
+          <w:lang w:val="es-MX"/>
+        </w:rPr>
+        <w:t xml:space="preserve">Para ver en qué rama nos encontramos utiliza el comando </w:t>
+      </w:r>
+      <w:proofErr w:type="spellStart"/>
+      <w:r>
+        <w:rPr>
+          <w:lang w:val="es-MX"/>
+        </w:rPr>
+        <w:t>git</w:t>
+      </w:r>
+      <w:proofErr w:type="spellEnd"/>
+      <w:r>
+        <w:rPr>
+          <w:lang w:val="es-MX"/>
+        </w:rPr>
+        <w:t xml:space="preserve"> status. La primera línea nos dice en qué rama estamos:</w:t>
+      </w:r>
+    </w:p>
+    <w:p>
+      <w:pPr>
+        <w:spacing w:after="0" w:line="240" w:lineRule="auto"/>
+        <w:rPr>
+          <w:rFonts w:ascii="Consolas" w:eastAsia="Times New Roman" w:hAnsi="Consolas" w:cs="Times New Roman"/>
+          <w:color w:val="ABB2BF"/>
+          <w:shd w:val="clear" w:color="auto" w:fill="131A29"/>
+        </w:rPr>
+      </w:pPr>
+      <w:r>
+        <w:rPr>
+          <w:rFonts w:ascii="Consolas" w:eastAsia="Times New Roman" w:hAnsi="Consolas" w:cs="Times New Roman"/>
+          <w:color w:val="ABB2BF"/>
+          <w:shd w:val="clear" w:color="auto" w:fill="131A29"/>
+        </w:rPr>
+        <w:t xml:space="preserve">$ </w:t>
+      </w:r>
+      <w:proofErr w:type="spellStart"/>
+      <w:r>
+        <w:rPr>
+          <w:rFonts w:ascii="Consolas" w:eastAsia="Times New Roman" w:hAnsi="Consolas" w:cs="Times New Roman"/>
+          <w:color w:val="ABB2BF"/>
+          <w:shd w:val="clear" w:color="auto" w:fill="131A29"/>
+        </w:rPr>
+        <w:t>git</w:t>
+      </w:r>
+      <w:proofErr w:type="spellEnd"/>
+      <w:r>
+        <w:rPr>
+          <w:rFonts w:ascii="Consolas" w:eastAsia="Times New Roman" w:hAnsi="Consolas" w:cs="Times New Roman"/>
+          <w:color w:val="ABB2BF"/>
+          <w:shd w:val="clear" w:color="auto" w:fill="131A29"/>
+        </w:rPr>
+        <w:t xml:space="preserve"> status</w:t>
+      </w:r>
+    </w:p>
+    <w:p>
+      <w:pPr>
+        <w:spacing w:after="0" w:line="240" w:lineRule="auto"/>
+        <w:rPr>
+          <w:rFonts w:ascii="Consolas" w:eastAsia="Times New Roman" w:hAnsi="Consolas" w:cs="Times New Roman"/>
+          <w:color w:val="ABB2BF"/>
+          <w:shd w:val="clear" w:color="auto" w:fill="131A29"/>
+        </w:rPr>
+      </w:pPr>
+      <w:r>
+        <w:rPr>
+          <w:rFonts w:ascii="Consolas" w:eastAsia="Times New Roman" w:hAnsi="Consolas" w:cs="Times New Roman"/>
+          <w:color w:val="ABB2BF"/>
+          <w:shd w:val="clear" w:color="auto" w:fill="131A29"/>
+        </w:rPr>
+        <w:t>On branch master</w:t>
+      </w:r>
+    </w:p>
+    <w:p>
+      <w:pPr>
+        <w:rPr>
+          <w:rFonts w:ascii="Consolas" w:eastAsia="Times New Roman" w:hAnsi="Consolas" w:cs="Times New Roman"/>
+          <w:color w:val="ABB2BF"/>
+          <w:shd w:val="clear" w:color="auto" w:fill="131A29"/>
+        </w:rPr>
+      </w:pPr>
+      <w:r>
+        <w:rPr>
+          <w:rFonts w:ascii="Consolas" w:eastAsia="Times New Roman" w:hAnsi="Consolas" w:cs="Times New Roman"/>
+          <w:color w:val="ABB2BF"/>
+          <w:shd w:val="clear" w:color="auto" w:fill="131A29"/>
+        </w:rPr>
+        <w:t>...</w:t>
+      </w:r>
+    </w:p>
+    <w:p>
+      <w:pPr>
+        <w:rPr>
+          <w:lang w:val="es-MX"/>
+        </w:rPr>
+      </w:pPr>
+      <w:r>
+        <w:rPr>
+          <w:lang w:val="es-MX"/>
+        </w:rPr>
+        <w:t>Listar ramas</w:t>
+      </w:r>
+    </w:p>
+    <w:p>
+      <w:pPr>
+        <w:rPr>
+          <w:lang w:val="es-MX"/>
+        </w:rPr>
+      </w:pPr>
+      <w:r>
+        <w:rPr>
+          <w:lang w:val="es-MX"/>
+        </w:rPr>
+        <w:t xml:space="preserve">Para listar todas las ramas utiliza el comando </w:t>
+      </w:r>
+      <w:proofErr w:type="spellStart"/>
+      <w:r>
+        <w:rPr>
+          <w:lang w:val="es-MX"/>
+        </w:rPr>
+        <w:t>git</w:t>
+      </w:r>
+      <w:proofErr w:type="spellEnd"/>
+      <w:r>
+        <w:rPr>
+          <w:lang w:val="es-MX"/>
+        </w:rPr>
+        <w:t xml:space="preserve"> </w:t>
+      </w:r>
+      <w:proofErr w:type="spellStart"/>
+      <w:r>
+        <w:rPr>
+          <w:lang w:val="es-MX"/>
+        </w:rPr>
+        <w:t>branch</w:t>
+      </w:r>
+      <w:proofErr w:type="spellEnd"/>
+      <w:r>
+        <w:rPr>
+          <w:lang w:val="es-MX"/>
+        </w:rPr>
+        <w:t>. Por ejemplo:</w:t>
+      </w:r>
+    </w:p>
+    <w:p>
+      <w:pPr>
+        <w:spacing w:after="0" w:line="240" w:lineRule="auto"/>
+        <w:rPr>
+          <w:rFonts w:ascii="Consolas" w:eastAsia="Times New Roman" w:hAnsi="Consolas" w:cs="Times New Roman"/>
+          <w:color w:val="ABB2BF"/>
+          <w:shd w:val="clear" w:color="auto" w:fill="131A29"/>
+        </w:rPr>
+      </w:pPr>
+      <w:r>
+        <w:rPr>
+          <w:rFonts w:ascii="Consolas" w:eastAsia="Times New Roman" w:hAnsi="Consolas" w:cs="Times New Roman"/>
+          <w:color w:val="ABB2BF"/>
+          <w:shd w:val="clear" w:color="auto" w:fill="131A29"/>
+        </w:rPr>
+        <w:t xml:space="preserve">$ </w:t>
+      </w:r>
+      <w:proofErr w:type="spellStart"/>
+      <w:r>
+        <w:rPr>
+          <w:rFonts w:ascii="Consolas" w:eastAsia="Times New Roman" w:hAnsi="Consolas" w:cs="Times New Roman"/>
+          <w:color w:val="ABB2BF"/>
+          <w:shd w:val="clear" w:color="auto" w:fill="131A29"/>
+        </w:rPr>
+        <w:t>git</w:t>
+      </w:r>
+      <w:proofErr w:type="spellEnd"/>
+      <w:r>
+        <w:rPr>
+          <w:rFonts w:ascii="Consolas" w:eastAsia="Times New Roman" w:hAnsi="Consolas" w:cs="Times New Roman"/>
+          <w:color w:val="ABB2BF"/>
+          <w:shd w:val="clear" w:color="auto" w:fill="131A29"/>
+        </w:rPr>
+        <w:t xml:space="preserve"> branch</w:t>
+      </w:r>
+    </w:p>
+    <w:p>
+      <w:pPr>
+        <w:spacing w:after="0" w:line="240" w:lineRule="auto"/>
+        <w:rPr>
+          <w:rFonts w:ascii="Consolas" w:eastAsia="Times New Roman" w:hAnsi="Consolas" w:cs="Times New Roman"/>
+          <w:color w:val="ABB2BF"/>
+          <w:shd w:val="clear" w:color="auto" w:fill="131A29"/>
+        </w:rPr>
+      </w:pPr>
+      <w:r>
+        <w:rPr>
+          <w:rFonts w:ascii="Consolas" w:eastAsia="Times New Roman" w:hAnsi="Consolas" w:cs="Times New Roman"/>
+          <w:color w:val="ABB2BF"/>
+          <w:shd w:val="clear" w:color="auto" w:fill="131A29"/>
+        </w:rPr>
+        <w:t>* master</w:t>
+      </w:r>
+    </w:p>
+    <w:p>
+      <w:pPr>
+        <w:spacing w:after="0" w:line="240" w:lineRule="auto"/>
+        <w:rPr>
+          <w:rFonts w:ascii="Consolas" w:eastAsia="Times New Roman" w:hAnsi="Consolas" w:cs="Times New Roman"/>
+          <w:color w:val="ABB2BF"/>
+          <w:shd w:val="clear" w:color="auto" w:fill="131A29"/>
+        </w:rPr>
+      </w:pPr>
+      <w:r>
+        <w:rPr>
+          <w:rFonts w:ascii="Consolas" w:eastAsia="Times New Roman" w:hAnsi="Consolas" w:cs="Times New Roman"/>
+          <w:color w:val="ABB2BF"/>
+          <w:shd w:val="clear" w:color="auto" w:fill="131A29"/>
+        </w:rPr>
+        <w:t xml:space="preserve">  rama-1</w:t>
+      </w:r>
+    </w:p>
+    <w:p>
+      <w:pPr>
+        <w:spacing w:after="0" w:line="240" w:lineRule="auto"/>
+        <w:rPr>
+          <w:rFonts w:ascii="Consolas" w:eastAsia="Times New Roman" w:hAnsi="Consolas" w:cs="Times New Roman"/>
+          <w:color w:val="ABB2BF"/>
+          <w:shd w:val="clear" w:color="auto" w:fill="131A29"/>
+        </w:rPr>
+      </w:pPr>
+      <w:r>
+        <w:rPr>
+          <w:rFonts w:ascii="Consolas" w:eastAsia="Times New Roman" w:hAnsi="Consolas" w:cs="Times New Roman"/>
+          <w:color w:val="ABB2BF"/>
+          <w:shd w:val="clear" w:color="auto" w:fill="131A29"/>
+        </w:rPr>
+        <w:t xml:space="preserve">  rama-2</w:t>
+      </w:r>
+    </w:p>
+    <w:p>
+      <w:pPr>
+        <w:rPr>
+          <w:rFonts w:ascii="Consolas" w:eastAsia="Times New Roman" w:hAnsi="Consolas" w:cs="Times New Roman"/>
+          <w:color w:val="ABB2BF"/>
+          <w:shd w:val="clear" w:color="auto" w:fill="131A29"/>
+        </w:rPr>
+      </w:pPr>
+      <w:r>
+        <w:rPr>
+          <w:rFonts w:ascii="Consolas" w:eastAsia="Times New Roman" w:hAnsi="Consolas" w:cs="Times New Roman"/>
+          <w:color w:val="ABB2BF"/>
+          <w:shd w:val="clear" w:color="auto" w:fill="131A29"/>
+        </w:rPr>
+        <w:t xml:space="preserve">  ...</w:t>
+      </w:r>
+    </w:p>
+    <w:p>
+      <w:pPr>
+        <w:rPr>
+          <w:lang w:val="es-MX"/>
+        </w:rPr>
+      </w:pPr>
+      <w:r>
+        <w:rPr>
+          <w:lang w:val="es-MX"/>
+        </w:rPr>
+        <w:t xml:space="preserve">La rama que tiene el </w:t>
+      </w:r>
+      <w:proofErr w:type="spellStart"/>
+      <w:r>
+        <w:rPr>
+          <w:lang w:val="es-MX"/>
+        </w:rPr>
+        <w:t>asterísco</w:t>
+      </w:r>
+      <w:proofErr w:type="spellEnd"/>
+      <w:r>
+        <w:rPr>
+          <w:lang w:val="es-MX"/>
+        </w:rPr>
+        <w:t xml:space="preserve"> (*) es en la que nos encontramos actualmente.</w:t>
+      </w:r>
+    </w:p>
+    <w:p>
+      <w:pPr>
+        <w:rPr>
+          <w:lang w:val="es-MX"/>
+        </w:rPr>
+      </w:pPr>
+      <w:r>
+        <w:rPr>
+          <w:lang w:val="es-MX"/>
+        </w:rPr>
+        <w:t>Crear una rama</w:t>
+      </w:r>
+    </w:p>
+    <w:p>
+      <w:pPr>
+        <w:rPr>
+          <w:lang w:val="es-MX"/>
+        </w:rPr>
+      </w:pPr>
+      <w:r>
+        <w:rPr>
+          <w:lang w:val="es-MX"/>
+        </w:rPr>
+        <w:t xml:space="preserve">Para crear una rama utiliza el comando </w:t>
+      </w:r>
+      <w:proofErr w:type="spellStart"/>
+      <w:r>
+        <w:rPr>
+          <w:lang w:val="es-MX"/>
+        </w:rPr>
+        <w:t>git</w:t>
+      </w:r>
+      <w:proofErr w:type="spellEnd"/>
+      <w:r>
+        <w:rPr>
+          <w:lang w:val="es-MX"/>
+        </w:rPr>
+        <w:t xml:space="preserve"> </w:t>
+      </w:r>
+      <w:proofErr w:type="spellStart"/>
+      <w:r>
+        <w:rPr>
+          <w:lang w:val="es-MX"/>
+        </w:rPr>
+        <w:t>branch</w:t>
+      </w:r>
+      <w:proofErr w:type="spellEnd"/>
+      <w:r>
+        <w:rPr>
+          <w:lang w:val="es-MX"/>
+        </w:rPr>
+        <w:t xml:space="preserve"> seguido del nombre que le quieras dar a la rama. Por ejemplo, para crear una nueva rama llamada mi-rama ejecutaríamos el siguiente comando:</w:t>
+      </w:r>
+    </w:p>
+    <w:p>
+      <w:pPr>
+        <w:rPr>
+          <w:rFonts w:ascii="Consolas" w:hAnsi="Consolas"/>
+          <w:color w:val="ABB2BF"/>
+          <w:shd w:val="clear" w:color="auto" w:fill="131A29"/>
+        </w:rPr>
+      </w:pPr>
+      <w:proofErr w:type="spellStart"/>
+      <w:r>
+        <w:rPr>
+          <w:rFonts w:ascii="Consolas" w:hAnsi="Consolas"/>
+          <w:color w:val="ABB2BF"/>
+          <w:shd w:val="clear" w:color="auto" w:fill="131A29"/>
+        </w:rPr>
+        <w:t>git</w:t>
+      </w:r>
+      <w:proofErr w:type="spellEnd"/>
+      <w:r>
+        <w:rPr>
+          <w:rFonts w:ascii="Consolas" w:hAnsi="Consolas"/>
+          <w:color w:val="ABB2BF"/>
+          <w:shd w:val="clear" w:color="auto" w:fill="131A29"/>
+        </w:rPr>
+        <w:t xml:space="preserve"> branch mi-</w:t>
+      </w:r>
+      <w:proofErr w:type="spellStart"/>
+      <w:r>
+        <w:rPr>
+          <w:rFonts w:ascii="Consolas" w:hAnsi="Consolas"/>
+          <w:color w:val="ABB2BF"/>
+          <w:shd w:val="clear" w:color="auto" w:fill="131A29"/>
+        </w:rPr>
+        <w:t>rama</w:t>
+      </w:r>
+      <w:proofErr w:type="spellEnd"/>
+    </w:p>
+    <w:p>
+      <w:pPr>
+        <w:rPr>
+          <w:lang w:val="es-MX"/>
+        </w:rPr>
+      </w:pPr>
+      <w:r>
+        <w:rPr>
+          <w:lang w:val="es-MX"/>
+        </w:rPr>
+        <w:t xml:space="preserve">Este comando crea la </w:t>
+      </w:r>
+      <w:proofErr w:type="gramStart"/>
+      <w:r>
+        <w:rPr>
+          <w:lang w:val="es-MX"/>
+        </w:rPr>
+        <w:t>rama</w:t>
+      </w:r>
+      <w:proofErr w:type="gramEnd"/>
+      <w:r>
+        <w:rPr>
+          <w:lang w:val="es-MX"/>
+        </w:rPr>
+        <w:t xml:space="preserve"> pero no nos ubica sobre ella. Para cambiar de rama debes ejecutar el siguiente comando:</w:t>
+      </w:r>
+    </w:p>
+    <w:p>
+      <w:pPr>
+        <w:rPr>
+          <w:lang w:val="es-MX"/>
+        </w:rPr>
+      </w:pPr>
+      <w:proofErr w:type="spellStart"/>
+      <w:r>
+        <w:rPr>
+          <w:rFonts w:ascii="Consolas" w:hAnsi="Consolas"/>
+          <w:color w:val="ABB2BF"/>
+          <w:shd w:val="clear" w:color="auto" w:fill="131A29"/>
+          <w:lang w:val="es-MX"/>
+        </w:rPr>
+        <w:t>git</w:t>
+      </w:r>
+      <w:proofErr w:type="spellEnd"/>
+      <w:r>
+        <w:rPr>
+          <w:rFonts w:ascii="Consolas" w:hAnsi="Consolas"/>
+          <w:color w:val="ABB2BF"/>
+          <w:shd w:val="clear" w:color="auto" w:fill="131A29"/>
+          <w:lang w:val="es-MX"/>
+        </w:rPr>
+        <w:t xml:space="preserve"> </w:t>
+      </w:r>
+      <w:proofErr w:type="spellStart"/>
+      <w:r>
+        <w:rPr>
+          <w:rFonts w:ascii="Consolas" w:hAnsi="Consolas"/>
+          <w:color w:val="ABB2BF"/>
+          <w:shd w:val="clear" w:color="auto" w:fill="131A29"/>
+          <w:lang w:val="es-MX"/>
+        </w:rPr>
+        <w:t>checkout</w:t>
+      </w:r>
+      <w:proofErr w:type="spellEnd"/>
+      <w:r>
+        <w:rPr>
+          <w:rFonts w:ascii="Consolas" w:hAnsi="Consolas"/>
+          <w:color w:val="ABB2BF"/>
+          <w:shd w:val="clear" w:color="auto" w:fill="131A29"/>
+          <w:lang w:val="es-MX"/>
+        </w:rPr>
+        <w:t xml:space="preserve"> mi-rama</w:t>
+      </w:r>
+    </w:p>
+    <w:p>
+      <w:pPr>
+        <w:rPr>
+          <w:lang w:val="es-MX"/>
+        </w:rPr>
+      </w:pPr>
+      <w:r>
+        <w:rPr>
+          <w:lang w:val="es-MX"/>
+        </w:rPr>
+        <w:t>Sin embargo, la mayoría de veces, cuando uno quiere crear una rama también se quiere ubicar sobre ella, así que existe un atajo:</w:t>
+      </w:r>
+    </w:p>
+    <w:p>
+      <w:pPr>
+        <w:rPr>
+          <w:rFonts w:ascii="Consolas" w:hAnsi="Consolas"/>
+          <w:color w:val="ABB2BF"/>
+          <w:shd w:val="clear" w:color="auto" w:fill="131A29"/>
+          <w:lang w:val="es-MX"/>
+        </w:rPr>
+      </w:pPr>
+      <w:proofErr w:type="spellStart"/>
+      <w:r>
+        <w:rPr>
+          <w:rFonts w:ascii="Consolas" w:hAnsi="Consolas"/>
+          <w:color w:val="ABB2BF"/>
+          <w:shd w:val="clear" w:color="auto" w:fill="131A29"/>
+          <w:lang w:val="es-MX"/>
+        </w:rPr>
+        <w:t>git</w:t>
+      </w:r>
+      <w:proofErr w:type="spellEnd"/>
+      <w:r>
+        <w:rPr>
+          <w:rFonts w:ascii="Consolas" w:hAnsi="Consolas"/>
+          <w:color w:val="ABB2BF"/>
+          <w:shd w:val="clear" w:color="auto" w:fill="131A29"/>
+          <w:lang w:val="es-MX"/>
+        </w:rPr>
+        <w:t xml:space="preserve"> </w:t>
+      </w:r>
+      <w:proofErr w:type="spellStart"/>
+      <w:r>
+        <w:rPr>
+          <w:rFonts w:ascii="Consolas" w:hAnsi="Consolas"/>
+          <w:color w:val="ABB2BF"/>
+          <w:shd w:val="clear" w:color="auto" w:fill="131A29"/>
+          <w:lang w:val="es-MX"/>
+        </w:rPr>
+        <w:t>checkout</w:t>
+      </w:r>
+      <w:proofErr w:type="spellEnd"/>
+      <w:r>
+        <w:rPr>
+          <w:rFonts w:ascii="Consolas" w:hAnsi="Consolas"/>
+          <w:color w:val="ABB2BF"/>
+          <w:shd w:val="clear" w:color="auto" w:fill="131A29"/>
+          <w:lang w:val="es-MX"/>
+        </w:rPr>
+        <w:t xml:space="preserve"> -b mi-rama</w:t>
+      </w:r>
+    </w:p>
+    <w:p>
+      <w:pPr>
+        <w:rPr>
+          <w:lang w:val="es-MX"/>
+        </w:rPr>
+      </w:pPr>
+      <w:r>
+        <w:rPr>
+          <w:lang w:val="es-MX"/>
+        </w:rPr>
+        <w:t>La diferencia con el comando anterior es la opción -b.</w:t>
+      </w:r>
+    </w:p>
+    <w:p>
+      <w:pPr>
+        <w:rPr>
+          <w:lang w:val="es-MX"/>
+        </w:rPr>
+      </w:pPr>
+    </w:p>
+    <w:p>
+      <w:pPr>
+        <w:rPr>
+          <w:lang w:val="es-MX"/>
+        </w:rPr>
+      </w:pPr>
+      <w:r>
+        <w:rPr>
+          <w:lang w:val="es-MX"/>
+        </w:rPr>
+        <w:t>Cambiar el nombre de una rama</w:t>
+      </w:r>
+    </w:p>
+    <w:p>
+      <w:pPr>
+        <w:rPr>
+          <w:lang w:val="es-MX"/>
+        </w:rPr>
+      </w:pPr>
+      <w:r>
+        <w:rPr>
+          <w:lang w:val="es-MX"/>
+        </w:rPr>
+        <w:t xml:space="preserve">Para cambiar el nombre de la rama debes estar ubicado sobre ella y ejecutar el comando </w:t>
+      </w:r>
+      <w:proofErr w:type="spellStart"/>
+      <w:r>
+        <w:rPr>
+          <w:lang w:val="es-MX"/>
+        </w:rPr>
+        <w:t>git</w:t>
+      </w:r>
+      <w:proofErr w:type="spellEnd"/>
+      <w:r>
+        <w:rPr>
+          <w:lang w:val="es-MX"/>
+        </w:rPr>
+        <w:t xml:space="preserve"> </w:t>
+      </w:r>
+      <w:proofErr w:type="spellStart"/>
+      <w:r>
+        <w:rPr>
+          <w:lang w:val="es-MX"/>
+        </w:rPr>
+        <w:t>branch</w:t>
+      </w:r>
+      <w:proofErr w:type="spellEnd"/>
+      <w:r>
+        <w:rPr>
+          <w:lang w:val="es-MX"/>
+        </w:rPr>
+        <w:t xml:space="preserve"> -m seguido del nuevo nombre.</w:t>
+      </w:r>
+    </w:p>
+    <w:p>
+      <w:pPr>
+        <w:rPr>
+          <w:lang w:val="es-MX"/>
+        </w:rPr>
+      </w:pPr>
+    </w:p>
+    <w:p>
+      <w:pPr>
+        <w:rPr>
+          <w:lang w:val="es-MX"/>
+        </w:rPr>
+      </w:pPr>
+      <w:r>
+        <w:rPr>
+          <w:lang w:val="es-MX"/>
+        </w:rPr>
+        <w:lastRenderedPageBreak/>
+        <w:t>Por ejemplo, asumiendo que estamos sobre la rama mi-rama, y que queremos cambiarle el nombre a otra-rama, ejecutaríamos el siguiente comando:</w:t>
+      </w:r>
+    </w:p>
+    <w:p>
+      <w:pPr>
+        <w:rPr>
+          <w:rFonts w:ascii="Consolas" w:hAnsi="Consolas"/>
+          <w:color w:val="ABB2BF"/>
+          <w:shd w:val="clear" w:color="auto" w:fill="131A29"/>
+          <w:lang w:val="es-MX"/>
+        </w:rPr>
+      </w:pPr>
+      <w:proofErr w:type="spellStart"/>
+      <w:r>
+        <w:rPr>
+          <w:rFonts w:ascii="Consolas" w:hAnsi="Consolas"/>
+          <w:color w:val="ABB2BF"/>
+          <w:shd w:val="clear" w:color="auto" w:fill="131A29"/>
+          <w:lang w:val="es-MX"/>
+        </w:rPr>
+        <w:t>git</w:t>
+      </w:r>
+      <w:proofErr w:type="spellEnd"/>
+      <w:r>
+        <w:rPr>
+          <w:rFonts w:ascii="Consolas" w:hAnsi="Consolas"/>
+          <w:color w:val="ABB2BF"/>
+          <w:shd w:val="clear" w:color="auto" w:fill="131A29"/>
+          <w:lang w:val="es-MX"/>
+        </w:rPr>
+        <w:t xml:space="preserve"> </w:t>
+      </w:r>
+      <w:proofErr w:type="spellStart"/>
+      <w:r>
+        <w:rPr>
+          <w:rFonts w:ascii="Consolas" w:hAnsi="Consolas"/>
+          <w:color w:val="ABB2BF"/>
+          <w:shd w:val="clear" w:color="auto" w:fill="131A29"/>
+          <w:lang w:val="es-MX"/>
+        </w:rPr>
+        <w:t>branch</w:t>
+      </w:r>
+      <w:proofErr w:type="spellEnd"/>
+      <w:r>
+        <w:rPr>
+          <w:rFonts w:ascii="Consolas" w:hAnsi="Consolas"/>
+          <w:color w:val="ABB2BF"/>
+          <w:shd w:val="clear" w:color="auto" w:fill="131A29"/>
+          <w:lang w:val="es-MX"/>
+        </w:rPr>
+        <w:t xml:space="preserve"> -m otra-rama</w:t>
+      </w:r>
+    </w:p>
+    <w:p>
+      <w:pPr>
+        <w:rPr>
+          <w:lang w:val="es-MX"/>
+        </w:rPr>
+      </w:pPr>
+      <w:r>
+        <w:rPr>
+          <w:lang w:val="es-MX"/>
+        </w:rPr>
+        <w:t>Integrar una rama</w:t>
+      </w:r>
+    </w:p>
+    <w:p>
+      <w:pPr>
+        <w:rPr>
+          <w:lang w:val="es-MX"/>
+        </w:rPr>
+      </w:pPr>
+      <w:r>
+        <w:rPr>
+          <w:lang w:val="es-MX"/>
+        </w:rPr>
+        <w:t xml:space="preserve">Para integrar los </w:t>
+      </w:r>
+      <w:proofErr w:type="spellStart"/>
+      <w:r>
+        <w:rPr>
+          <w:lang w:val="es-MX"/>
+        </w:rPr>
+        <w:t>commits</w:t>
+      </w:r>
+      <w:proofErr w:type="spellEnd"/>
+      <w:r>
+        <w:rPr>
+          <w:lang w:val="es-MX"/>
+        </w:rPr>
+        <w:t xml:space="preserve"> de una rama (</w:t>
+      </w:r>
+      <w:proofErr w:type="spellStart"/>
+      <w:r>
+        <w:rPr>
+          <w:lang w:val="es-MX"/>
+        </w:rPr>
+        <w:t>p.e</w:t>
+      </w:r>
+      <w:proofErr w:type="spellEnd"/>
+      <w:r>
+        <w:rPr>
+          <w:lang w:val="es-MX"/>
+        </w:rPr>
+        <w:t>. mi-rama) a otra (</w:t>
+      </w:r>
+      <w:proofErr w:type="spellStart"/>
+      <w:r>
+        <w:rPr>
+          <w:lang w:val="es-MX"/>
+        </w:rPr>
+        <w:t>p.e</w:t>
+      </w:r>
+      <w:proofErr w:type="spellEnd"/>
+      <w:r>
+        <w:rPr>
+          <w:lang w:val="es-MX"/>
+        </w:rPr>
+        <w:t>. master) primero debemos ubicarnos sobre la rama principal (</w:t>
+      </w:r>
+      <w:proofErr w:type="spellStart"/>
+      <w:r>
+        <w:rPr>
+          <w:lang w:val="es-MX"/>
+        </w:rPr>
+        <w:t>p.e</w:t>
+      </w:r>
+      <w:proofErr w:type="spellEnd"/>
+      <w:r>
+        <w:rPr>
+          <w:lang w:val="es-MX"/>
+        </w:rPr>
+        <w:t xml:space="preserve">. master) y ejecutar el comando </w:t>
+      </w:r>
+      <w:proofErr w:type="spellStart"/>
+      <w:r>
+        <w:rPr>
+          <w:lang w:val="es-MX"/>
+        </w:rPr>
+        <w:t>git</w:t>
+      </w:r>
+      <w:proofErr w:type="spellEnd"/>
+      <w:r>
+        <w:rPr>
+          <w:lang w:val="es-MX"/>
+        </w:rPr>
+        <w:t xml:space="preserve"> </w:t>
+      </w:r>
+      <w:proofErr w:type="spellStart"/>
+      <w:r>
+        <w:rPr>
+          <w:lang w:val="es-MX"/>
+        </w:rPr>
+        <w:t>merge</w:t>
+      </w:r>
+      <w:proofErr w:type="spellEnd"/>
+      <w:r>
+        <w:rPr>
+          <w:lang w:val="es-MX"/>
+        </w:rPr>
+        <w:t xml:space="preserve"> seguido del nombre de la rama:</w:t>
+      </w:r>
+    </w:p>
+    <w:p>
+      <w:pPr>
+        <w:spacing w:after="0" w:line="240" w:lineRule="auto"/>
+        <w:rPr>
+          <w:rFonts w:ascii="Consolas" w:eastAsia="Times New Roman" w:hAnsi="Consolas" w:cs="Times New Roman"/>
+          <w:color w:val="ABB2BF"/>
+          <w:shd w:val="clear" w:color="auto" w:fill="131A29"/>
+          <w:lang w:val="es-MX"/>
+        </w:rPr>
+      </w:pPr>
+      <w:proofErr w:type="spellStart"/>
+      <w:r>
+        <w:rPr>
+          <w:rFonts w:ascii="Consolas" w:eastAsia="Times New Roman" w:hAnsi="Consolas" w:cs="Times New Roman"/>
+          <w:color w:val="ABB2BF"/>
+          <w:shd w:val="clear" w:color="auto" w:fill="131A29"/>
+          <w:lang w:val="es-MX"/>
+        </w:rPr>
+        <w:t>git</w:t>
+      </w:r>
+      <w:proofErr w:type="spellEnd"/>
+      <w:r>
+        <w:rPr>
+          <w:rFonts w:ascii="Consolas" w:eastAsia="Times New Roman" w:hAnsi="Consolas" w:cs="Times New Roman"/>
+          <w:color w:val="ABB2BF"/>
+          <w:shd w:val="clear" w:color="auto" w:fill="131A29"/>
+          <w:lang w:val="es-MX"/>
+        </w:rPr>
+        <w:t xml:space="preserve"> </w:t>
+      </w:r>
+      <w:proofErr w:type="spellStart"/>
+      <w:r>
+        <w:rPr>
+          <w:rFonts w:ascii="Consolas" w:eastAsia="Times New Roman" w:hAnsi="Consolas" w:cs="Times New Roman"/>
+          <w:color w:val="ABB2BF"/>
+          <w:shd w:val="clear" w:color="auto" w:fill="131A29"/>
+          <w:lang w:val="es-MX"/>
+        </w:rPr>
+        <w:t>checkout</w:t>
+      </w:r>
+      <w:proofErr w:type="spellEnd"/>
+      <w:r>
+        <w:rPr>
+          <w:rFonts w:ascii="Consolas" w:eastAsia="Times New Roman" w:hAnsi="Consolas" w:cs="Times New Roman"/>
+          <w:color w:val="ABB2BF"/>
+          <w:shd w:val="clear" w:color="auto" w:fill="131A29"/>
+          <w:lang w:val="es-MX"/>
+        </w:rPr>
+        <w:t xml:space="preserve"> master</w:t>
+      </w:r>
+    </w:p>
+    <w:p>
+      <w:pPr>
+        <w:rPr>
+          <w:rFonts w:ascii="Consolas" w:eastAsia="Times New Roman" w:hAnsi="Consolas" w:cs="Times New Roman"/>
+          <w:color w:val="ABB2BF"/>
+          <w:shd w:val="clear" w:color="auto" w:fill="131A29"/>
+          <w:lang w:val="es-MX"/>
+        </w:rPr>
+      </w:pPr>
+      <w:proofErr w:type="spellStart"/>
+      <w:r>
+        <w:rPr>
+          <w:rFonts w:ascii="Consolas" w:eastAsia="Times New Roman" w:hAnsi="Consolas" w:cs="Times New Roman"/>
+          <w:color w:val="ABB2BF"/>
+          <w:shd w:val="clear" w:color="auto" w:fill="131A29"/>
+          <w:lang w:val="es-MX"/>
+        </w:rPr>
+        <w:t>git</w:t>
+      </w:r>
+      <w:proofErr w:type="spellEnd"/>
+      <w:r>
+        <w:rPr>
+          <w:rFonts w:ascii="Consolas" w:eastAsia="Times New Roman" w:hAnsi="Consolas" w:cs="Times New Roman"/>
+          <w:color w:val="ABB2BF"/>
+          <w:shd w:val="clear" w:color="auto" w:fill="131A29"/>
+          <w:lang w:val="es-MX"/>
+        </w:rPr>
+        <w:t xml:space="preserve"> </w:t>
+      </w:r>
+      <w:proofErr w:type="spellStart"/>
+      <w:r>
+        <w:rPr>
+          <w:rFonts w:ascii="Consolas" w:eastAsia="Times New Roman" w:hAnsi="Consolas" w:cs="Times New Roman"/>
+          <w:color w:val="ABB2BF"/>
+          <w:shd w:val="clear" w:color="auto" w:fill="131A29"/>
+          <w:lang w:val="es-MX"/>
+        </w:rPr>
+        <w:t>merge</w:t>
+      </w:r>
+      <w:proofErr w:type="spellEnd"/>
+      <w:r>
+        <w:rPr>
+          <w:rFonts w:ascii="Consolas" w:eastAsia="Times New Roman" w:hAnsi="Consolas" w:cs="Times New Roman"/>
+          <w:color w:val="ABB2BF"/>
+          <w:shd w:val="clear" w:color="auto" w:fill="131A29"/>
+          <w:lang w:val="es-MX"/>
+        </w:rPr>
+        <w:t xml:space="preserve"> mi-rama</w:t>
+      </w:r>
+    </w:p>
+    <w:p>
+      <w:pPr>
+        <w:rPr>
+          <w:lang w:val="es-MX"/>
+        </w:rPr>
+      </w:pPr>
+      <w:r>
+        <w:rPr>
+          <w:lang w:val="es-MX"/>
+        </w:rPr>
+        <w:t xml:space="preserve">Si la rama master tiene </w:t>
+      </w:r>
+      <w:proofErr w:type="spellStart"/>
+      <w:r>
+        <w:rPr>
+          <w:lang w:val="es-MX"/>
+        </w:rPr>
+        <w:t>commits</w:t>
+      </w:r>
+      <w:proofErr w:type="spellEnd"/>
+      <w:r>
+        <w:rPr>
+          <w:lang w:val="es-MX"/>
+        </w:rPr>
+        <w:t xml:space="preserve"> que no están en mi-rama se va a crear un </w:t>
+      </w:r>
+      <w:proofErr w:type="spellStart"/>
+      <w:r>
+        <w:rPr>
+          <w:lang w:val="es-MX"/>
+        </w:rPr>
+        <w:t>commit</w:t>
+      </w:r>
+      <w:proofErr w:type="spellEnd"/>
+      <w:r>
+        <w:rPr>
+          <w:lang w:val="es-MX"/>
+        </w:rPr>
+        <w:t xml:space="preserve"> adicional llamado </w:t>
+      </w:r>
+      <w:proofErr w:type="spellStart"/>
+      <w:r>
+        <w:rPr>
+          <w:lang w:val="es-MX"/>
+        </w:rPr>
+        <w:t>merge</w:t>
+      </w:r>
+      <w:proofErr w:type="spellEnd"/>
+      <w:r>
+        <w:rPr>
+          <w:lang w:val="es-MX"/>
+        </w:rPr>
+        <w:t xml:space="preserve"> </w:t>
+      </w:r>
+      <w:proofErr w:type="spellStart"/>
+      <w:r>
+        <w:rPr>
+          <w:lang w:val="es-MX"/>
+        </w:rPr>
+        <w:t>commit</w:t>
+      </w:r>
+      <w:proofErr w:type="spellEnd"/>
+      <w:r>
+        <w:rPr>
+          <w:lang w:val="es-MX"/>
+        </w:rPr>
+        <w:t>.</w:t>
+      </w:r>
+    </w:p>
+    <w:p>
+      <w:pPr>
+        <w:rPr>
+          <w:lang w:val="es-MX"/>
+        </w:rPr>
+      </w:pPr>
+    </w:p>
+    <w:p>
+      <w:pPr>
+        <w:rPr>
+          <w:lang w:val="es-MX"/>
+        </w:rPr>
+      </w:pPr>
+      <w:r>
+        <w:rPr>
+          <w:lang w:val="es-MX"/>
+        </w:rPr>
+        <w:t>Eliminar una rama</w:t>
+      </w:r>
+    </w:p>
+    <w:p>
+      <w:pPr>
+        <w:rPr>
+          <w:lang w:val="es-MX"/>
+        </w:rPr>
+      </w:pPr>
+      <w:r>
+        <w:rPr>
+          <w:lang w:val="es-MX"/>
+        </w:rPr>
+        <w:t xml:space="preserve">Para eliminar una rama que ya ha sido integrada en otra utilizamos el comando </w:t>
+      </w:r>
+      <w:proofErr w:type="spellStart"/>
+      <w:r>
+        <w:rPr>
+          <w:lang w:val="es-MX"/>
+        </w:rPr>
+        <w:t>git</w:t>
+      </w:r>
+      <w:proofErr w:type="spellEnd"/>
+      <w:r>
+        <w:rPr>
+          <w:lang w:val="es-MX"/>
+        </w:rPr>
+        <w:t xml:space="preserve"> </w:t>
+      </w:r>
+      <w:proofErr w:type="spellStart"/>
+      <w:r>
+        <w:rPr>
+          <w:lang w:val="es-MX"/>
+        </w:rPr>
+        <w:t>branch</w:t>
+      </w:r>
+      <w:proofErr w:type="spellEnd"/>
+      <w:r>
+        <w:rPr>
+          <w:lang w:val="es-MX"/>
+        </w:rPr>
+        <w:t xml:space="preserve"> -d seguido del nombre de la rama que quieres eliminar.</w:t>
+      </w:r>
+    </w:p>
+    <w:p>
+      <w:pPr>
+        <w:rPr>
+          <w:lang w:val="es-MX"/>
+        </w:rPr>
+      </w:pPr>
+      <w:r>
+        <w:rPr>
+          <w:lang w:val="es-MX"/>
+        </w:rPr>
+        <w:t>Por ejemplo, asumiendo que la rama mi-rama ya fue integrada a master ejecutaríamos el siguiente comando:</w:t>
+      </w:r>
+    </w:p>
+    <w:p>
+      <w:pPr>
+        <w:rPr>
+          <w:rFonts w:ascii="Consolas" w:hAnsi="Consolas"/>
+          <w:color w:val="ABB2BF"/>
+          <w:shd w:val="clear" w:color="auto" w:fill="131A29"/>
+        </w:rPr>
+      </w:pPr>
+      <w:proofErr w:type="spellStart"/>
+      <w:r>
+        <w:rPr>
+          <w:rFonts w:ascii="Consolas" w:hAnsi="Consolas"/>
+          <w:color w:val="ABB2BF"/>
+          <w:shd w:val="clear" w:color="auto" w:fill="131A29"/>
+        </w:rPr>
+        <w:t>git</w:t>
+      </w:r>
+      <w:proofErr w:type="spellEnd"/>
+      <w:r>
+        <w:rPr>
+          <w:rFonts w:ascii="Consolas" w:hAnsi="Consolas"/>
+          <w:color w:val="ABB2BF"/>
+          <w:shd w:val="clear" w:color="auto" w:fill="131A29"/>
+        </w:rPr>
+        <w:t xml:space="preserve"> branch -d mi-</w:t>
+      </w:r>
+      <w:proofErr w:type="spellStart"/>
+      <w:r>
+        <w:rPr>
+          <w:rFonts w:ascii="Consolas" w:hAnsi="Consolas"/>
+          <w:color w:val="ABB2BF"/>
+          <w:shd w:val="clear" w:color="auto" w:fill="131A29"/>
+        </w:rPr>
+        <w:t>rama</w:t>
+      </w:r>
+      <w:proofErr w:type="spellEnd"/>
+    </w:p>
+    <w:p>
+      <w:pPr>
+        <w:rPr>
+          <w:rFonts w:ascii="Consolas" w:hAnsi="Consolas"/>
+          <w:color w:val="ABB2BF"/>
+          <w:shd w:val="clear" w:color="auto" w:fill="131A29"/>
+          <w:lang w:val="es-MX"/>
+        </w:rPr>
+      </w:pPr>
+      <w:r>
+        <w:rPr>
+          <w:rFonts w:ascii="Consolas" w:hAnsi="Consolas"/>
+          <w:color w:val="ABB2BF"/>
+          <w:shd w:val="clear" w:color="auto" w:fill="131A29"/>
+          <w:lang w:val="es-MX"/>
+        </w:rPr>
+        <w:t xml:space="preserve">Si la rama no ha sido integrada aparecería un error. Sin embargo, si </w:t>
+      </w:r>
+      <w:proofErr w:type="spellStart"/>
+      <w:r>
+        <w:rPr>
+          <w:rFonts w:ascii="Consolas" w:hAnsi="Consolas"/>
+          <w:color w:val="ABB2BF"/>
+          <w:shd w:val="clear" w:color="auto" w:fill="131A29"/>
+          <w:lang w:val="es-MX"/>
+        </w:rPr>
+        <w:t>quisieramos</w:t>
+      </w:r>
+      <w:proofErr w:type="spellEnd"/>
+      <w:r>
+        <w:rPr>
+          <w:rFonts w:ascii="Consolas" w:hAnsi="Consolas"/>
+          <w:color w:val="ABB2BF"/>
+          <w:shd w:val="clear" w:color="auto" w:fill="131A29"/>
+          <w:lang w:val="es-MX"/>
+        </w:rPr>
+        <w:t xml:space="preserve"> eliminar una rama que aún no ha sido integrada podríamos cambiar la opción -d por -D:</w:t>
+      </w:r>
+    </w:p>
+    <w:p>
+      <w:pPr>
+        <w:rPr>
+          <w:rFonts w:ascii="Consolas" w:hAnsi="Consolas"/>
+          <w:color w:val="ABB2BF"/>
+          <w:shd w:val="clear" w:color="auto" w:fill="131A29"/>
+          <w:lang w:val="es-MX"/>
+        </w:rPr>
+      </w:pPr>
+      <w:proofErr w:type="spellStart"/>
+      <w:r>
+        <w:rPr>
+          <w:rFonts w:ascii="Consolas" w:hAnsi="Consolas"/>
+          <w:color w:val="ABB2BF"/>
+          <w:shd w:val="clear" w:color="auto" w:fill="131A29"/>
+          <w:lang w:val="es-MX"/>
+        </w:rPr>
+        <w:t>git</w:t>
+      </w:r>
+      <w:proofErr w:type="spellEnd"/>
+      <w:r>
+        <w:rPr>
+          <w:rFonts w:ascii="Consolas" w:hAnsi="Consolas"/>
+          <w:color w:val="ABB2BF"/>
+          <w:shd w:val="clear" w:color="auto" w:fill="131A29"/>
+          <w:lang w:val="es-MX"/>
+        </w:rPr>
+        <w:t xml:space="preserve"> </w:t>
+      </w:r>
+      <w:proofErr w:type="spellStart"/>
+      <w:r>
+        <w:rPr>
+          <w:rFonts w:ascii="Consolas" w:hAnsi="Consolas"/>
+          <w:color w:val="ABB2BF"/>
+          <w:shd w:val="clear" w:color="auto" w:fill="131A29"/>
+          <w:lang w:val="es-MX"/>
+        </w:rPr>
+        <w:t>branch</w:t>
+      </w:r>
+      <w:proofErr w:type="spellEnd"/>
+      <w:r>
+        <w:rPr>
+          <w:rFonts w:ascii="Consolas" w:hAnsi="Consolas"/>
+          <w:color w:val="ABB2BF"/>
+          <w:shd w:val="clear" w:color="auto" w:fill="131A29"/>
+          <w:lang w:val="es-MX"/>
+        </w:rPr>
+        <w:t xml:space="preserve"> -D mi-rama</w:t>
       </w:r>
       <w:bookmarkStart w:id="0" w:name="_GoBack"/>
       <w:bookmarkEnd w:id="0"/>
@@ -3211,54 +4703,68 @@
         </w:rPr>
         <w:t>Recursos adicionales</w:t>
       </w:r>
-      <w:r>
-        <w:rPr>
-          <w:lang w:val="es-MX"/>
-        </w:rPr>
-        <w:t xml:space="preserve">: </w:t>
-      </w:r>
-      <w:r>
-        <w:fldChar w:fldCharType="begin"/>
-      </w:r>
-      <w:r>
-        <w:rPr>
-          <w:lang w:val="es-MX"/>
-        </w:rPr>
-        <w:instrText xml:space="preserve"> HYPERLINK "https://guias.makeitreal.camp/git/conceptos-comandos-esenciales" </w:instrText>
-      </w:r>
-      <w:r>
-        <w:fldChar w:fldCharType="separate"/>
-      </w:r>
-      <w:r>
-        <w:rPr>
-          <w:rStyle w:val="Hipervnculo"/>
-          <w:lang w:val="es-MX"/>
-        </w:rPr>
-        <w:t>https://guias.makeitreal.camp/git/conceptos-comandos-esenciales</w:t>
-      </w:r>
-      <w:r>
-        <w:rPr>
-          <w:rStyle w:val="Hipervnculo"/>
-          <w:lang w:val="es-MX"/>
-        </w:rPr>
-        <w:fldChar w:fldCharType="end"/>
-      </w:r>
-    </w:p>
-    <w:p>
-      <w:pPr>
-        <w:pStyle w:val="Ttulo1"/>
-        <w:rPr>
-          <w:b/>
-          <w:lang w:val="es-MX"/>
-        </w:rPr>
-      </w:pPr>
-      <w:r>
-        <w:rPr>
-          <w:b/>
-          <w:lang w:val="es-MX"/>
-        </w:rPr>
-        <w:lastRenderedPageBreak/>
-        <w:t>Trabajando con ramas</w:t>
+    </w:p>
+    <w:p>
+      <w:pPr>
+        <w:rPr>
+          <w:lang w:val="es-MX"/>
+        </w:rPr>
+      </w:pPr>
+      <w:r>
+        <w:rPr>
+          <w:lang w:val="es-MX"/>
+        </w:rPr>
+        <w:t>Para configurar el editor (</w:t>
+      </w:r>
+      <w:proofErr w:type="spellStart"/>
+      <w:r>
+        <w:rPr>
+          <w:lang w:val="es-MX"/>
+        </w:rPr>
+        <w:t>VSCode</w:t>
+      </w:r>
+      <w:proofErr w:type="spellEnd"/>
+      <w:r>
+        <w:rPr>
+          <w:lang w:val="es-MX"/>
+        </w:rPr>
+        <w:t xml:space="preserve"> o </w:t>
+      </w:r>
+      <w:proofErr w:type="spellStart"/>
+      <w:r>
+        <w:rPr>
+          <w:lang w:val="es-MX"/>
+        </w:rPr>
+        <w:t>Atom</w:t>
+      </w:r>
+      <w:proofErr w:type="spellEnd"/>
+      <w:r>
+        <w:rPr>
+          <w:lang w:val="es-MX"/>
+        </w:rPr>
+        <w:t>) sigue las instrucciones que se encuentran en el siguiente enlace:</w:t>
+      </w:r>
+    </w:p>
+    <w:p>
+      <w:pPr>
+        <w:rPr>
+          <w:lang w:val="es-MX"/>
+        </w:rPr>
+      </w:pPr>
+      <w:hyperlink r:id="rId6" w:history="1">
+        <w:r>
+          <w:rPr>
+            <w:rStyle w:val="Hipervnculo"/>
+            <w:lang w:val="es-MX"/>
+          </w:rPr>
+          <w:t>https://guias.makeitreal.camp/git/instalacion-configuracion#configurando-el-editor-de-texto</w:t>
+        </w:r>
+      </w:hyperlink>
+      <w:r>
+        <w:rPr>
+          <w:lang w:val="es-MX"/>
+        </w:rPr>
+        <w:t xml:space="preserve"> </w:t>
       </w:r>
     </w:p>
     <w:p>

</xml_diff>

<commit_message>
Se agrega información de modulo .gitignore
</commit_message>
<xml_diff>
--- a/git-github.docx
+++ b/git-github.docx
@@ -4688,8 +4688,6 @@
         </w:rPr>
         <w:t xml:space="preserve"> -D mi-rama</w:t>
       </w:r>
-      <w:bookmarkStart w:id="0" w:name="_GoBack"/>
-      <w:bookmarkEnd w:id="0"/>
     </w:p>
     <w:p>
       <w:pPr>
@@ -4800,6 +4798,791 @@
       </w:r>
       <w:proofErr w:type="spellEnd"/>
       <w:proofErr w:type="gramEnd"/>
+    </w:p>
+    <w:p>
+      <w:pPr>
+        <w:rPr>
+          <w:lang w:val="es-MX"/>
+        </w:rPr>
+      </w:pPr>
+      <w:r>
+        <w:rPr>
+          <w:lang w:val="es-MX"/>
+        </w:rPr>
+        <w:t xml:space="preserve">Nota: En el video empezamos haciendo un resumen del estado de los archivos, pero desde el minuto 3:48 hablamos del </w:t>
+      </w:r>
+      <w:proofErr w:type="gramStart"/>
+      <w:r>
+        <w:rPr>
+          <w:lang w:val="es-MX"/>
+        </w:rPr>
+        <w:t>archivo .</w:t>
+      </w:r>
+      <w:proofErr w:type="spellStart"/>
+      <w:r>
+        <w:rPr>
+          <w:lang w:val="es-MX"/>
+        </w:rPr>
+        <w:t>gitignore</w:t>
+      </w:r>
+      <w:proofErr w:type="spellEnd"/>
+      <w:proofErr w:type="gramEnd"/>
+      <w:r>
+        <w:rPr>
+          <w:lang w:val="es-MX"/>
+        </w:rPr>
+        <w:t>.</w:t>
+      </w:r>
+    </w:p>
+    <w:p>
+      <w:pPr>
+        <w:rPr>
+          <w:lang w:val="es-MX"/>
+        </w:rPr>
+      </w:pPr>
+      <w:r>
+        <w:rPr>
+          <w:lang w:val="es-MX"/>
+        </w:rPr>
+        <w:t xml:space="preserve">En </w:t>
+      </w:r>
+      <w:proofErr w:type="spellStart"/>
+      <w:r>
+        <w:rPr>
+          <w:lang w:val="es-MX"/>
+        </w:rPr>
+        <w:t>git</w:t>
+      </w:r>
+      <w:proofErr w:type="spellEnd"/>
+      <w:r>
+        <w:rPr>
+          <w:lang w:val="es-MX"/>
+        </w:rPr>
+        <w:t xml:space="preserve"> es posible ignorar archivos o carpetas que no queremos incluir en el sistema de control de versiones, ya sea porque tienen información sensible o son autogeneradas por alguna herramienta: </w:t>
+      </w:r>
+      <w:proofErr w:type="spellStart"/>
+      <w:r>
+        <w:rPr>
+          <w:lang w:val="es-MX"/>
+        </w:rPr>
+        <w:t>logs</w:t>
+      </w:r>
+      <w:proofErr w:type="spellEnd"/>
+      <w:r>
+        <w:rPr>
+          <w:lang w:val="es-MX"/>
+        </w:rPr>
+        <w:t>, archivos temporales, etc.</w:t>
+      </w:r>
+    </w:p>
+    <w:p>
+      <w:pPr>
+        <w:rPr>
+          <w:lang w:val="es-MX"/>
+        </w:rPr>
+      </w:pPr>
+      <w:r>
+        <w:rPr>
+          <w:lang w:val="es-MX"/>
+        </w:rPr>
+        <w:t xml:space="preserve">El archivo donde se define la lista de archivos y carpetas a ignorar se </w:t>
+      </w:r>
+      <w:proofErr w:type="gramStart"/>
+      <w:r>
+        <w:rPr>
+          <w:lang w:val="es-MX"/>
+        </w:rPr>
+        <w:t>llama .</w:t>
+      </w:r>
+      <w:proofErr w:type="spellStart"/>
+      <w:r>
+        <w:rPr>
+          <w:lang w:val="es-MX"/>
+        </w:rPr>
+        <w:t>gitignore</w:t>
+      </w:r>
+      <w:proofErr w:type="spellEnd"/>
+      <w:proofErr w:type="gramEnd"/>
+      <w:r>
+        <w:rPr>
+          <w:lang w:val="es-MX"/>
+        </w:rPr>
+        <w:t>.</w:t>
+      </w:r>
+    </w:p>
+    <w:p>
+      <w:pPr>
+        <w:rPr>
+          <w:lang w:val="es-MX"/>
+        </w:rPr>
+      </w:pPr>
+      <w:r>
+        <w:rPr>
+          <w:lang w:val="es-MX"/>
+        </w:rPr>
+        <w:lastRenderedPageBreak/>
+        <w:t xml:space="preserve">Los archivos y carpetas definidos </w:t>
+      </w:r>
+      <w:proofErr w:type="gramStart"/>
+      <w:r>
+        <w:rPr>
+          <w:lang w:val="es-MX"/>
+        </w:rPr>
+        <w:t>en .</w:t>
+      </w:r>
+      <w:proofErr w:type="spellStart"/>
+      <w:r>
+        <w:rPr>
+          <w:lang w:val="es-MX"/>
+        </w:rPr>
+        <w:t>gitignore</w:t>
+      </w:r>
+      <w:proofErr w:type="spellEnd"/>
+      <w:proofErr w:type="gramEnd"/>
+      <w:r>
+        <w:rPr>
+          <w:lang w:val="es-MX"/>
+        </w:rPr>
+        <w:t xml:space="preserve"> no van a aparecer como archivos nuevos o modificados al ejecutar </w:t>
+      </w:r>
+      <w:proofErr w:type="spellStart"/>
+      <w:r>
+        <w:rPr>
+          <w:lang w:val="es-MX"/>
+        </w:rPr>
+        <w:t>git</w:t>
+      </w:r>
+      <w:proofErr w:type="spellEnd"/>
+      <w:r>
+        <w:rPr>
+          <w:lang w:val="es-MX"/>
+        </w:rPr>
+        <w:t xml:space="preserve"> status.</w:t>
+      </w:r>
+    </w:p>
+    <w:p>
+      <w:pPr>
+        <w:rPr>
+          <w:lang w:val="es-MX"/>
+        </w:rPr>
+      </w:pPr>
+      <w:r>
+        <w:rPr>
+          <w:lang w:val="es-MX"/>
+        </w:rPr>
+        <w:t xml:space="preserve">Si aún no existe el </w:t>
+      </w:r>
+      <w:proofErr w:type="gramStart"/>
+      <w:r>
+        <w:rPr>
+          <w:lang w:val="es-MX"/>
+        </w:rPr>
+        <w:t>archivo .</w:t>
+      </w:r>
+      <w:proofErr w:type="spellStart"/>
+      <w:r>
+        <w:rPr>
+          <w:lang w:val="es-MX"/>
+        </w:rPr>
+        <w:t>gitignore</w:t>
+      </w:r>
+      <w:proofErr w:type="spellEnd"/>
+      <w:proofErr w:type="gramEnd"/>
+      <w:r>
+        <w:rPr>
+          <w:lang w:val="es-MX"/>
+        </w:rPr>
+        <w:t xml:space="preserve"> podemos crearlo con nuestro editor de texto favorito e incluirlo en el siguiente </w:t>
+      </w:r>
+      <w:proofErr w:type="spellStart"/>
+      <w:r>
+        <w:rPr>
+          <w:lang w:val="es-MX"/>
+        </w:rPr>
+        <w:t>commit</w:t>
+      </w:r>
+      <w:proofErr w:type="spellEnd"/>
+      <w:r>
+        <w:rPr>
+          <w:lang w:val="es-MX"/>
+        </w:rPr>
+        <w:t>.</w:t>
+      </w:r>
+    </w:p>
+    <w:p>
+      <w:pPr>
+        <w:rPr>
+          <w:lang w:val="es-MX"/>
+        </w:rPr>
+      </w:pPr>
+      <w:r>
+        <w:rPr>
+          <w:lang w:val="es-MX"/>
+        </w:rPr>
+        <w:t xml:space="preserve">En el </w:t>
+      </w:r>
+      <w:proofErr w:type="gramStart"/>
+      <w:r>
+        <w:rPr>
+          <w:lang w:val="es-MX"/>
+        </w:rPr>
+        <w:t>archivo .</w:t>
+      </w:r>
+      <w:proofErr w:type="spellStart"/>
+      <w:r>
+        <w:rPr>
+          <w:lang w:val="es-MX"/>
+        </w:rPr>
+        <w:t>gitignore</w:t>
+      </w:r>
+      <w:proofErr w:type="spellEnd"/>
+      <w:proofErr w:type="gramEnd"/>
+      <w:r>
+        <w:rPr>
+          <w:lang w:val="es-MX"/>
+        </w:rPr>
+        <w:t xml:space="preserve"> escribimos los nombres de los archivo o carpetas que queremos ignorar (uno por línea). También podemos tener comentarios (utilizando numeral #). Por ejemplo:</w:t>
+      </w:r>
+    </w:p>
+    <w:p>
+      <w:pPr>
+        <w:spacing w:after="0" w:line="240" w:lineRule="auto"/>
+        <w:rPr>
+          <w:rFonts w:ascii="Consolas" w:eastAsia="Times New Roman" w:hAnsi="Consolas" w:cs="Times New Roman"/>
+          <w:color w:val="ABB2BF"/>
+          <w:shd w:val="clear" w:color="auto" w:fill="131A29"/>
+          <w:lang w:val="es-MX"/>
+        </w:rPr>
+      </w:pPr>
+      <w:r>
+        <w:rPr>
+          <w:rFonts w:ascii="Consolas" w:eastAsia="Times New Roman" w:hAnsi="Consolas" w:cs="Times New Roman"/>
+          <w:color w:val="ABB2BF"/>
+          <w:shd w:val="clear" w:color="auto" w:fill="131A29"/>
+          <w:lang w:val="es-MX"/>
+        </w:rPr>
+        <w:t># esto es un comentario</w:t>
+      </w:r>
+    </w:p>
+    <w:p>
+      <w:pPr>
+        <w:spacing w:after="0" w:line="240" w:lineRule="auto"/>
+        <w:rPr>
+          <w:rFonts w:ascii="Consolas" w:eastAsia="Times New Roman" w:hAnsi="Consolas" w:cs="Times New Roman"/>
+          <w:color w:val="ABB2BF"/>
+          <w:shd w:val="clear" w:color="auto" w:fill="131A29"/>
+          <w:lang w:val="es-MX"/>
+        </w:rPr>
+      </w:pPr>
+      <w:r>
+        <w:rPr>
+          <w:rFonts w:ascii="Consolas" w:eastAsia="Times New Roman" w:hAnsi="Consolas" w:cs="Times New Roman"/>
+          <w:color w:val="ABB2BF"/>
+          <w:shd w:val="clear" w:color="auto" w:fill="131A29"/>
+          <w:lang w:val="es-MX"/>
+        </w:rPr>
+        <w:t>development.log</w:t>
+      </w:r>
+    </w:p>
+    <w:p>
+      <w:pPr>
+        <w:rPr>
+          <w:rFonts w:ascii="Consolas" w:eastAsia="Times New Roman" w:hAnsi="Consolas" w:cs="Times New Roman"/>
+          <w:color w:val="ABB2BF"/>
+          <w:shd w:val="clear" w:color="auto" w:fill="131A29"/>
+        </w:rPr>
+      </w:pPr>
+      <w:r>
+        <w:rPr>
+          <w:rFonts w:ascii="Consolas" w:eastAsia="Times New Roman" w:hAnsi="Consolas" w:cs="Times New Roman"/>
+          <w:color w:val="ABB2BF"/>
+          <w:shd w:val="clear" w:color="auto" w:fill="131A29"/>
+        </w:rPr>
+        <w:t>build</w:t>
+      </w:r>
+    </w:p>
+    <w:p>
+      <w:pPr>
+        <w:rPr>
+          <w:lang w:val="es-MX"/>
+        </w:rPr>
+      </w:pPr>
+      <w:r>
+        <w:rPr>
+          <w:lang w:val="es-MX"/>
+        </w:rPr>
+        <w:t xml:space="preserve">En este caso estamos ignorando un archivo llamado development.log (que esté en cualquier carpeta) y la carpeta </w:t>
+      </w:r>
+      <w:proofErr w:type="spellStart"/>
+      <w:r>
+        <w:rPr>
+          <w:lang w:val="es-MX"/>
+        </w:rPr>
+        <w:t>build</w:t>
+      </w:r>
+      <w:proofErr w:type="spellEnd"/>
+      <w:r>
+        <w:rPr>
+          <w:lang w:val="es-MX"/>
+        </w:rPr>
+        <w:t xml:space="preserve"> (incluyendo todos los archivos que estén dentro de la carpeta).</w:t>
+      </w:r>
+    </w:p>
+    <w:p>
+      <w:pPr>
+        <w:rPr>
+          <w:lang w:val="es-MX"/>
+        </w:rPr>
+      </w:pPr>
+      <w:r>
+        <w:rPr>
+          <w:lang w:val="es-MX"/>
+        </w:rPr>
+        <w:t>Si queremos ignorar un archivo o carpeta que esté en la raíz del proyecto (no en una subcarpeta), utilizaríamos un / antes del archivo o la carpeta. Por ejemplo, para ignorar el archivo development.log que se encuentra en la raíz utilizaríamos la siguiente línea:</w:t>
+      </w:r>
+    </w:p>
+    <w:p>
+      <w:pPr>
+        <w:rPr>
+          <w:rFonts w:ascii="Consolas" w:hAnsi="Consolas"/>
+          <w:color w:val="ABB2BF"/>
+          <w:shd w:val="clear" w:color="auto" w:fill="131A29"/>
+        </w:rPr>
+      </w:pPr>
+      <w:r>
+        <w:rPr>
+          <w:rFonts w:ascii="Consolas" w:hAnsi="Consolas"/>
+          <w:color w:val="ABB2BF"/>
+          <w:shd w:val="clear" w:color="auto" w:fill="131A29"/>
+        </w:rPr>
+        <w:t>/development.log</w:t>
+      </w:r>
+    </w:p>
+    <w:p>
+      <w:pPr>
+        <w:rPr>
+          <w:lang w:val="es-MX"/>
+        </w:rPr>
+      </w:pPr>
+      <w:r>
+        <w:rPr>
+          <w:lang w:val="es-MX"/>
+        </w:rPr>
+        <w:t xml:space="preserve">También puedes utilizar patrones en el </w:t>
+      </w:r>
+      <w:proofErr w:type="gramStart"/>
+      <w:r>
+        <w:rPr>
+          <w:lang w:val="es-MX"/>
+        </w:rPr>
+        <w:t>archivo .</w:t>
+      </w:r>
+      <w:proofErr w:type="spellStart"/>
+      <w:r>
+        <w:rPr>
+          <w:lang w:val="es-MX"/>
+        </w:rPr>
+        <w:t>gitignore</w:t>
+      </w:r>
+      <w:proofErr w:type="spellEnd"/>
+      <w:proofErr w:type="gramEnd"/>
+      <w:r>
+        <w:rPr>
+          <w:lang w:val="es-MX"/>
+        </w:rPr>
+        <w:t>:</w:t>
+      </w:r>
+    </w:p>
+    <w:p>
+      <w:pPr>
+        <w:spacing w:after="0" w:line="240" w:lineRule="auto"/>
+        <w:rPr>
+          <w:rFonts w:ascii="Consolas" w:eastAsia="Times New Roman" w:hAnsi="Consolas" w:cs="Times New Roman"/>
+          <w:color w:val="ABB2BF"/>
+          <w:shd w:val="clear" w:color="auto" w:fill="131A29"/>
+          <w:lang w:val="es-MX"/>
+        </w:rPr>
+      </w:pPr>
+      <w:r>
+        <w:rPr>
+          <w:rFonts w:ascii="Consolas" w:eastAsia="Times New Roman" w:hAnsi="Consolas" w:cs="Times New Roman"/>
+          <w:color w:val="ABB2BF"/>
+          <w:shd w:val="clear" w:color="auto" w:fill="131A29"/>
+          <w:lang w:val="es-MX"/>
+        </w:rPr>
+        <w:t># ignorar todos los archivos que terminen en .log</w:t>
+      </w:r>
+    </w:p>
+    <w:p>
+      <w:pPr>
+        <w:spacing w:after="0" w:line="240" w:lineRule="auto"/>
+        <w:rPr>
+          <w:rFonts w:ascii="Consolas" w:eastAsia="Times New Roman" w:hAnsi="Consolas" w:cs="Times New Roman"/>
+          <w:color w:val="ABB2BF"/>
+          <w:shd w:val="clear" w:color="auto" w:fill="131A29"/>
+        </w:rPr>
+      </w:pPr>
+      <w:r>
+        <w:rPr>
+          <w:rFonts w:ascii="Consolas" w:eastAsia="Times New Roman" w:hAnsi="Consolas" w:cs="Times New Roman"/>
+          <w:color w:val="ABB2BF"/>
+          <w:shd w:val="clear" w:color="auto" w:fill="131A29"/>
+        </w:rPr>
+        <w:t>*.log</w:t>
+      </w:r>
+    </w:p>
+    <w:p>
+      <w:pPr>
+        <w:spacing w:after="0" w:line="240" w:lineRule="auto"/>
+        <w:rPr>
+          <w:rFonts w:ascii="Consolas" w:eastAsia="Times New Roman" w:hAnsi="Consolas" w:cs="Times New Roman"/>
+          <w:color w:val="ABB2BF"/>
+          <w:shd w:val="clear" w:color="auto" w:fill="131A29"/>
+        </w:rPr>
+      </w:pPr>
+    </w:p>
+    <w:p>
+      <w:pPr>
+        <w:spacing w:after="0" w:line="240" w:lineRule="auto"/>
+        <w:rPr>
+          <w:rFonts w:ascii="Consolas" w:eastAsia="Times New Roman" w:hAnsi="Consolas" w:cs="Times New Roman"/>
+          <w:color w:val="ABB2BF"/>
+          <w:shd w:val="clear" w:color="auto" w:fill="131A29"/>
+        </w:rPr>
+      </w:pPr>
+      <w:r>
+        <w:rPr>
+          <w:rFonts w:ascii="Consolas" w:eastAsia="Times New Roman" w:hAnsi="Consolas" w:cs="Times New Roman"/>
+          <w:color w:val="ABB2BF"/>
+          <w:shd w:val="clear" w:color="auto" w:fill="131A29"/>
+        </w:rPr>
+        <w:t xml:space="preserve"># </w:t>
+      </w:r>
+      <w:proofErr w:type="spellStart"/>
+      <w:r>
+        <w:rPr>
+          <w:rFonts w:ascii="Consolas" w:eastAsia="Times New Roman" w:hAnsi="Consolas" w:cs="Times New Roman"/>
+          <w:color w:val="ABB2BF"/>
+          <w:shd w:val="clear" w:color="auto" w:fill="131A29"/>
+        </w:rPr>
+        <w:t>excepto</w:t>
+      </w:r>
+      <w:proofErr w:type="spellEnd"/>
+      <w:r>
+        <w:rPr>
+          <w:rFonts w:ascii="Consolas" w:eastAsia="Times New Roman" w:hAnsi="Consolas" w:cs="Times New Roman"/>
+          <w:color w:val="ABB2BF"/>
+          <w:shd w:val="clear" w:color="auto" w:fill="131A29"/>
+        </w:rPr>
+        <w:t xml:space="preserve"> production.log</w:t>
+      </w:r>
+    </w:p>
+    <w:p>
+      <w:pPr>
+        <w:spacing w:after="0" w:line="240" w:lineRule="auto"/>
+        <w:rPr>
+          <w:rFonts w:ascii="Consolas" w:eastAsia="Times New Roman" w:hAnsi="Consolas" w:cs="Times New Roman"/>
+          <w:color w:val="ABB2BF"/>
+          <w:shd w:val="clear" w:color="auto" w:fill="131A29"/>
+        </w:rPr>
+      </w:pPr>
+      <w:proofErr w:type="gramStart"/>
+      <w:r>
+        <w:rPr>
+          <w:rFonts w:ascii="Consolas" w:eastAsia="Times New Roman" w:hAnsi="Consolas" w:cs="Times New Roman"/>
+          <w:color w:val="ABB2BF"/>
+          <w:shd w:val="clear" w:color="auto" w:fill="131A29"/>
+        </w:rPr>
+        <w:t>!production.log</w:t>
+      </w:r>
+      <w:proofErr w:type="gramEnd"/>
+    </w:p>
+    <w:p>
+      <w:pPr>
+        <w:spacing w:after="0" w:line="240" w:lineRule="auto"/>
+        <w:rPr>
+          <w:rFonts w:ascii="Consolas" w:eastAsia="Times New Roman" w:hAnsi="Consolas" w:cs="Times New Roman"/>
+          <w:color w:val="ABB2BF"/>
+          <w:shd w:val="clear" w:color="auto" w:fill="131A29"/>
+        </w:rPr>
+      </w:pPr>
+    </w:p>
+    <w:p>
+      <w:pPr>
+        <w:spacing w:after="0" w:line="240" w:lineRule="auto"/>
+        <w:rPr>
+          <w:rFonts w:ascii="Consolas" w:eastAsia="Times New Roman" w:hAnsi="Consolas" w:cs="Times New Roman"/>
+          <w:color w:val="ABB2BF"/>
+          <w:shd w:val="clear" w:color="auto" w:fill="131A29"/>
+          <w:lang w:val="es-MX"/>
+        </w:rPr>
+      </w:pPr>
+      <w:r>
+        <w:rPr>
+          <w:rFonts w:ascii="Consolas" w:eastAsia="Times New Roman" w:hAnsi="Consolas" w:cs="Times New Roman"/>
+          <w:color w:val="ABB2BF"/>
+          <w:shd w:val="clear" w:color="auto" w:fill="131A29"/>
+          <w:lang w:val="es-MX"/>
+        </w:rPr>
+        <w:t># ignorar los archivos terminados en .</w:t>
+      </w:r>
+      <w:proofErr w:type="spellStart"/>
+      <w:r>
+        <w:rPr>
+          <w:rFonts w:ascii="Consolas" w:eastAsia="Times New Roman" w:hAnsi="Consolas" w:cs="Times New Roman"/>
+          <w:color w:val="ABB2BF"/>
+          <w:shd w:val="clear" w:color="auto" w:fill="131A29"/>
+          <w:lang w:val="es-MX"/>
+        </w:rPr>
+        <w:t>txt</w:t>
+      </w:r>
+      <w:proofErr w:type="spellEnd"/>
+      <w:r>
+        <w:rPr>
+          <w:rFonts w:ascii="Consolas" w:eastAsia="Times New Roman" w:hAnsi="Consolas" w:cs="Times New Roman"/>
+          <w:color w:val="ABB2BF"/>
+          <w:shd w:val="clear" w:color="auto" w:fill="131A29"/>
+          <w:lang w:val="es-MX"/>
+        </w:rPr>
+        <w:t xml:space="preserve"> dentro de la carpeta </w:t>
+      </w:r>
+      <w:proofErr w:type="spellStart"/>
+      <w:r>
+        <w:rPr>
+          <w:rFonts w:ascii="Consolas" w:eastAsia="Times New Roman" w:hAnsi="Consolas" w:cs="Times New Roman"/>
+          <w:color w:val="ABB2BF"/>
+          <w:shd w:val="clear" w:color="auto" w:fill="131A29"/>
+          <w:lang w:val="es-MX"/>
+        </w:rPr>
+        <w:t>doc</w:t>
+      </w:r>
+      <w:proofErr w:type="spellEnd"/>
+      <w:r>
+        <w:rPr>
+          <w:rFonts w:ascii="Consolas" w:eastAsia="Times New Roman" w:hAnsi="Consolas" w:cs="Times New Roman"/>
+          <w:color w:val="ABB2BF"/>
+          <w:shd w:val="clear" w:color="auto" w:fill="131A29"/>
+          <w:lang w:val="es-MX"/>
+        </w:rPr>
+        <w:t xml:space="preserve"> (pero no sus subdirectorios)</w:t>
+      </w:r>
+    </w:p>
+    <w:p>
+      <w:pPr>
+        <w:spacing w:after="0" w:line="240" w:lineRule="auto"/>
+        <w:rPr>
+          <w:rFonts w:ascii="Consolas" w:eastAsia="Times New Roman" w:hAnsi="Consolas" w:cs="Times New Roman"/>
+          <w:color w:val="ABB2BF"/>
+          <w:shd w:val="clear" w:color="auto" w:fill="131A29"/>
+          <w:lang w:val="es-MX"/>
+        </w:rPr>
+      </w:pPr>
+      <w:proofErr w:type="spellStart"/>
+      <w:r>
+        <w:rPr>
+          <w:rFonts w:ascii="Consolas" w:eastAsia="Times New Roman" w:hAnsi="Consolas" w:cs="Times New Roman"/>
+          <w:color w:val="ABB2BF"/>
+          <w:shd w:val="clear" w:color="auto" w:fill="131A29"/>
+          <w:lang w:val="es-MX"/>
+        </w:rPr>
+        <w:t>doc</w:t>
+      </w:r>
+      <w:proofErr w:type="spellEnd"/>
+      <w:r>
+        <w:rPr>
+          <w:rFonts w:ascii="Consolas" w:eastAsia="Times New Roman" w:hAnsi="Consolas" w:cs="Times New Roman"/>
+          <w:color w:val="ABB2BF"/>
+          <w:shd w:val="clear" w:color="auto" w:fill="131A29"/>
+          <w:lang w:val="es-MX"/>
+        </w:rPr>
+        <w:t>/*.</w:t>
+      </w:r>
+      <w:proofErr w:type="spellStart"/>
+      <w:r>
+        <w:rPr>
+          <w:rFonts w:ascii="Consolas" w:eastAsia="Times New Roman" w:hAnsi="Consolas" w:cs="Times New Roman"/>
+          <w:color w:val="ABB2BF"/>
+          <w:shd w:val="clear" w:color="auto" w:fill="131A29"/>
+          <w:lang w:val="es-MX"/>
+        </w:rPr>
+        <w:t>txt</w:t>
+      </w:r>
+      <w:proofErr w:type="spellEnd"/>
+    </w:p>
+    <w:p>
+      <w:pPr>
+        <w:spacing w:after="0" w:line="240" w:lineRule="auto"/>
+        <w:rPr>
+          <w:rFonts w:ascii="Consolas" w:eastAsia="Times New Roman" w:hAnsi="Consolas" w:cs="Times New Roman"/>
+          <w:color w:val="ABB2BF"/>
+          <w:shd w:val="clear" w:color="auto" w:fill="131A29"/>
+          <w:lang w:val="es-MX"/>
+        </w:rPr>
+      </w:pPr>
+    </w:p>
+    <w:p>
+      <w:pPr>
+        <w:spacing w:after="0" w:line="240" w:lineRule="auto"/>
+        <w:rPr>
+          <w:rFonts w:ascii="Consolas" w:eastAsia="Times New Roman" w:hAnsi="Consolas" w:cs="Times New Roman"/>
+          <w:color w:val="ABB2BF"/>
+          <w:shd w:val="clear" w:color="auto" w:fill="131A29"/>
+          <w:lang w:val="es-MX"/>
+        </w:rPr>
+      </w:pPr>
+      <w:r>
+        <w:rPr>
+          <w:rFonts w:ascii="Consolas" w:eastAsia="Times New Roman" w:hAnsi="Consolas" w:cs="Times New Roman"/>
+          <w:color w:val="ABB2BF"/>
+          <w:shd w:val="clear" w:color="auto" w:fill="131A29"/>
+          <w:lang w:val="es-MX"/>
+        </w:rPr>
+        <w:t># ignorar todos los archivos terminados en .</w:t>
+      </w:r>
+      <w:proofErr w:type="spellStart"/>
+      <w:r>
+        <w:rPr>
+          <w:rFonts w:ascii="Consolas" w:eastAsia="Times New Roman" w:hAnsi="Consolas" w:cs="Times New Roman"/>
+          <w:color w:val="ABB2BF"/>
+          <w:shd w:val="clear" w:color="auto" w:fill="131A29"/>
+          <w:lang w:val="es-MX"/>
+        </w:rPr>
+        <w:t>pdf</w:t>
+      </w:r>
+      <w:proofErr w:type="spellEnd"/>
+      <w:r>
+        <w:rPr>
+          <w:rFonts w:ascii="Consolas" w:eastAsia="Times New Roman" w:hAnsi="Consolas" w:cs="Times New Roman"/>
+          <w:color w:val="ABB2BF"/>
+          <w:shd w:val="clear" w:color="auto" w:fill="131A29"/>
+          <w:lang w:val="es-MX"/>
+        </w:rPr>
+        <w:t xml:space="preserve"> dentro de la carpeta </w:t>
+      </w:r>
+      <w:proofErr w:type="spellStart"/>
+      <w:r>
+        <w:rPr>
+          <w:rFonts w:ascii="Consolas" w:eastAsia="Times New Roman" w:hAnsi="Consolas" w:cs="Times New Roman"/>
+          <w:color w:val="ABB2BF"/>
+          <w:shd w:val="clear" w:color="auto" w:fill="131A29"/>
+          <w:lang w:val="es-MX"/>
+        </w:rPr>
+        <w:t>doc</w:t>
+      </w:r>
+      <w:proofErr w:type="spellEnd"/>
+      <w:r>
+        <w:rPr>
+          <w:rFonts w:ascii="Consolas" w:eastAsia="Times New Roman" w:hAnsi="Consolas" w:cs="Times New Roman"/>
+          <w:color w:val="ABB2BF"/>
+          <w:shd w:val="clear" w:color="auto" w:fill="131A29"/>
+          <w:lang w:val="es-MX"/>
+        </w:rPr>
+        <w:t xml:space="preserve"> y sus subdirectorios</w:t>
+      </w:r>
+    </w:p>
+    <w:p>
+      <w:pPr>
+        <w:rPr>
+          <w:rFonts w:ascii="Consolas" w:eastAsia="Times New Roman" w:hAnsi="Consolas" w:cs="Times New Roman"/>
+          <w:color w:val="ABB2BF"/>
+          <w:shd w:val="clear" w:color="auto" w:fill="131A29"/>
+        </w:rPr>
+      </w:pPr>
+      <w:r>
+        <w:rPr>
+          <w:rFonts w:ascii="Consolas" w:eastAsia="Times New Roman" w:hAnsi="Consolas" w:cs="Times New Roman"/>
+          <w:color w:val="ABB2BF"/>
+          <w:shd w:val="clear" w:color="auto" w:fill="131A29"/>
+        </w:rPr>
+        <w:t>doc/**/*.pdf</w:t>
+      </w:r>
+    </w:p>
+    <w:p>
+      <w:pPr>
+        <w:rPr>
+          <w:lang w:val="es-MX"/>
+        </w:rPr>
+      </w:pPr>
+      <w:r>
+        <w:rPr>
+          <w:lang w:val="es-MX"/>
+        </w:rPr>
+        <w:t xml:space="preserve">En este enlace vas a encontrar algunas plantillas del </w:t>
+      </w:r>
+      <w:proofErr w:type="gramStart"/>
+      <w:r>
+        <w:rPr>
+          <w:lang w:val="es-MX"/>
+        </w:rPr>
+        <w:t>archivo .</w:t>
+      </w:r>
+      <w:proofErr w:type="spellStart"/>
+      <w:r>
+        <w:rPr>
+          <w:lang w:val="es-MX"/>
+        </w:rPr>
+        <w:t>gitignore</w:t>
+      </w:r>
+      <w:proofErr w:type="spellEnd"/>
+      <w:proofErr w:type="gramEnd"/>
+      <w:r>
+        <w:rPr>
+          <w:lang w:val="es-MX"/>
+        </w:rPr>
+        <w:t xml:space="preserve"> que </w:t>
+      </w:r>
+      <w:proofErr w:type="spellStart"/>
+      <w:r>
+        <w:rPr>
+          <w:lang w:val="es-MX"/>
+        </w:rPr>
+        <w:t>Github</w:t>
+      </w:r>
+      <w:proofErr w:type="spellEnd"/>
+      <w:r>
+        <w:rPr>
+          <w:lang w:val="es-MX"/>
+        </w:rPr>
+        <w:t xml:space="preserve"> ha creado para algunos lenguajes de programación y </w:t>
+      </w:r>
+      <w:proofErr w:type="spellStart"/>
+      <w:r>
+        <w:rPr>
+          <w:lang w:val="es-MX"/>
+        </w:rPr>
+        <w:t>frameworks</w:t>
+      </w:r>
+      <w:proofErr w:type="spellEnd"/>
+      <w:r>
+        <w:rPr>
+          <w:lang w:val="es-MX"/>
+        </w:rPr>
+        <w:t xml:space="preserve"> populares. Puede ser un buen punto de partida para tu proyecto o también una buena forma de ver ejemplos de este archivo.</w:t>
+      </w:r>
+    </w:p>
+    <w:p>
+      <w:pPr>
+        <w:rPr>
+          <w:lang w:val="es-MX"/>
+        </w:rPr>
+      </w:pPr>
+      <w:hyperlink r:id="rId7" w:history="1">
+        <w:r>
+          <w:rPr>
+            <w:rStyle w:val="Hipervnculo"/>
+            <w:lang w:val="es-MX"/>
+          </w:rPr>
+          <w:t>https://github.com/github/gitignore</w:t>
+        </w:r>
+      </w:hyperlink>
+      <w:r>
+        <w:rPr>
+          <w:lang w:val="es-MX"/>
+        </w:rPr>
+        <w:t xml:space="preserve"> </w:t>
+      </w:r>
+      <w:bookmarkStart w:id="0" w:name="_GoBack"/>
+      <w:bookmarkEnd w:id="0"/>
     </w:p>
     <w:p>
       <w:pPr>

</xml_diff>

<commit_message>
Se agrega información de github
</commit_message>
<xml_diff>
--- a/git-github.docx
+++ b/git-github.docx
@@ -5581,26 +5581,3917 @@
         </w:rPr>
         <w:t xml:space="preserve"> </w:t>
       </w:r>
+    </w:p>
+    <w:p>
+      <w:pPr>
+        <w:pStyle w:val="Ttulo1"/>
+        <w:rPr>
+          <w:b/>
+          <w:lang w:val="es-MX"/>
+        </w:rPr>
+      </w:pPr>
+      <w:proofErr w:type="spellStart"/>
+      <w:r>
+        <w:rPr>
+          <w:b/>
+          <w:lang w:val="es-MX"/>
+        </w:rPr>
+        <w:t>Github</w:t>
+      </w:r>
+      <w:proofErr w:type="spellEnd"/>
+    </w:p>
+    <w:p>
+      <w:pPr>
+        <w:pStyle w:val="NormalWeb"/>
+        <w:shd w:val="clear" w:color="auto" w:fill="1C2742"/>
+        <w:rPr>
+          <w:rFonts w:ascii="Arial" w:hAnsi="Arial" w:cs="Arial"/>
+          <w:color w:val="BDC5DB"/>
+          <w:sz w:val="27"/>
+          <w:szCs w:val="27"/>
+          <w:lang w:val="es-MX"/>
+        </w:rPr>
+      </w:pPr>
+      <w:r>
+        <w:rPr>
+          <w:rFonts w:ascii="Arial" w:hAnsi="Arial" w:cs="Arial"/>
+          <w:color w:val="BDC5DB"/>
+          <w:sz w:val="27"/>
+          <w:szCs w:val="27"/>
+          <w:lang w:val="es-MX"/>
+        </w:rPr>
+        <w:t>Para colaborar con otros desarrolladores es fundamental que aprendas a trabajar con </w:t>
+      </w:r>
+      <w:r>
+        <w:rPr>
+          <w:rStyle w:val="Textoennegrita"/>
+          <w:rFonts w:ascii="Arial" w:eastAsiaTheme="majorEastAsia" w:hAnsi="Arial" w:cs="Arial"/>
+          <w:color w:val="FFFFFF"/>
+          <w:sz w:val="27"/>
+          <w:szCs w:val="27"/>
+          <w:lang w:val="es-MX"/>
+        </w:rPr>
+        <w:t>repositorios remotos</w:t>
+      </w:r>
+      <w:r>
+        <w:rPr>
+          <w:rFonts w:ascii="Arial" w:hAnsi="Arial" w:cs="Arial"/>
+          <w:color w:val="BDC5DB"/>
+          <w:sz w:val="27"/>
+          <w:szCs w:val="27"/>
+          <w:lang w:val="es-MX"/>
+        </w:rPr>
+        <w:t>.</w:t>
+      </w:r>
+    </w:p>
+    <w:p>
+      <w:pPr>
+        <w:pStyle w:val="NormalWeb"/>
+        <w:shd w:val="clear" w:color="auto" w:fill="1C2742"/>
+        <w:rPr>
+          <w:rFonts w:ascii="Arial" w:hAnsi="Arial" w:cs="Arial"/>
+          <w:color w:val="BDC5DB"/>
+          <w:sz w:val="27"/>
+          <w:szCs w:val="27"/>
+          <w:lang w:val="es-MX"/>
+        </w:rPr>
+      </w:pPr>
+      <w:r>
+        <w:rPr>
+          <w:rFonts w:ascii="Arial" w:hAnsi="Arial" w:cs="Arial"/>
+          <w:color w:val="BDC5DB"/>
+          <w:sz w:val="27"/>
+          <w:szCs w:val="27"/>
+          <w:lang w:val="es-MX"/>
+        </w:rPr>
+        <w:lastRenderedPageBreak/>
+        <w:t>Un </w:t>
+      </w:r>
+      <w:r>
+        <w:rPr>
+          <w:rStyle w:val="Textoennegrita"/>
+          <w:rFonts w:ascii="Arial" w:eastAsiaTheme="majorEastAsia" w:hAnsi="Arial" w:cs="Arial"/>
+          <w:color w:val="FFFFFF"/>
+          <w:sz w:val="27"/>
+          <w:szCs w:val="27"/>
+          <w:lang w:val="es-MX"/>
+        </w:rPr>
+        <w:t>repositorio remoto</w:t>
+      </w:r>
+      <w:r>
+        <w:rPr>
+          <w:rFonts w:ascii="Arial" w:hAnsi="Arial" w:cs="Arial"/>
+          <w:color w:val="BDC5DB"/>
+          <w:sz w:val="27"/>
+          <w:szCs w:val="27"/>
+          <w:lang w:val="es-MX"/>
+        </w:rPr>
+        <w:t> nos permite sincronizar nuestro repositorio con otro (u otros) en una ubicación diferente (generalmente en un servidor o un servicio en Internet, aunque podría ser también otra carpeta del mismo computador).</w:t>
+      </w:r>
+    </w:p>
+    <w:p>
+      <w:pPr>
+        <w:pStyle w:val="NormalWeb"/>
+        <w:shd w:val="clear" w:color="auto" w:fill="1C2742"/>
+        <w:rPr>
+          <w:rFonts w:ascii="Arial" w:hAnsi="Arial" w:cs="Arial"/>
+          <w:color w:val="BDC5DB"/>
+          <w:sz w:val="27"/>
+          <w:szCs w:val="27"/>
+          <w:lang w:val="es-MX"/>
+        </w:rPr>
+      </w:pPr>
+      <w:r>
+        <w:rPr>
+          <w:rFonts w:ascii="Arial" w:hAnsi="Arial" w:cs="Arial"/>
+          <w:color w:val="BDC5DB"/>
+          <w:sz w:val="27"/>
+          <w:szCs w:val="27"/>
+          <w:lang w:val="es-MX"/>
+        </w:rPr>
+        <w:t>En esta guía vamos a trabajar con un servicio llamado </w:t>
+      </w:r>
+      <w:proofErr w:type="spellStart"/>
+      <w:r>
+        <w:rPr>
+          <w:rFonts w:ascii="Arial" w:hAnsi="Arial" w:cs="Arial"/>
+          <w:color w:val="BDC5DB"/>
+          <w:sz w:val="27"/>
+          <w:szCs w:val="27"/>
+        </w:rPr>
+        <w:fldChar w:fldCharType="begin"/>
+      </w:r>
+      <w:proofErr w:type="spellEnd"/>
+      <w:r>
+        <w:rPr>
+          <w:rFonts w:ascii="Arial" w:hAnsi="Arial" w:cs="Arial"/>
+          <w:color w:val="BDC5DB"/>
+          <w:sz w:val="27"/>
+          <w:szCs w:val="27"/>
+          <w:lang w:val="es-MX"/>
+        </w:rPr>
+        <w:instrText xml:space="preserve"> HYPERLINK "https://github.com/" \t "_blank" </w:instrText>
+      </w:r>
+      <w:proofErr w:type="spellStart"/>
+      <w:r>
+        <w:rPr>
+          <w:rFonts w:ascii="Arial" w:hAnsi="Arial" w:cs="Arial"/>
+          <w:color w:val="BDC5DB"/>
+          <w:sz w:val="27"/>
+          <w:szCs w:val="27"/>
+        </w:rPr>
+        <w:fldChar w:fldCharType="separate"/>
+      </w:r>
+      <w:proofErr w:type="spellEnd"/>
+      <w:r>
+        <w:rPr>
+          <w:rStyle w:val="Hipervnculo"/>
+          <w:rFonts w:ascii="Arial" w:hAnsi="Arial" w:cs="Arial"/>
+          <w:color w:val="0291D4"/>
+          <w:sz w:val="27"/>
+          <w:szCs w:val="27"/>
+          <w:lang w:val="es-MX"/>
+        </w:rPr>
+        <w:t>Github</w:t>
+      </w:r>
+      <w:r>
+        <w:rPr>
+          <w:rFonts w:ascii="Arial" w:hAnsi="Arial" w:cs="Arial"/>
+          <w:color w:val="BDC5DB"/>
+          <w:sz w:val="27"/>
+          <w:szCs w:val="27"/>
+        </w:rPr>
+        <w:fldChar w:fldCharType="end"/>
+      </w:r>
+      <w:r>
+        <w:rPr>
+          <w:rFonts w:ascii="Arial" w:hAnsi="Arial" w:cs="Arial"/>
+          <w:color w:val="BDC5DB"/>
+          <w:sz w:val="27"/>
+          <w:szCs w:val="27"/>
+          <w:lang w:val="es-MX"/>
+        </w:rPr>
+        <w:t>, que nos va a permitir crear repositorios centrales (públicos o privados).</w:t>
+      </w:r>
+    </w:p>
+    <w:p>
+      <w:pPr>
+        <w:pStyle w:val="NormalWeb"/>
+        <w:shd w:val="clear" w:color="auto" w:fill="1C2742"/>
+        <w:rPr>
+          <w:rFonts w:ascii="Arial" w:hAnsi="Arial" w:cs="Arial"/>
+          <w:color w:val="BDC5DB"/>
+          <w:sz w:val="27"/>
+          <w:szCs w:val="27"/>
+          <w:lang w:val="es-MX"/>
+        </w:rPr>
+      </w:pPr>
+      <w:r>
+        <w:rPr>
+          <w:rFonts w:ascii="Arial" w:hAnsi="Arial" w:cs="Arial"/>
+          <w:color w:val="BDC5DB"/>
+          <w:sz w:val="27"/>
+          <w:szCs w:val="27"/>
+          <w:lang w:val="es-MX"/>
+        </w:rPr>
+        <w:t>Aunque en </w:t>
+      </w:r>
+      <w:r>
+        <w:rPr>
+          <w:rStyle w:val="Textoennegrita"/>
+          <w:rFonts w:ascii="Arial" w:eastAsiaTheme="majorEastAsia" w:hAnsi="Arial" w:cs="Arial"/>
+          <w:color w:val="FFFFFF"/>
+          <w:sz w:val="27"/>
+          <w:szCs w:val="27"/>
+          <w:lang w:val="es-MX"/>
+        </w:rPr>
+        <w:t>git</w:t>
+      </w:r>
+      <w:r>
+        <w:rPr>
+          <w:rFonts w:ascii="Arial" w:hAnsi="Arial" w:cs="Arial"/>
+          <w:color w:val="BDC5DB"/>
+          <w:sz w:val="27"/>
+          <w:szCs w:val="27"/>
+          <w:lang w:val="es-MX"/>
+        </w:rPr>
+        <w:t> no es necesario un repositorio central (por eso se dice que es distribuído), en la práctica es muy común y útil tenerlo. Primero, para mantener una copia de nuestro repositorio y, segundo, para facilitar la colaboración con otras personas.</w:t>
+      </w:r>
+    </w:p>
+    <w:p>
+      <w:pPr>
+        <w:pStyle w:val="NormalWeb"/>
+        <w:shd w:val="clear" w:color="auto" w:fill="1C2742"/>
+        <w:rPr>
+          <w:rFonts w:ascii="Arial" w:hAnsi="Arial" w:cs="Arial"/>
+          <w:color w:val="BDC5DB"/>
+          <w:sz w:val="27"/>
+          <w:szCs w:val="27"/>
+          <w:lang w:val="es-MX"/>
+        </w:rPr>
+      </w:pPr>
+      <w:r>
+        <w:rPr>
+          <w:rFonts w:ascii="Arial" w:hAnsi="Arial" w:cs="Arial"/>
+          <w:color w:val="BDC5DB"/>
+          <w:sz w:val="27"/>
+          <w:szCs w:val="27"/>
+          <w:lang w:val="es-MX"/>
+        </w:rPr>
+        <w:t>Existen otros servicios similares a </w:t>
+      </w:r>
+      <w:proofErr w:type="spellStart"/>
+      <w:r>
+        <w:rPr>
+          <w:rFonts w:ascii="Arial" w:hAnsi="Arial" w:cs="Arial"/>
+          <w:color w:val="BDC5DB"/>
+          <w:sz w:val="27"/>
+          <w:szCs w:val="27"/>
+        </w:rPr>
+        <w:fldChar w:fldCharType="begin"/>
+      </w:r>
+      <w:proofErr w:type="spellEnd"/>
+      <w:r>
+        <w:rPr>
+          <w:rFonts w:ascii="Arial" w:hAnsi="Arial" w:cs="Arial"/>
+          <w:color w:val="BDC5DB"/>
+          <w:sz w:val="27"/>
+          <w:szCs w:val="27"/>
+          <w:lang w:val="es-MX"/>
+        </w:rPr>
+        <w:instrText xml:space="preserve"> HYPERLINK "https://github.com/" \t "_blank" </w:instrText>
+      </w:r>
+      <w:proofErr w:type="spellStart"/>
+      <w:r>
+        <w:rPr>
+          <w:rFonts w:ascii="Arial" w:hAnsi="Arial" w:cs="Arial"/>
+          <w:color w:val="BDC5DB"/>
+          <w:sz w:val="27"/>
+          <w:szCs w:val="27"/>
+        </w:rPr>
+        <w:fldChar w:fldCharType="separate"/>
+      </w:r>
+      <w:proofErr w:type="spellEnd"/>
+      <w:r>
+        <w:rPr>
+          <w:rStyle w:val="Hipervnculo"/>
+          <w:rFonts w:ascii="Arial" w:hAnsi="Arial" w:cs="Arial"/>
+          <w:color w:val="0291D4"/>
+          <w:sz w:val="27"/>
+          <w:szCs w:val="27"/>
+          <w:lang w:val="es-MX"/>
+        </w:rPr>
+        <w:t>Github</w:t>
+      </w:r>
+      <w:r>
+        <w:rPr>
+          <w:rFonts w:ascii="Arial" w:hAnsi="Arial" w:cs="Arial"/>
+          <w:color w:val="BDC5DB"/>
+          <w:sz w:val="27"/>
+          <w:szCs w:val="27"/>
+        </w:rPr>
+        <w:fldChar w:fldCharType="end"/>
+      </w:r>
+      <w:r>
+        <w:rPr>
+          <w:rFonts w:ascii="Arial" w:hAnsi="Arial" w:cs="Arial"/>
+          <w:color w:val="BDC5DB"/>
+          <w:sz w:val="27"/>
+          <w:szCs w:val="27"/>
+          <w:lang w:val="es-MX"/>
+        </w:rPr>
+        <w:t> como </w:t>
+      </w:r>
+      <w:proofErr w:type="spellStart"/>
+      <w:r>
+        <w:rPr>
+          <w:rFonts w:ascii="Arial" w:hAnsi="Arial" w:cs="Arial"/>
+          <w:color w:val="BDC5DB"/>
+          <w:sz w:val="27"/>
+          <w:szCs w:val="27"/>
+        </w:rPr>
+        <w:fldChar w:fldCharType="begin"/>
+      </w:r>
+      <w:proofErr w:type="spellEnd"/>
+      <w:r>
+        <w:rPr>
+          <w:rFonts w:ascii="Arial" w:hAnsi="Arial" w:cs="Arial"/>
+          <w:color w:val="BDC5DB"/>
+          <w:sz w:val="27"/>
+          <w:szCs w:val="27"/>
+          <w:lang w:val="es-MX"/>
+        </w:rPr>
+        <w:instrText xml:space="preserve"> HYPERLINK "https://bitbucket.org/" \t "_blank" </w:instrText>
+      </w:r>
+      <w:proofErr w:type="spellStart"/>
+      <w:r>
+        <w:rPr>
+          <w:rFonts w:ascii="Arial" w:hAnsi="Arial" w:cs="Arial"/>
+          <w:color w:val="BDC5DB"/>
+          <w:sz w:val="27"/>
+          <w:szCs w:val="27"/>
+        </w:rPr>
+        <w:fldChar w:fldCharType="separate"/>
+      </w:r>
+      <w:proofErr w:type="spellEnd"/>
+      <w:r>
+        <w:rPr>
+          <w:rStyle w:val="Hipervnculo"/>
+          <w:rFonts w:ascii="Arial" w:hAnsi="Arial" w:cs="Arial"/>
+          <w:color w:val="0291D4"/>
+          <w:sz w:val="27"/>
+          <w:szCs w:val="27"/>
+          <w:lang w:val="es-MX"/>
+        </w:rPr>
+        <w:t>Bitbucket</w:t>
+      </w:r>
+      <w:r>
+        <w:rPr>
+          <w:rFonts w:ascii="Arial" w:hAnsi="Arial" w:cs="Arial"/>
+          <w:color w:val="BDC5DB"/>
+          <w:sz w:val="27"/>
+          <w:szCs w:val="27"/>
+        </w:rPr>
+        <w:fldChar w:fldCharType="end"/>
+      </w:r>
+      <w:r>
+        <w:rPr>
+          <w:rFonts w:ascii="Arial" w:hAnsi="Arial" w:cs="Arial"/>
+          <w:color w:val="BDC5DB"/>
+          <w:sz w:val="27"/>
+          <w:szCs w:val="27"/>
+          <w:lang w:val="es-MX"/>
+        </w:rPr>
+        <w:t> y </w:t>
+      </w:r>
+      <w:proofErr w:type="spellStart"/>
+      <w:r>
+        <w:rPr>
+          <w:rFonts w:ascii="Arial" w:hAnsi="Arial" w:cs="Arial"/>
+          <w:color w:val="BDC5DB"/>
+          <w:sz w:val="27"/>
+          <w:szCs w:val="27"/>
+        </w:rPr>
+        <w:fldChar w:fldCharType="begin"/>
+      </w:r>
+      <w:proofErr w:type="spellEnd"/>
+      <w:r>
+        <w:rPr>
+          <w:rFonts w:ascii="Arial" w:hAnsi="Arial" w:cs="Arial"/>
+          <w:color w:val="BDC5DB"/>
+          <w:sz w:val="27"/>
+          <w:szCs w:val="27"/>
+          <w:lang w:val="es-MX"/>
+        </w:rPr>
+        <w:instrText xml:space="preserve"> HYPERLINK "https://gitlab.com/" \t "_blank" </w:instrText>
+      </w:r>
+      <w:proofErr w:type="spellStart"/>
+      <w:r>
+        <w:rPr>
+          <w:rFonts w:ascii="Arial" w:hAnsi="Arial" w:cs="Arial"/>
+          <w:color w:val="BDC5DB"/>
+          <w:sz w:val="27"/>
+          <w:szCs w:val="27"/>
+        </w:rPr>
+        <w:fldChar w:fldCharType="separate"/>
+      </w:r>
+      <w:proofErr w:type="spellEnd"/>
+      <w:r>
+        <w:rPr>
+          <w:rStyle w:val="Hipervnculo"/>
+          <w:rFonts w:ascii="Arial" w:hAnsi="Arial" w:cs="Arial"/>
+          <w:color w:val="0291D4"/>
+          <w:sz w:val="27"/>
+          <w:szCs w:val="27"/>
+          <w:lang w:val="es-MX"/>
+        </w:rPr>
+        <w:t>Gitlab</w:t>
+      </w:r>
+      <w:r>
+        <w:rPr>
+          <w:rFonts w:ascii="Arial" w:hAnsi="Arial" w:cs="Arial"/>
+          <w:color w:val="BDC5DB"/>
+          <w:sz w:val="27"/>
+          <w:szCs w:val="27"/>
+        </w:rPr>
+        <w:fldChar w:fldCharType="end"/>
+      </w:r>
+      <w:r>
+        <w:rPr>
+          <w:rFonts w:ascii="Arial" w:hAnsi="Arial" w:cs="Arial"/>
+          <w:color w:val="BDC5DB"/>
+          <w:sz w:val="27"/>
+          <w:szCs w:val="27"/>
+          <w:lang w:val="es-MX"/>
+        </w:rPr>
+        <w:t>, entre otros. Incluso, si tienes un servidor (propio o alquilado), puedes configurar un servidor de </w:t>
+      </w:r>
+      <w:r>
+        <w:rPr>
+          <w:rStyle w:val="Textoennegrita"/>
+          <w:rFonts w:ascii="Arial" w:eastAsiaTheme="majorEastAsia" w:hAnsi="Arial" w:cs="Arial"/>
+          <w:color w:val="FFFFFF"/>
+          <w:sz w:val="27"/>
+          <w:szCs w:val="27"/>
+          <w:lang w:val="es-MX"/>
+        </w:rPr>
+        <w:t>git</w:t>
+      </w:r>
+      <w:r>
+        <w:rPr>
+          <w:rFonts w:ascii="Arial" w:hAnsi="Arial" w:cs="Arial"/>
+          <w:color w:val="BDC5DB"/>
+          <w:sz w:val="27"/>
+          <w:szCs w:val="27"/>
+          <w:lang w:val="es-MX"/>
+        </w:rPr>
+        <w:t> y alojar allí tus </w:t>
+      </w:r>
+      <w:r>
+        <w:rPr>
+          <w:rStyle w:val="Textoennegrita"/>
+          <w:rFonts w:ascii="Arial" w:eastAsiaTheme="majorEastAsia" w:hAnsi="Arial" w:cs="Arial"/>
+          <w:color w:val="FFFFFF"/>
+          <w:sz w:val="27"/>
+          <w:szCs w:val="27"/>
+          <w:lang w:val="es-MX"/>
+        </w:rPr>
+        <w:t>repositorios remotos</w:t>
+      </w:r>
+      <w:r>
+        <w:rPr>
+          <w:rFonts w:ascii="Arial" w:hAnsi="Arial" w:cs="Arial"/>
+          <w:color w:val="BDC5DB"/>
+          <w:sz w:val="27"/>
+          <w:szCs w:val="27"/>
+          <w:lang w:val="es-MX"/>
+        </w:rPr>
+        <w:t>. Esto esta fuera del alcance de estas guías pero puedes consultar </w:t>
+      </w:r>
+      <w:hyperlink r:id="rId8" w:tgtFrame="_blank" w:history="1">
+        <w:r>
+          <w:rPr>
+            <w:rStyle w:val="Hipervnculo"/>
+            <w:rFonts w:ascii="Arial" w:hAnsi="Arial" w:cs="Arial"/>
+            <w:color w:val="0291D4"/>
+            <w:sz w:val="27"/>
+            <w:szCs w:val="27"/>
+            <w:lang w:val="es-MX"/>
+          </w:rPr>
+          <w:t>este recurso</w:t>
+        </w:r>
+      </w:hyperlink>
+      <w:r>
+        <w:rPr>
+          <w:rFonts w:ascii="Arial" w:hAnsi="Arial" w:cs="Arial"/>
+          <w:color w:val="BDC5DB"/>
+          <w:sz w:val="27"/>
+          <w:szCs w:val="27"/>
+          <w:lang w:val="es-MX"/>
+        </w:rPr>
+        <w:t> para más información.</w:t>
+      </w:r>
+    </w:p>
+    <w:p>
+      <w:pPr>
+        <w:pStyle w:val="NormalWeb"/>
+        <w:shd w:val="clear" w:color="auto" w:fill="1C2742"/>
+        <w:rPr>
+          <w:rFonts w:ascii="Arial" w:hAnsi="Arial" w:cs="Arial"/>
+          <w:color w:val="BDC5DB"/>
+          <w:sz w:val="27"/>
+          <w:szCs w:val="27"/>
+          <w:lang w:val="es-MX"/>
+        </w:rPr>
+      </w:pPr>
+      <w:r>
+        <w:rPr>
+          <w:rFonts w:ascii="Arial" w:hAnsi="Arial" w:cs="Arial"/>
+          <w:color w:val="BDC5DB"/>
+          <w:sz w:val="27"/>
+          <w:szCs w:val="27"/>
+          <w:lang w:val="es-MX"/>
+        </w:rPr>
+        <w:t>En </w:t>
+      </w:r>
+      <w:proofErr w:type="spellStart"/>
+      <w:r>
+        <w:rPr>
+          <w:rFonts w:ascii="Arial" w:hAnsi="Arial" w:cs="Arial"/>
+          <w:color w:val="BDC5DB"/>
+          <w:sz w:val="27"/>
+          <w:szCs w:val="27"/>
+        </w:rPr>
+        <w:fldChar w:fldCharType="begin"/>
+      </w:r>
+      <w:r>
+        <w:rPr>
+          <w:rFonts w:ascii="Arial" w:hAnsi="Arial" w:cs="Arial"/>
+          <w:color w:val="BDC5DB"/>
+          <w:sz w:val="27"/>
+          <w:szCs w:val="27"/>
+          <w:lang w:val="es-MX"/>
+        </w:rPr>
+        <w:instrText xml:space="preserve"> HYPERLINK "https://github.com/" \t "_blank" </w:instrText>
+      </w:r>
+      <w:r>
+        <w:rPr>
+          <w:rFonts w:ascii="Arial" w:hAnsi="Arial" w:cs="Arial"/>
+          <w:color w:val="BDC5DB"/>
+          <w:sz w:val="27"/>
+          <w:szCs w:val="27"/>
+        </w:rPr>
+        <w:fldChar w:fldCharType="separate"/>
+      </w:r>
+      <w:r>
+        <w:rPr>
+          <w:rStyle w:val="Hipervnculo"/>
+          <w:rFonts w:ascii="Arial" w:hAnsi="Arial" w:cs="Arial"/>
+          <w:color w:val="0291D4"/>
+          <w:sz w:val="27"/>
+          <w:szCs w:val="27"/>
+          <w:lang w:val="es-MX"/>
+        </w:rPr>
+        <w:t>Github</w:t>
+      </w:r>
+      <w:proofErr w:type="spellEnd"/>
+      <w:r>
+        <w:rPr>
+          <w:rFonts w:ascii="Arial" w:hAnsi="Arial" w:cs="Arial"/>
+          <w:color w:val="BDC5DB"/>
+          <w:sz w:val="27"/>
+          <w:szCs w:val="27"/>
+        </w:rPr>
+        <w:fldChar w:fldCharType="end"/>
+      </w:r>
+      <w:r>
+        <w:rPr>
+          <w:rFonts w:ascii="Arial" w:hAnsi="Arial" w:cs="Arial"/>
+          <w:color w:val="BDC5DB"/>
+          <w:sz w:val="27"/>
+          <w:szCs w:val="27"/>
+          <w:lang w:val="es-MX"/>
+        </w:rPr>
+        <w:t> puedes crear repositorios gratis, aunque hay algunas limitaciones. Consulta la </w:t>
+      </w:r>
+      <w:proofErr w:type="spellStart"/>
+      <w:r>
+        <w:rPr>
+          <w:rFonts w:ascii="Arial" w:hAnsi="Arial" w:cs="Arial"/>
+          <w:color w:val="BDC5DB"/>
+          <w:sz w:val="27"/>
+          <w:szCs w:val="27"/>
+        </w:rPr>
+        <w:fldChar w:fldCharType="begin"/>
+      </w:r>
+      <w:proofErr w:type="spellEnd"/>
+      <w:r>
+        <w:rPr>
+          <w:rFonts w:ascii="Arial" w:hAnsi="Arial" w:cs="Arial"/>
+          <w:color w:val="BDC5DB"/>
+          <w:sz w:val="27"/>
+          <w:szCs w:val="27"/>
+          <w:lang w:val="es-MX"/>
+        </w:rPr>
+        <w:instrText xml:space="preserve"> HYPERLINK "https://github.com/pricing" \t "_blank" </w:instrText>
+      </w:r>
+      <w:proofErr w:type="spellStart"/>
+      <w:r>
+        <w:rPr>
+          <w:rFonts w:ascii="Arial" w:hAnsi="Arial" w:cs="Arial"/>
+          <w:color w:val="BDC5DB"/>
+          <w:sz w:val="27"/>
+          <w:szCs w:val="27"/>
+        </w:rPr>
+        <w:fldChar w:fldCharType="separate"/>
+      </w:r>
+      <w:proofErr w:type="spellEnd"/>
+      <w:r>
+        <w:rPr>
+          <w:rStyle w:val="Hipervnculo"/>
+          <w:rFonts w:ascii="Arial" w:hAnsi="Arial" w:cs="Arial"/>
+          <w:color w:val="0291D4"/>
+          <w:sz w:val="27"/>
+          <w:szCs w:val="27"/>
+          <w:lang w:val="es-MX"/>
+        </w:rPr>
+        <w:t>página de precios</w:t>
+      </w:r>
+      <w:r>
+        <w:rPr>
+          <w:rFonts w:ascii="Arial" w:hAnsi="Arial" w:cs="Arial"/>
+          <w:color w:val="BDC5DB"/>
+          <w:sz w:val="27"/>
+          <w:szCs w:val="27"/>
+        </w:rPr>
+        <w:fldChar w:fldCharType="end"/>
+      </w:r>
+      <w:r>
+        <w:rPr>
+          <w:rFonts w:ascii="Arial" w:hAnsi="Arial" w:cs="Arial"/>
+          <w:color w:val="BDC5DB"/>
+          <w:sz w:val="27"/>
+          <w:szCs w:val="27"/>
+          <w:lang w:val="es-MX"/>
+        </w:rPr>
+        <w:t> para más información.</w:t>
+      </w:r>
+    </w:p>
+    <w:p>
+      <w:pPr>
+        <w:pStyle w:val="NormalWeb"/>
+        <w:shd w:val="clear" w:color="auto" w:fill="1C2742"/>
+        <w:rPr>
+          <w:rFonts w:ascii="Arial" w:hAnsi="Arial" w:cs="Arial"/>
+          <w:color w:val="BDC5DB"/>
+          <w:sz w:val="27"/>
+          <w:szCs w:val="27"/>
+          <w:lang w:val="es-MX"/>
+        </w:rPr>
+      </w:pPr>
+      <w:r>
+        <w:rPr>
+          <w:rFonts w:ascii="Arial" w:hAnsi="Arial" w:cs="Arial"/>
+          <w:color w:val="BDC5DB"/>
+          <w:sz w:val="27"/>
+          <w:szCs w:val="27"/>
+          <w:lang w:val="es-MX"/>
+        </w:rPr>
+        <w:t>Si aún no tienes una cuenta en </w:t>
+      </w:r>
+      <w:proofErr w:type="spellStart"/>
+      <w:r>
+        <w:rPr>
+          <w:rFonts w:ascii="Arial" w:hAnsi="Arial" w:cs="Arial"/>
+          <w:color w:val="BDC5DB"/>
+          <w:sz w:val="27"/>
+          <w:szCs w:val="27"/>
+        </w:rPr>
+        <w:fldChar w:fldCharType="begin"/>
+      </w:r>
+      <w:r>
+        <w:rPr>
+          <w:rFonts w:ascii="Arial" w:hAnsi="Arial" w:cs="Arial"/>
+          <w:color w:val="BDC5DB"/>
+          <w:sz w:val="27"/>
+          <w:szCs w:val="27"/>
+          <w:lang w:val="es-MX"/>
+        </w:rPr>
+        <w:instrText xml:space="preserve"> HYPERLINK "https://github.com/" \t "_blank" </w:instrText>
+      </w:r>
+      <w:r>
+        <w:rPr>
+          <w:rFonts w:ascii="Arial" w:hAnsi="Arial" w:cs="Arial"/>
+          <w:color w:val="BDC5DB"/>
+          <w:sz w:val="27"/>
+          <w:szCs w:val="27"/>
+        </w:rPr>
+        <w:fldChar w:fldCharType="separate"/>
+      </w:r>
+      <w:r>
+        <w:rPr>
+          <w:rStyle w:val="Hipervnculo"/>
+          <w:rFonts w:ascii="Arial" w:hAnsi="Arial" w:cs="Arial"/>
+          <w:color w:val="0291D4"/>
+          <w:sz w:val="27"/>
+          <w:szCs w:val="27"/>
+          <w:lang w:val="es-MX"/>
+        </w:rPr>
+        <w:t>Github</w:t>
+      </w:r>
+      <w:proofErr w:type="spellEnd"/>
+      <w:r>
+        <w:rPr>
+          <w:rFonts w:ascii="Arial" w:hAnsi="Arial" w:cs="Arial"/>
+          <w:color w:val="BDC5DB"/>
+          <w:sz w:val="27"/>
+          <w:szCs w:val="27"/>
+        </w:rPr>
+        <w:fldChar w:fldCharType="end"/>
+      </w:r>
+      <w:r>
+        <w:rPr>
+          <w:rFonts w:ascii="Arial" w:hAnsi="Arial" w:cs="Arial"/>
+          <w:color w:val="BDC5DB"/>
+          <w:sz w:val="27"/>
+          <w:szCs w:val="27"/>
+          <w:lang w:val="es-MX"/>
+        </w:rPr>
+        <w:t> es hora de crear una antes de continuar.</w:t>
+      </w:r>
+    </w:p>
+    <w:p>
+      <w:pPr>
+        <w:pStyle w:val="Ttulo3"/>
+        <w:shd w:val="clear" w:color="auto" w:fill="1C2742"/>
+        <w:spacing w:before="600" w:after="300"/>
+        <w:rPr>
+          <w:rFonts w:ascii="Arial" w:hAnsi="Arial" w:cs="Arial"/>
+          <w:color w:val="FFFFFF"/>
+          <w:sz w:val="27"/>
+          <w:szCs w:val="27"/>
+          <w:lang w:val="es-MX"/>
+        </w:rPr>
+      </w:pPr>
+      <w:r>
+        <w:rPr>
+          <w:rFonts w:ascii="Arial" w:hAnsi="Arial" w:cs="Arial"/>
+          <w:color w:val="FFFFFF"/>
+          <w:lang w:val="es-MX"/>
+        </w:rPr>
+        <w:t>Creando un repositorio en Github</w:t>
+      </w:r>
+    </w:p>
+    <w:p>
+      <w:pPr>
+        <w:pStyle w:val="NormalWeb"/>
+        <w:shd w:val="clear" w:color="auto" w:fill="1C2742"/>
+        <w:rPr>
+          <w:rFonts w:ascii="Arial" w:hAnsi="Arial" w:cs="Arial"/>
+          <w:color w:val="BDC5DB"/>
+          <w:sz w:val="27"/>
+          <w:szCs w:val="27"/>
+          <w:lang w:val="es-MX"/>
+        </w:rPr>
+      </w:pPr>
+      <w:r>
+        <w:rPr>
+          <w:rFonts w:ascii="Arial" w:hAnsi="Arial" w:cs="Arial"/>
+          <w:color w:val="BDC5DB"/>
+          <w:sz w:val="27"/>
+          <w:szCs w:val="27"/>
+          <w:lang w:val="es-MX"/>
+        </w:rPr>
+        <w:t>Para crear un repositorio en </w:t>
+      </w:r>
+      <w:proofErr w:type="spellStart"/>
+      <w:r>
+        <w:rPr>
+          <w:rFonts w:ascii="Arial" w:hAnsi="Arial" w:cs="Arial"/>
+          <w:color w:val="BDC5DB"/>
+          <w:sz w:val="27"/>
+          <w:szCs w:val="27"/>
+        </w:rPr>
+        <w:fldChar w:fldCharType="begin"/>
+      </w:r>
+      <w:r>
+        <w:rPr>
+          <w:rFonts w:ascii="Arial" w:hAnsi="Arial" w:cs="Arial"/>
+          <w:color w:val="BDC5DB"/>
+          <w:sz w:val="27"/>
+          <w:szCs w:val="27"/>
+          <w:lang w:val="es-MX"/>
+        </w:rPr>
+        <w:instrText xml:space="preserve"> HYPERLINK "https://github.com/" \t "_blank" </w:instrText>
+      </w:r>
+      <w:r>
+        <w:rPr>
+          <w:rFonts w:ascii="Arial" w:hAnsi="Arial" w:cs="Arial"/>
+          <w:color w:val="BDC5DB"/>
+          <w:sz w:val="27"/>
+          <w:szCs w:val="27"/>
+        </w:rPr>
+        <w:fldChar w:fldCharType="separate"/>
+      </w:r>
+      <w:r>
+        <w:rPr>
+          <w:rStyle w:val="Hipervnculo"/>
+          <w:rFonts w:ascii="Arial" w:hAnsi="Arial" w:cs="Arial"/>
+          <w:color w:val="0291D4"/>
+          <w:sz w:val="27"/>
+          <w:szCs w:val="27"/>
+          <w:lang w:val="es-MX"/>
+        </w:rPr>
+        <w:t>Github</w:t>
+      </w:r>
+      <w:proofErr w:type="spellEnd"/>
+      <w:r>
+        <w:rPr>
+          <w:rFonts w:ascii="Arial" w:hAnsi="Arial" w:cs="Arial"/>
+          <w:color w:val="BDC5DB"/>
+          <w:sz w:val="27"/>
+          <w:szCs w:val="27"/>
+        </w:rPr>
+        <w:fldChar w:fldCharType="end"/>
+      </w:r>
+      <w:r>
+        <w:rPr>
+          <w:rFonts w:ascii="Arial" w:hAnsi="Arial" w:cs="Arial"/>
+          <w:color w:val="BDC5DB"/>
+          <w:sz w:val="27"/>
+          <w:szCs w:val="27"/>
+          <w:lang w:val="es-MX"/>
+        </w:rPr>
+        <w:t> ingresa a tu cuenta y haz click sobre la opción "New Repository" como se muestra en la siguiente imagen:</w:t>
+      </w:r>
+    </w:p>
+    <w:p>
+      <w:pPr>
+        <w:pStyle w:val="NormalWeb"/>
+        <w:shd w:val="clear" w:color="auto" w:fill="1C2742"/>
+        <w:rPr>
+          <w:rFonts w:ascii="Arial" w:hAnsi="Arial" w:cs="Arial"/>
+          <w:color w:val="BDC5DB"/>
+          <w:sz w:val="27"/>
+          <w:szCs w:val="27"/>
+        </w:rPr>
+      </w:pPr>
       <w:bookmarkStart w:id="0" w:name="_GoBack"/>
+      <w:r>
+        <w:rPr>
+          <w:rFonts w:ascii="Arial" w:hAnsi="Arial" w:cs="Arial"/>
+          <w:noProof/>
+          <w:color w:val="BDC5DB"/>
+          <w:sz w:val="27"/>
+          <w:szCs w:val="27"/>
+        </w:rPr>
+        <w:drawing>
+          <wp:inline distT="0" distB="0" distL="0" distR="0">
+            <wp:extent cx="5400000" cy="2080197"/>
+            <wp:effectExtent l="0" t="0" r="0" b="0"/>
+            <wp:docPr id="3" name="Imagen 3" descr="Nuevo Repositorio"/>
+            <wp:cNvGraphicFramePr>
+              <a:graphicFrameLocks xmlns:a="http://schemas.openxmlformats.org/drawingml/2006/main" noChangeAspect="1"/>
+            </wp:cNvGraphicFramePr>
+            <a:graphic xmlns:a="http://schemas.openxmlformats.org/drawingml/2006/main">
+              <a:graphicData uri="http://schemas.openxmlformats.org/drawingml/2006/picture">
+                <pic:pic xmlns:pic="http://schemas.openxmlformats.org/drawingml/2006/picture">
+                  <pic:nvPicPr>
+                    <pic:cNvPr id="0" name="Picture 1" descr="Nuevo Repositorio"/>
+                    <pic:cNvPicPr>
+                      <a:picLocks noChangeAspect="1" noChangeArrowheads="1"/>
+                    </pic:cNvPicPr>
+                  </pic:nvPicPr>
+                  <pic:blipFill>
+                    <a:blip r:embed="rId9" cstate="print">
+                      <a:extLst>
+                        <a:ext uri="{28A0092B-C50C-407E-A947-70E740481C1C}">
+                          <a14:useLocalDpi xmlns:a14="http://schemas.microsoft.com/office/drawing/2010/main" val="0"/>
+                        </a:ext>
+                      </a:extLst>
+                    </a:blip>
+                    <a:srcRect/>
+                    <a:stretch>
+                      <a:fillRect/>
+                    </a:stretch>
+                  </pic:blipFill>
+                  <pic:spPr bwMode="auto">
+                    <a:xfrm>
+                      <a:off x="0" y="0"/>
+                      <a:ext cx="5400000" cy="2080197"/>
+                    </a:xfrm>
+                    <a:prstGeom prst="rect">
+                      <a:avLst/>
+                    </a:prstGeom>
+                    <a:noFill/>
+                    <a:ln>
+                      <a:noFill/>
+                    </a:ln>
+                  </pic:spPr>
+                </pic:pic>
+              </a:graphicData>
+            </a:graphic>
+          </wp:inline>
+        </w:drawing>
+      </w:r>
       <w:bookmarkEnd w:id="0"/>
     </w:p>
     <w:p>
       <w:pPr>
-        <w:pStyle w:val="Ttulo1"/>
-        <w:rPr>
+        <w:pStyle w:val="NormalWeb"/>
+        <w:shd w:val="clear" w:color="auto" w:fill="1C2742"/>
+        <w:rPr>
+          <w:rFonts w:ascii="Arial" w:hAnsi="Arial" w:cs="Arial"/>
+          <w:color w:val="BDC5DB"/>
+          <w:sz w:val="27"/>
+          <w:szCs w:val="27"/>
+          <w:lang w:val="es-MX"/>
+        </w:rPr>
+      </w:pPr>
+      <w:r>
+        <w:rPr>
+          <w:rFonts w:ascii="Arial" w:hAnsi="Arial" w:cs="Arial"/>
+          <w:color w:val="BDC5DB"/>
+          <w:sz w:val="27"/>
+          <w:szCs w:val="27"/>
+          <w:lang w:val="es-MX"/>
+        </w:rPr>
+        <w:lastRenderedPageBreak/>
+        <w:t>En la siguiente pantalla debes darle un nombre al repositorio, asegurarte que esté público y oprimir el botón "Create repository":</w:t>
+      </w:r>
+    </w:p>
+    <w:p>
+      <w:pPr>
+        <w:pStyle w:val="NormalWeb"/>
+        <w:shd w:val="clear" w:color="auto" w:fill="1C2742"/>
+        <w:rPr>
+          <w:rFonts w:ascii="Arial" w:hAnsi="Arial" w:cs="Arial"/>
+          <w:color w:val="BDC5DB"/>
+          <w:sz w:val="27"/>
+          <w:szCs w:val="27"/>
+        </w:rPr>
+      </w:pPr>
+      <w:r>
+        <w:rPr>
+          <w:rFonts w:ascii="Arial" w:hAnsi="Arial" w:cs="Arial"/>
+          <w:noProof/>
+          <w:color w:val="BDC5DB"/>
+          <w:sz w:val="27"/>
+          <w:szCs w:val="27"/>
+        </w:rPr>
+        <w:drawing>
+          <wp:inline distT="0" distB="0" distL="0" distR="0">
+            <wp:extent cx="5400000" cy="3925125"/>
+            <wp:effectExtent l="0" t="0" r="0" b="0"/>
+            <wp:docPr id="2" name="Imagen 2" descr="Crear Repositorio"/>
+            <wp:cNvGraphicFramePr>
+              <a:graphicFrameLocks xmlns:a="http://schemas.openxmlformats.org/drawingml/2006/main" noChangeAspect="1"/>
+            </wp:cNvGraphicFramePr>
+            <a:graphic xmlns:a="http://schemas.openxmlformats.org/drawingml/2006/main">
+              <a:graphicData uri="http://schemas.openxmlformats.org/drawingml/2006/picture">
+                <pic:pic xmlns:pic="http://schemas.openxmlformats.org/drawingml/2006/picture">
+                  <pic:nvPicPr>
+                    <pic:cNvPr id="0" name="Picture 2" descr="Crear Repositorio"/>
+                    <pic:cNvPicPr>
+                      <a:picLocks noChangeAspect="1" noChangeArrowheads="1"/>
+                    </pic:cNvPicPr>
+                  </pic:nvPicPr>
+                  <pic:blipFill>
+                    <a:blip r:embed="rId10" cstate="print">
+                      <a:extLst>
+                        <a:ext uri="{28A0092B-C50C-407E-A947-70E740481C1C}">
+                          <a14:useLocalDpi xmlns:a14="http://schemas.microsoft.com/office/drawing/2010/main" val="0"/>
+                        </a:ext>
+                      </a:extLst>
+                    </a:blip>
+                    <a:srcRect/>
+                    <a:stretch>
+                      <a:fillRect/>
+                    </a:stretch>
+                  </pic:blipFill>
+                  <pic:spPr bwMode="auto">
+                    <a:xfrm>
+                      <a:off x="0" y="0"/>
+                      <a:ext cx="5400000" cy="3925125"/>
+                    </a:xfrm>
+                    <a:prstGeom prst="rect">
+                      <a:avLst/>
+                    </a:prstGeom>
+                    <a:noFill/>
+                    <a:ln>
+                      <a:noFill/>
+                    </a:ln>
+                  </pic:spPr>
+                </pic:pic>
+              </a:graphicData>
+            </a:graphic>
+          </wp:inline>
+        </w:drawing>
+      </w:r>
+    </w:p>
+    <w:p>
+      <w:pPr>
+        <w:pStyle w:val="NormalWeb"/>
+        <w:shd w:val="clear" w:color="auto" w:fill="1C2742"/>
+        <w:rPr>
+          <w:rFonts w:ascii="Arial" w:hAnsi="Arial" w:cs="Arial"/>
+          <w:color w:val="BDC5DB"/>
+          <w:sz w:val="27"/>
+          <w:szCs w:val="27"/>
+          <w:lang w:val="es-MX"/>
+        </w:rPr>
+      </w:pPr>
+      <w:r>
+        <w:rPr>
+          <w:rFonts w:ascii="Arial" w:hAnsi="Arial" w:cs="Arial"/>
+          <w:color w:val="BDC5DB"/>
+          <w:sz w:val="27"/>
+          <w:szCs w:val="27"/>
+          <w:lang w:val="es-MX"/>
+        </w:rPr>
+        <w:t>Has creado un repositorio en </w:t>
+      </w:r>
+      <w:proofErr w:type="spellStart"/>
+      <w:r>
+        <w:rPr>
+          <w:rFonts w:ascii="Arial" w:hAnsi="Arial" w:cs="Arial"/>
+          <w:color w:val="BDC5DB"/>
+          <w:sz w:val="27"/>
+          <w:szCs w:val="27"/>
+        </w:rPr>
+        <w:fldChar w:fldCharType="begin"/>
+      </w:r>
+      <w:r>
+        <w:rPr>
+          <w:rFonts w:ascii="Arial" w:hAnsi="Arial" w:cs="Arial"/>
+          <w:color w:val="BDC5DB"/>
+          <w:sz w:val="27"/>
+          <w:szCs w:val="27"/>
+          <w:lang w:val="es-MX"/>
+        </w:rPr>
+        <w:instrText xml:space="preserve"> HYPERLINK "https://github.com/" \t "_blank" </w:instrText>
+      </w:r>
+      <w:r>
+        <w:rPr>
+          <w:rFonts w:ascii="Arial" w:hAnsi="Arial" w:cs="Arial"/>
+          <w:color w:val="BDC5DB"/>
+          <w:sz w:val="27"/>
+          <w:szCs w:val="27"/>
+        </w:rPr>
+        <w:fldChar w:fldCharType="separate"/>
+      </w:r>
+      <w:r>
+        <w:rPr>
+          <w:rStyle w:val="Hipervnculo"/>
+          <w:rFonts w:ascii="Arial" w:hAnsi="Arial" w:cs="Arial"/>
+          <w:color w:val="0291D4"/>
+          <w:sz w:val="27"/>
+          <w:szCs w:val="27"/>
+          <w:lang w:val="es-MX"/>
+        </w:rPr>
+        <w:t>Github</w:t>
+      </w:r>
+      <w:proofErr w:type="spellEnd"/>
+      <w:r>
+        <w:rPr>
+          <w:rFonts w:ascii="Arial" w:hAnsi="Arial" w:cs="Arial"/>
+          <w:color w:val="BDC5DB"/>
+          <w:sz w:val="27"/>
+          <w:szCs w:val="27"/>
+        </w:rPr>
+        <w:fldChar w:fldCharType="end"/>
+      </w:r>
+      <w:r>
+        <w:rPr>
+          <w:rFonts w:ascii="Arial" w:hAnsi="Arial" w:cs="Arial"/>
+          <w:color w:val="BDC5DB"/>
+          <w:sz w:val="27"/>
+          <w:szCs w:val="27"/>
+          <w:lang w:val="es-MX"/>
+        </w:rPr>
+        <w:t>, es hora de configurarlo en el repositorio local y subir el historial.</w:t>
+      </w:r>
+    </w:p>
+    <w:p>
+      <w:pPr>
+        <w:pStyle w:val="Ttulo3"/>
+        <w:shd w:val="clear" w:color="auto" w:fill="1C2742"/>
+        <w:spacing w:before="600" w:after="300"/>
+        <w:rPr>
+          <w:rFonts w:ascii="Arial" w:hAnsi="Arial" w:cs="Arial"/>
+          <w:color w:val="FFFFFF"/>
+          <w:sz w:val="27"/>
+          <w:szCs w:val="27"/>
+          <w:lang w:val="es-MX"/>
+        </w:rPr>
+      </w:pPr>
+      <w:r>
+        <w:rPr>
+          <w:rFonts w:ascii="Arial" w:hAnsi="Arial" w:cs="Arial"/>
+          <w:color w:val="FFFFFF"/>
+          <w:lang w:val="es-MX"/>
+        </w:rPr>
+        <w:t>Configurando el repositorio remoto</w:t>
+      </w:r>
+    </w:p>
+    <w:p>
+      <w:pPr>
+        <w:pStyle w:val="NormalWeb"/>
+        <w:shd w:val="clear" w:color="auto" w:fill="1C2742"/>
+        <w:rPr>
+          <w:rFonts w:ascii="Arial" w:hAnsi="Arial" w:cs="Arial"/>
+          <w:color w:val="BDC5DB"/>
+          <w:sz w:val="27"/>
+          <w:szCs w:val="27"/>
+          <w:lang w:val="es-MX"/>
+        </w:rPr>
+      </w:pPr>
+      <w:r>
+        <w:rPr>
+          <w:rFonts w:ascii="Arial" w:hAnsi="Arial" w:cs="Arial"/>
+          <w:color w:val="BDC5DB"/>
+          <w:sz w:val="27"/>
+          <w:szCs w:val="27"/>
+          <w:lang w:val="es-MX"/>
+        </w:rPr>
+        <w:t>Cuando creas un repositorio en </w:t>
+      </w:r>
+      <w:proofErr w:type="spellStart"/>
+      <w:r>
+        <w:rPr>
+          <w:rFonts w:ascii="Arial" w:hAnsi="Arial" w:cs="Arial"/>
+          <w:color w:val="BDC5DB"/>
+          <w:sz w:val="27"/>
+          <w:szCs w:val="27"/>
+        </w:rPr>
+        <w:fldChar w:fldCharType="begin"/>
+      </w:r>
+      <w:r>
+        <w:rPr>
+          <w:rFonts w:ascii="Arial" w:hAnsi="Arial" w:cs="Arial"/>
+          <w:color w:val="BDC5DB"/>
+          <w:sz w:val="27"/>
+          <w:szCs w:val="27"/>
+          <w:lang w:val="es-MX"/>
+        </w:rPr>
+        <w:instrText xml:space="preserve"> HYPERLINK "https://github.com/" \t "_blank" </w:instrText>
+      </w:r>
+      <w:r>
+        <w:rPr>
+          <w:rFonts w:ascii="Arial" w:hAnsi="Arial" w:cs="Arial"/>
+          <w:color w:val="BDC5DB"/>
+          <w:sz w:val="27"/>
+          <w:szCs w:val="27"/>
+        </w:rPr>
+        <w:fldChar w:fldCharType="separate"/>
+      </w:r>
+      <w:r>
+        <w:rPr>
+          <w:rStyle w:val="Hipervnculo"/>
+          <w:rFonts w:ascii="Arial" w:hAnsi="Arial" w:cs="Arial"/>
+          <w:color w:val="0291D4"/>
+          <w:sz w:val="27"/>
+          <w:szCs w:val="27"/>
+          <w:lang w:val="es-MX"/>
+        </w:rPr>
+        <w:t>Github</w:t>
+      </w:r>
+      <w:proofErr w:type="spellEnd"/>
+      <w:r>
+        <w:rPr>
+          <w:rFonts w:ascii="Arial" w:hAnsi="Arial" w:cs="Arial"/>
+          <w:color w:val="BDC5DB"/>
+          <w:sz w:val="27"/>
+          <w:szCs w:val="27"/>
+        </w:rPr>
+        <w:fldChar w:fldCharType="end"/>
+      </w:r>
+      <w:r>
+        <w:rPr>
+          <w:rFonts w:ascii="Arial" w:hAnsi="Arial" w:cs="Arial"/>
+          <w:color w:val="BDC5DB"/>
+          <w:sz w:val="27"/>
+          <w:szCs w:val="27"/>
+          <w:lang w:val="es-MX"/>
+        </w:rPr>
+        <w:t> te va a aparecer una pantalla como la que ves a continuación. Copia y pega en la consola las líneas que se indican con la flecha roja:</w:t>
+      </w:r>
+    </w:p>
+    <w:p>
+      <w:pPr>
+        <w:pStyle w:val="NormalWeb"/>
+        <w:shd w:val="clear" w:color="auto" w:fill="1C2742"/>
+        <w:rPr>
+          <w:rFonts w:ascii="Arial" w:hAnsi="Arial" w:cs="Arial"/>
+          <w:color w:val="BDC5DB"/>
+          <w:sz w:val="27"/>
+          <w:szCs w:val="27"/>
+        </w:rPr>
+      </w:pPr>
+      <w:r>
+        <w:rPr>
+          <w:rFonts w:ascii="Arial" w:hAnsi="Arial" w:cs="Arial"/>
+          <w:noProof/>
+          <w:color w:val="BDC5DB"/>
+          <w:sz w:val="27"/>
+          <w:szCs w:val="27"/>
+        </w:rPr>
+        <w:lastRenderedPageBreak/>
+        <w:drawing>
+          <wp:inline distT="0" distB="0" distL="0" distR="0">
+            <wp:extent cx="5400000" cy="3969000"/>
+            <wp:effectExtent l="0" t="0" r="0" b="0"/>
+            <wp:docPr id="1" name="Imagen 1" descr="Configurar Repositorio"/>
+            <wp:cNvGraphicFramePr>
+              <a:graphicFrameLocks xmlns:a="http://schemas.openxmlformats.org/drawingml/2006/main" noChangeAspect="1"/>
+            </wp:cNvGraphicFramePr>
+            <a:graphic xmlns:a="http://schemas.openxmlformats.org/drawingml/2006/main">
+              <a:graphicData uri="http://schemas.openxmlformats.org/drawingml/2006/picture">
+                <pic:pic xmlns:pic="http://schemas.openxmlformats.org/drawingml/2006/picture">
+                  <pic:nvPicPr>
+                    <pic:cNvPr id="0" name="Picture 3" descr="Configurar Repositorio"/>
+                    <pic:cNvPicPr>
+                      <a:picLocks noChangeAspect="1" noChangeArrowheads="1"/>
+                    </pic:cNvPicPr>
+                  </pic:nvPicPr>
+                  <pic:blipFill>
+                    <a:blip r:embed="rId11" cstate="print">
+                      <a:extLst>
+                        <a:ext uri="{28A0092B-C50C-407E-A947-70E740481C1C}">
+                          <a14:useLocalDpi xmlns:a14="http://schemas.microsoft.com/office/drawing/2010/main" val="0"/>
+                        </a:ext>
+                      </a:extLst>
+                    </a:blip>
+                    <a:srcRect/>
+                    <a:stretch>
+                      <a:fillRect/>
+                    </a:stretch>
+                  </pic:blipFill>
+                  <pic:spPr bwMode="auto">
+                    <a:xfrm>
+                      <a:off x="0" y="0"/>
+                      <a:ext cx="5400000" cy="3969000"/>
+                    </a:xfrm>
+                    <a:prstGeom prst="rect">
+                      <a:avLst/>
+                    </a:prstGeom>
+                    <a:noFill/>
+                    <a:ln>
+                      <a:noFill/>
+                    </a:ln>
+                  </pic:spPr>
+                </pic:pic>
+              </a:graphicData>
+            </a:graphic>
+          </wp:inline>
+        </w:drawing>
+      </w:r>
+    </w:p>
+    <w:p>
+      <w:pPr>
+        <w:pStyle w:val="NormalWeb"/>
+        <w:shd w:val="clear" w:color="auto" w:fill="1C2742"/>
+        <w:rPr>
+          <w:rFonts w:ascii="Arial" w:hAnsi="Arial" w:cs="Arial"/>
+          <w:color w:val="BDC5DB"/>
+          <w:sz w:val="27"/>
+          <w:szCs w:val="27"/>
+          <w:lang w:val="es-MX"/>
+        </w:rPr>
+      </w:pPr>
+      <w:r>
+        <w:rPr>
+          <w:rFonts w:ascii="Arial" w:hAnsi="Arial" w:cs="Arial"/>
+          <w:color w:val="BDC5DB"/>
+          <w:sz w:val="27"/>
+          <w:szCs w:val="27"/>
+          <w:lang w:val="es-MX"/>
+        </w:rPr>
+        <w:t>La primera línea configura el repositorio remoto en tu repositorio local. </w:t>
+      </w:r>
+      <w:r>
+        <w:rPr>
+          <w:rStyle w:val="Textoennegrita"/>
+          <w:rFonts w:ascii="Arial" w:eastAsiaTheme="majorEastAsia" w:hAnsi="Arial" w:cs="Arial"/>
+          <w:color w:val="FFFFFF"/>
+          <w:sz w:val="27"/>
+          <w:szCs w:val="27"/>
+          <w:lang w:val="es-MX"/>
+        </w:rPr>
+        <w:t>Esta línea sólo la debes ejecutar una vez por repositorio remoto</w:t>
+      </w:r>
+      <w:r>
+        <w:rPr>
+          <w:rFonts w:ascii="Arial" w:hAnsi="Arial" w:cs="Arial"/>
+          <w:color w:val="BDC5DB"/>
+          <w:sz w:val="27"/>
+          <w:szCs w:val="27"/>
+          <w:lang w:val="es-MX"/>
+        </w:rPr>
+        <w:t>.</w:t>
+      </w:r>
+    </w:p>
+    <w:p>
+      <w:pPr>
+        <w:pStyle w:val="NormalWeb"/>
+        <w:shd w:val="clear" w:color="auto" w:fill="1C2742"/>
+        <w:rPr>
+          <w:rFonts w:ascii="Arial" w:hAnsi="Arial" w:cs="Arial"/>
+          <w:color w:val="BDC5DB"/>
+          <w:sz w:val="27"/>
+          <w:szCs w:val="27"/>
+          <w:lang w:val="es-MX"/>
+        </w:rPr>
+      </w:pPr>
+      <w:r>
+        <w:rPr>
+          <w:rFonts w:ascii="Arial" w:hAnsi="Arial" w:cs="Arial"/>
+          <w:color w:val="BDC5DB"/>
+          <w:sz w:val="27"/>
+          <w:szCs w:val="27"/>
+          <w:lang w:val="es-MX"/>
+        </w:rPr>
+        <w:t>En general, para configurar un repositorio remoto se utiliza el siguiente comando:</w:t>
+      </w:r>
+    </w:p>
+    <w:p>
+      <w:pPr>
+        <w:pStyle w:val="HTMLconformatoprevio"/>
+        <w:shd w:val="clear" w:color="auto" w:fill="1C2742"/>
+        <w:rPr>
+          <w:color w:val="BDC5DB"/>
+          <w:sz w:val="27"/>
+          <w:szCs w:val="27"/>
+          <w:lang w:val="es-MX"/>
+        </w:rPr>
+      </w:pPr>
+      <w:r>
+        <w:rPr>
+          <w:rStyle w:val="CdigoHTML"/>
+          <w:rFonts w:ascii="Consolas" w:hAnsi="Consolas"/>
+          <w:color w:val="ABB2BF"/>
+          <w:shd w:val="clear" w:color="auto" w:fill="131A29"/>
+          <w:lang w:val="es-MX"/>
+        </w:rPr>
+        <w:t>git remote add &lt;nombre&gt; &lt;url&gt;</w:t>
+      </w:r>
+    </w:p>
+    <w:p>
+      <w:pPr>
+        <w:pStyle w:val="NormalWeb"/>
+        <w:shd w:val="clear" w:color="auto" w:fill="1C2742"/>
+        <w:rPr>
+          <w:rFonts w:ascii="Arial" w:hAnsi="Arial" w:cs="Arial"/>
+          <w:color w:val="BDC5DB"/>
+          <w:sz w:val="27"/>
+          <w:szCs w:val="27"/>
+          <w:lang w:val="es-MX"/>
+        </w:rPr>
+      </w:pPr>
+      <w:r>
+        <w:rPr>
+          <w:rStyle w:val="Textoennegrita"/>
+          <w:rFonts w:ascii="Arial" w:eastAsiaTheme="majorEastAsia" w:hAnsi="Arial" w:cs="Arial"/>
+          <w:color w:val="FFFFFF"/>
+          <w:sz w:val="27"/>
+          <w:szCs w:val="27"/>
+          <w:lang w:val="es-MX"/>
+        </w:rPr>
+        <w:t>Nota:</w:t>
+      </w:r>
+      <w:r>
+        <w:rPr>
+          <w:rFonts w:ascii="Arial" w:hAnsi="Arial" w:cs="Arial"/>
+          <w:color w:val="BDC5DB"/>
+          <w:sz w:val="27"/>
+          <w:szCs w:val="27"/>
+          <w:lang w:val="es-MX"/>
+        </w:rPr>
+        <w:t> aunque es posible tener múltiples repositorios remotos con diferentes nombres, de ahora en adelante vamos a asumir que sólo tienes uno llamado </w:t>
+      </w:r>
+      <w:r>
+        <w:rPr>
+          <w:rStyle w:val="CdigoHTML"/>
+          <w:rFonts w:ascii="Consolas" w:hAnsi="Consolas"/>
+          <w:color w:val="BDC5DB"/>
+          <w:shd w:val="clear" w:color="auto" w:fill="131A29"/>
+          <w:lang w:val="es-MX"/>
+        </w:rPr>
+        <w:t>origin</w:t>
+      </w:r>
+      <w:r>
+        <w:rPr>
+          <w:rFonts w:ascii="Arial" w:hAnsi="Arial" w:cs="Arial"/>
+          <w:color w:val="BDC5DB"/>
+          <w:sz w:val="27"/>
+          <w:szCs w:val="27"/>
+          <w:lang w:val="es-MX"/>
+        </w:rPr>
+        <w:t>. Si se llama diferente, debes cambiar </w:t>
+      </w:r>
+      <w:r>
+        <w:rPr>
+          <w:rStyle w:val="CdigoHTML"/>
+          <w:rFonts w:ascii="Consolas" w:hAnsi="Consolas"/>
+          <w:color w:val="BDC5DB"/>
+          <w:shd w:val="clear" w:color="auto" w:fill="131A29"/>
+          <w:lang w:val="es-MX"/>
+        </w:rPr>
+        <w:t>origin</w:t>
+      </w:r>
+      <w:r>
+        <w:rPr>
+          <w:rFonts w:ascii="Arial" w:hAnsi="Arial" w:cs="Arial"/>
+          <w:color w:val="BDC5DB"/>
+          <w:sz w:val="27"/>
+          <w:szCs w:val="27"/>
+          <w:lang w:val="es-MX"/>
+        </w:rPr>
+        <w:t> por el nombre correspondiente en los comandos que lo requieran. Para consultar el nombre del repositorio remoto ejecuta el comando </w:t>
+      </w:r>
+      <w:r>
+        <w:rPr>
+          <w:rStyle w:val="CdigoHTML"/>
+          <w:rFonts w:ascii="Consolas" w:hAnsi="Consolas"/>
+          <w:color w:val="BDC5DB"/>
+          <w:shd w:val="clear" w:color="auto" w:fill="131A29"/>
+          <w:lang w:val="es-MX"/>
+        </w:rPr>
+        <w:t>git remote</w:t>
+      </w:r>
+      <w:r>
+        <w:rPr>
+          <w:rFonts w:ascii="Arial" w:hAnsi="Arial" w:cs="Arial"/>
+          <w:color w:val="BDC5DB"/>
+          <w:sz w:val="27"/>
+          <w:szCs w:val="27"/>
+          <w:lang w:val="es-MX"/>
+        </w:rPr>
+        <w:t>.</w:t>
+      </w:r>
+    </w:p>
+    <w:p>
+      <w:pPr>
+        <w:pStyle w:val="NormalWeb"/>
+        <w:shd w:val="clear" w:color="auto" w:fill="1C2742"/>
+        <w:rPr>
+          <w:rFonts w:ascii="Arial" w:hAnsi="Arial" w:cs="Arial"/>
+          <w:color w:val="BDC5DB"/>
+          <w:sz w:val="27"/>
+          <w:szCs w:val="27"/>
+          <w:lang w:val="es-MX"/>
+        </w:rPr>
+      </w:pPr>
+      <w:r>
+        <w:rPr>
+          <w:rFonts w:ascii="Arial" w:hAnsi="Arial" w:cs="Arial"/>
+          <w:color w:val="BDC5DB"/>
+          <w:sz w:val="27"/>
+          <w:szCs w:val="27"/>
+          <w:lang w:val="es-MX"/>
+        </w:rPr>
+        <w:t>Para sincronizar los commits de la rama </w:t>
+      </w:r>
+      <w:r>
+        <w:rPr>
+          <w:rStyle w:val="CdigoHTML"/>
+          <w:rFonts w:ascii="Consolas" w:hAnsi="Consolas"/>
+          <w:color w:val="BDC5DB"/>
+          <w:shd w:val="clear" w:color="auto" w:fill="131A29"/>
+          <w:lang w:val="es-MX"/>
+        </w:rPr>
+        <w:t>master</w:t>
+      </w:r>
+      <w:r>
+        <w:rPr>
+          <w:rFonts w:ascii="Arial" w:hAnsi="Arial" w:cs="Arial"/>
+          <w:color w:val="BDC5DB"/>
+          <w:sz w:val="27"/>
+          <w:szCs w:val="27"/>
+          <w:lang w:val="es-MX"/>
+        </w:rPr>
+        <w:t> con el </w:t>
+      </w:r>
+      <w:r>
+        <w:rPr>
+          <w:rStyle w:val="Textoennegrita"/>
+          <w:rFonts w:ascii="Arial" w:eastAsiaTheme="majorEastAsia" w:hAnsi="Arial" w:cs="Arial"/>
+          <w:color w:val="FFFFFF"/>
+          <w:sz w:val="27"/>
+          <w:szCs w:val="27"/>
+          <w:lang w:val="es-MX"/>
+        </w:rPr>
+        <w:t>repositorio remoto</w:t>
+      </w:r>
+      <w:r>
+        <w:rPr>
+          <w:rFonts w:ascii="Arial" w:hAnsi="Arial" w:cs="Arial"/>
+          <w:color w:val="BDC5DB"/>
+          <w:sz w:val="27"/>
+          <w:szCs w:val="27"/>
+          <w:lang w:val="es-MX"/>
+        </w:rPr>
+        <w:t> por primera vez se utiliza el siguiente comando (como se muestra en la imagen anterior):</w:t>
+      </w:r>
+    </w:p>
+    <w:p>
+      <w:pPr>
+        <w:pStyle w:val="HTMLconformatoprevio"/>
+        <w:shd w:val="clear" w:color="auto" w:fill="1C2742"/>
+        <w:rPr>
+          <w:color w:val="BDC5DB"/>
+          <w:sz w:val="27"/>
+          <w:szCs w:val="27"/>
+          <w:lang w:val="es-MX"/>
+        </w:rPr>
+      </w:pPr>
+      <w:r>
+        <w:rPr>
+          <w:rStyle w:val="CdigoHTML"/>
+          <w:rFonts w:ascii="Consolas" w:hAnsi="Consolas"/>
+          <w:color w:val="ABB2BF"/>
+          <w:shd w:val="clear" w:color="auto" w:fill="131A29"/>
+          <w:lang w:val="es-MX"/>
+        </w:rPr>
+        <w:t>git push -u origin master</w:t>
+      </w:r>
+    </w:p>
+    <w:p>
+      <w:pPr>
+        <w:pStyle w:val="NormalWeb"/>
+        <w:shd w:val="clear" w:color="auto" w:fill="1C2742"/>
+        <w:rPr>
+          <w:rFonts w:ascii="Arial" w:hAnsi="Arial" w:cs="Arial"/>
+          <w:color w:val="BDC5DB"/>
+          <w:sz w:val="27"/>
+          <w:szCs w:val="27"/>
+          <w:lang w:val="es-MX"/>
+        </w:rPr>
+      </w:pPr>
+      <w:r>
+        <w:rPr>
+          <w:rFonts w:ascii="Arial" w:hAnsi="Arial" w:cs="Arial"/>
+          <w:color w:val="BDC5DB"/>
+          <w:sz w:val="27"/>
+          <w:szCs w:val="27"/>
+          <w:lang w:val="es-MX"/>
+        </w:rPr>
+        <w:lastRenderedPageBreak/>
+        <w:t>Cuando crees nuevos commits puedes ejecutar el mismo comando sin la opción </w:t>
+      </w:r>
+      <w:r>
+        <w:rPr>
+          <w:rStyle w:val="CdigoHTML"/>
+          <w:rFonts w:ascii="Consolas" w:hAnsi="Consolas"/>
+          <w:color w:val="BDC5DB"/>
+          <w:shd w:val="clear" w:color="auto" w:fill="131A29"/>
+          <w:lang w:val="es-MX"/>
+        </w:rPr>
+        <w:t>-u</w:t>
+      </w:r>
+      <w:r>
+        <w:rPr>
+          <w:rFonts w:ascii="Arial" w:hAnsi="Arial" w:cs="Arial"/>
+          <w:color w:val="BDC5DB"/>
+          <w:sz w:val="27"/>
+          <w:szCs w:val="27"/>
+          <w:lang w:val="es-MX"/>
+        </w:rPr>
+        <w:t> o puedes sólo ejecutar:</w:t>
+      </w:r>
+    </w:p>
+    <w:p>
+      <w:pPr>
+        <w:pStyle w:val="HTMLconformatoprevio"/>
+        <w:shd w:val="clear" w:color="auto" w:fill="1C2742"/>
+        <w:rPr>
+          <w:color w:val="BDC5DB"/>
+          <w:sz w:val="27"/>
+          <w:szCs w:val="27"/>
+          <w:lang w:val="es-MX"/>
+        </w:rPr>
+      </w:pPr>
+      <w:r>
+        <w:rPr>
+          <w:rStyle w:val="CdigoHTML"/>
+          <w:rFonts w:ascii="Consolas" w:hAnsi="Consolas"/>
+          <w:color w:val="ABB2BF"/>
+          <w:shd w:val="clear" w:color="auto" w:fill="131A29"/>
+          <w:lang w:val="es-MX"/>
+        </w:rPr>
+        <w:t>git push</w:t>
+      </w:r>
+    </w:p>
+    <w:p>
+      <w:pPr>
+        <w:pStyle w:val="NormalWeb"/>
+        <w:shd w:val="clear" w:color="auto" w:fill="1C2742"/>
+        <w:rPr>
+          <w:rFonts w:ascii="Arial" w:hAnsi="Arial" w:cs="Arial"/>
+          <w:color w:val="BDC5DB"/>
+          <w:sz w:val="27"/>
+          <w:szCs w:val="27"/>
+          <w:lang w:val="es-MX"/>
+        </w:rPr>
+      </w:pPr>
+      <w:r>
+        <w:rPr>
+          <w:rFonts w:ascii="Arial" w:hAnsi="Arial" w:cs="Arial"/>
+          <w:color w:val="BDC5DB"/>
+          <w:sz w:val="27"/>
+          <w:szCs w:val="27"/>
+          <w:lang w:val="es-MX"/>
+        </w:rPr>
+        <w:t>Automáticamente </w:t>
+      </w:r>
+      <w:r>
+        <w:rPr>
+          <w:rStyle w:val="Textoennegrita"/>
+          <w:rFonts w:ascii="Arial" w:eastAsiaTheme="majorEastAsia" w:hAnsi="Arial" w:cs="Arial"/>
+          <w:color w:val="FFFFFF"/>
+          <w:sz w:val="27"/>
+          <w:szCs w:val="27"/>
+          <w:lang w:val="es-MX"/>
+        </w:rPr>
+        <w:t>git</w:t>
+      </w:r>
+      <w:r>
+        <w:rPr>
+          <w:rFonts w:ascii="Arial" w:hAnsi="Arial" w:cs="Arial"/>
+          <w:color w:val="BDC5DB"/>
+          <w:sz w:val="27"/>
+          <w:szCs w:val="27"/>
+          <w:lang w:val="es-MX"/>
+        </w:rPr>
+        <w:t> sabe a qué repositorio y rama enviar los nuevos commits (siempre y cuando hayas utilizado la opción </w:t>
+      </w:r>
+      <w:r>
+        <w:rPr>
+          <w:rStyle w:val="CdigoHTML"/>
+          <w:rFonts w:ascii="Consolas" w:hAnsi="Consolas"/>
+          <w:color w:val="BDC5DB"/>
+          <w:shd w:val="clear" w:color="auto" w:fill="131A29"/>
+          <w:lang w:val="es-MX"/>
+        </w:rPr>
+        <w:t>-u</w:t>
+      </w:r>
+      <w:r>
+        <w:rPr>
+          <w:rFonts w:ascii="Arial" w:hAnsi="Arial" w:cs="Arial"/>
+          <w:color w:val="BDC5DB"/>
+          <w:sz w:val="27"/>
+          <w:szCs w:val="27"/>
+          <w:lang w:val="es-MX"/>
+        </w:rPr>
+        <w:t> la primera vez que hiciste el push).</w:t>
+      </w:r>
+    </w:p>
+    <w:p>
+      <w:pPr>
+        <w:pStyle w:val="NormalWeb"/>
+        <w:shd w:val="clear" w:color="auto" w:fill="1C2742"/>
+        <w:rPr>
+          <w:rFonts w:ascii="Arial" w:hAnsi="Arial" w:cs="Arial"/>
+          <w:color w:val="BDC5DB"/>
+          <w:sz w:val="27"/>
+          <w:szCs w:val="27"/>
+          <w:lang w:val="es-MX"/>
+        </w:rPr>
+      </w:pPr>
+      <w:r>
+        <w:rPr>
+          <w:rStyle w:val="Textoennegrita"/>
+          <w:rFonts w:ascii="Arial" w:eastAsiaTheme="majorEastAsia" w:hAnsi="Arial" w:cs="Arial"/>
+          <w:color w:val="FFFFFF"/>
+          <w:sz w:val="27"/>
+          <w:szCs w:val="27"/>
+          <w:lang w:val="es-MX"/>
+        </w:rPr>
+        <w:t>Recuerda que los commits no se envían automáticamente al remoto cuando los creas, debes ejecutar </w:t>
+      </w:r>
+      <w:r>
+        <w:rPr>
+          <w:rStyle w:val="CdigoHTML"/>
+          <w:rFonts w:ascii="Consolas" w:hAnsi="Consolas"/>
           <w:b/>
-          <w:lang w:val="es-MX"/>
-        </w:rPr>
-      </w:pPr>
-      <w:proofErr w:type="spellStart"/>
-      <w:r>
-        <w:rPr>
-          <w:b/>
+          <w:bCs/>
+          <w:color w:val="FFFFFF"/>
+          <w:shd w:val="clear" w:color="auto" w:fill="131A29"/>
+          <w:lang w:val="es-MX"/>
+        </w:rPr>
+        <w:t>git push</w:t>
+      </w:r>
+      <w:r>
+        <w:rPr>
+          <w:rStyle w:val="Textoennegrita"/>
+          <w:rFonts w:ascii="Arial" w:eastAsiaTheme="majorEastAsia" w:hAnsi="Arial" w:cs="Arial"/>
+          <w:color w:val="FFFFFF"/>
+          <w:sz w:val="27"/>
+          <w:szCs w:val="27"/>
+          <w:lang w:val="es-MX"/>
+        </w:rPr>
+        <w:t> para enviarlos.</w:t>
+      </w:r>
+    </w:p>
+    <w:p>
+      <w:pPr>
+        <w:pStyle w:val="Ttulo3"/>
+        <w:shd w:val="clear" w:color="auto" w:fill="1C2742"/>
+        <w:spacing w:before="600" w:after="300"/>
+        <w:rPr>
+          <w:rFonts w:ascii="Arial" w:hAnsi="Arial" w:cs="Arial"/>
+          <w:color w:val="FFFFFF"/>
+          <w:sz w:val="27"/>
+          <w:szCs w:val="27"/>
+          <w:lang w:val="es-MX"/>
+        </w:rPr>
+      </w:pPr>
+      <w:r>
+        <w:rPr>
+          <w:rFonts w:ascii="Arial" w:hAnsi="Arial" w:cs="Arial"/>
+          <w:color w:val="FFFFFF"/>
+          <w:lang w:val="es-MX"/>
+        </w:rPr>
+        <w:t>Clonando un repositorio</w:t>
+      </w:r>
+    </w:p>
+    <w:p>
+      <w:pPr>
+        <w:pStyle w:val="NormalWeb"/>
+        <w:shd w:val="clear" w:color="auto" w:fill="1C2742"/>
+        <w:rPr>
+          <w:rFonts w:ascii="Arial" w:hAnsi="Arial" w:cs="Arial"/>
+          <w:color w:val="BDC5DB"/>
+          <w:sz w:val="27"/>
+          <w:szCs w:val="27"/>
+          <w:lang w:val="es-MX"/>
+        </w:rPr>
+      </w:pPr>
+      <w:r>
+        <w:rPr>
+          <w:rFonts w:ascii="Arial" w:hAnsi="Arial" w:cs="Arial"/>
+          <w:color w:val="BDC5DB"/>
+          <w:sz w:val="27"/>
+          <w:szCs w:val="27"/>
+          <w:lang w:val="es-MX"/>
+        </w:rPr>
+        <w:t>Para descargar un repositorio a tu computador (a esto se le conoce como clonar) utiliza el comando </w:t>
+      </w:r>
+      <w:r>
+        <w:rPr>
+          <w:rStyle w:val="CdigoHTML"/>
+          <w:rFonts w:ascii="Consolas" w:hAnsi="Consolas"/>
+          <w:color w:val="BDC5DB"/>
+          <w:shd w:val="clear" w:color="auto" w:fill="131A29"/>
+          <w:lang w:val="es-MX"/>
+        </w:rPr>
+        <w:t>git clone</w:t>
+      </w:r>
+      <w:r>
+        <w:rPr>
+          <w:rFonts w:ascii="Arial" w:hAnsi="Arial" w:cs="Arial"/>
+          <w:color w:val="BDC5DB"/>
+          <w:sz w:val="27"/>
+          <w:szCs w:val="27"/>
+          <w:lang w:val="es-MX"/>
+        </w:rPr>
+        <w:t> seguido de la URL del repositorio. Por ejemplo, el siguiente comando clonaría el repositorio de </w:t>
+      </w:r>
+      <w:hyperlink r:id="rId12" w:tgtFrame="_blank" w:history="1">
+        <w:r>
+          <w:rPr>
+            <w:rStyle w:val="Hipervnculo"/>
+            <w:rFonts w:ascii="Arial" w:hAnsi="Arial" w:cs="Arial"/>
+            <w:color w:val="0291D4"/>
+            <w:sz w:val="27"/>
+            <w:szCs w:val="27"/>
+            <w:lang w:val="es-MX"/>
+          </w:rPr>
+          <w:t>Node.js</w:t>
+        </w:r>
+      </w:hyperlink>
+      <w:r>
+        <w:rPr>
+          <w:rFonts w:ascii="Arial" w:hAnsi="Arial" w:cs="Arial"/>
+          <w:color w:val="BDC5DB"/>
+          <w:sz w:val="27"/>
+          <w:szCs w:val="27"/>
+          <w:lang w:val="es-MX"/>
+        </w:rPr>
+        <w:t>:</w:t>
+      </w:r>
+    </w:p>
+    <w:p>
+      <w:pPr>
+        <w:pStyle w:val="HTMLconformatoprevio"/>
+        <w:shd w:val="clear" w:color="auto" w:fill="1C2742"/>
+        <w:rPr>
+          <w:color w:val="BDC5DB"/>
+          <w:sz w:val="27"/>
+          <w:szCs w:val="27"/>
+        </w:rPr>
+      </w:pPr>
+      <w:proofErr w:type="spellStart"/>
+      <w:r>
+        <w:rPr>
+          <w:rStyle w:val="CdigoHTML"/>
+          <w:rFonts w:ascii="Consolas" w:hAnsi="Consolas"/>
+          <w:color w:val="ABB2BF"/>
+          <w:shd w:val="clear" w:color="auto" w:fill="131A29"/>
+        </w:rPr>
+        <w:t>git</w:t>
+      </w:r>
+      <w:proofErr w:type="spellEnd"/>
+      <w:r>
+        <w:rPr>
+          <w:rStyle w:val="CdigoHTML"/>
+          <w:rFonts w:ascii="Consolas" w:hAnsi="Consolas"/>
+          <w:color w:val="ABB2BF"/>
+          <w:shd w:val="clear" w:color="auto" w:fill="131A29"/>
+        </w:rPr>
+        <w:t xml:space="preserve"> clone https://github.com/nodejs/node.git</w:t>
+      </w:r>
+    </w:p>
+    <w:p>
+      <w:pPr>
+        <w:pStyle w:val="NormalWeb"/>
+        <w:shd w:val="clear" w:color="auto" w:fill="1C2742"/>
+        <w:rPr>
+          <w:rFonts w:ascii="Arial" w:hAnsi="Arial" w:cs="Arial"/>
+          <w:color w:val="BDC5DB"/>
+          <w:sz w:val="27"/>
+          <w:szCs w:val="27"/>
+          <w:lang w:val="es-MX"/>
+        </w:rPr>
+      </w:pPr>
+      <w:r>
+        <w:rPr>
+          <w:rFonts w:ascii="Arial" w:hAnsi="Arial" w:cs="Arial"/>
+          <w:color w:val="BDC5DB"/>
+          <w:sz w:val="27"/>
+          <w:szCs w:val="27"/>
+          <w:lang w:val="es-MX"/>
+        </w:rPr>
+        <w:t>Al ejecutar este comando se crea una carpeta llamada </w:t>
+      </w:r>
+      <w:r>
+        <w:rPr>
+          <w:rStyle w:val="CdigoHTML"/>
+          <w:rFonts w:ascii="Consolas" w:hAnsi="Consolas"/>
+          <w:color w:val="BDC5DB"/>
+          <w:shd w:val="clear" w:color="auto" w:fill="131A29"/>
+          <w:lang w:val="es-MX"/>
+        </w:rPr>
+        <w:t>node</w:t>
+      </w:r>
+      <w:r>
+        <w:rPr>
+          <w:rFonts w:ascii="Arial" w:hAnsi="Arial" w:cs="Arial"/>
+          <w:color w:val="BDC5DB"/>
+          <w:sz w:val="27"/>
+          <w:szCs w:val="27"/>
+          <w:lang w:val="es-MX"/>
+        </w:rPr>
+        <w:t> con una copia completa del repositorio original (la carpeta oculta </w:t>
+      </w:r>
+      <w:r>
+        <w:rPr>
+          <w:rStyle w:val="CdigoHTML"/>
+          <w:rFonts w:ascii="Consolas" w:hAnsi="Consolas"/>
+          <w:color w:val="BDC5DB"/>
+          <w:shd w:val="clear" w:color="auto" w:fill="131A29"/>
+          <w:lang w:val="es-MX"/>
+        </w:rPr>
+        <w:t>.git</w:t>
+      </w:r>
+      <w:r>
+        <w:rPr>
+          <w:rFonts w:ascii="Arial" w:hAnsi="Arial" w:cs="Arial"/>
+          <w:color w:val="BDC5DB"/>
+          <w:sz w:val="27"/>
+          <w:szCs w:val="27"/>
+          <w:lang w:val="es-MX"/>
+        </w:rPr>
+        <w:t>) y el espacio de trabajo (los archivos y carpetas del proyecto). También se configura un </w:t>
+      </w:r>
+      <w:r>
+        <w:rPr>
+          <w:rStyle w:val="Textoennegrita"/>
+          <w:rFonts w:ascii="Arial" w:eastAsiaTheme="majorEastAsia" w:hAnsi="Arial" w:cs="Arial"/>
+          <w:color w:val="FFFFFF"/>
+          <w:sz w:val="27"/>
+          <w:szCs w:val="27"/>
+          <w:lang w:val="es-MX"/>
+        </w:rPr>
+        <w:t>repositorio remoto</w:t>
+      </w:r>
+      <w:r>
+        <w:rPr>
+          <w:rFonts w:ascii="Arial" w:hAnsi="Arial" w:cs="Arial"/>
+          <w:color w:val="BDC5DB"/>
+          <w:sz w:val="27"/>
+          <w:szCs w:val="27"/>
+          <w:lang w:val="es-MX"/>
+        </w:rPr>
+        <w:t> llamado </w:t>
+      </w:r>
+      <w:r>
+        <w:rPr>
+          <w:rStyle w:val="CdigoHTML"/>
+          <w:rFonts w:ascii="Consolas" w:hAnsi="Consolas"/>
+          <w:color w:val="BDC5DB"/>
+          <w:shd w:val="clear" w:color="auto" w:fill="131A29"/>
+          <w:lang w:val="es-MX"/>
+        </w:rPr>
+        <w:t>origin</w:t>
+      </w:r>
+      <w:r>
+        <w:rPr>
+          <w:rFonts w:ascii="Arial" w:hAnsi="Arial" w:cs="Arial"/>
+          <w:color w:val="BDC5DB"/>
+          <w:sz w:val="27"/>
+          <w:szCs w:val="27"/>
+          <w:lang w:val="es-MX"/>
+        </w:rPr>
+        <w:t>.</w:t>
+      </w:r>
+    </w:p>
+    <w:p>
+      <w:pPr>
+        <w:pStyle w:val="NormalWeb"/>
+        <w:shd w:val="clear" w:color="auto" w:fill="1C2742"/>
+        <w:rPr>
+          <w:rFonts w:ascii="Arial" w:hAnsi="Arial" w:cs="Arial"/>
+          <w:color w:val="BDC5DB"/>
+          <w:sz w:val="27"/>
+          <w:szCs w:val="27"/>
+          <w:lang w:val="es-MX"/>
+        </w:rPr>
+      </w:pPr>
+      <w:r>
+        <w:rPr>
+          <w:rFonts w:ascii="Arial" w:hAnsi="Arial" w:cs="Arial"/>
+          <w:color w:val="BDC5DB"/>
+          <w:sz w:val="27"/>
+          <w:szCs w:val="27"/>
+          <w:lang w:val="es-MX"/>
+        </w:rPr>
+        <w:t>Puedes clonar cualquier repositorio público y repositorios privados a los que tengas acceso.</w:t>
+      </w:r>
+    </w:p>
+    <w:p>
+      <w:pPr>
+        <w:pStyle w:val="NormalWeb"/>
+        <w:shd w:val="clear" w:color="auto" w:fill="1C2742"/>
+        <w:rPr>
+          <w:rFonts w:ascii="Arial" w:hAnsi="Arial" w:cs="Arial"/>
+          <w:color w:val="BDC5DB"/>
+          <w:sz w:val="27"/>
+          <w:szCs w:val="27"/>
+          <w:lang w:val="es-MX"/>
+        </w:rPr>
+      </w:pPr>
+      <w:r>
+        <w:rPr>
+          <w:rFonts w:ascii="Arial" w:hAnsi="Arial" w:cs="Arial"/>
+          <w:color w:val="BDC5DB"/>
+          <w:sz w:val="27"/>
+          <w:szCs w:val="27"/>
+          <w:lang w:val="es-MX"/>
+        </w:rPr>
+        <w:t>Al clonar un repositorio únicamente se descarga el historial de la rama </w:t>
+      </w:r>
+      <w:r>
+        <w:rPr>
+          <w:rStyle w:val="CdigoHTML"/>
+          <w:rFonts w:ascii="Consolas" w:hAnsi="Consolas"/>
+          <w:color w:val="BDC5DB"/>
+          <w:shd w:val="clear" w:color="auto" w:fill="131A29"/>
+          <w:lang w:val="es-MX"/>
+        </w:rPr>
+        <w:t>master</w:t>
+      </w:r>
+      <w:r>
+        <w:rPr>
+          <w:rFonts w:ascii="Arial" w:hAnsi="Arial" w:cs="Arial"/>
+          <w:color w:val="BDC5DB"/>
+          <w:sz w:val="27"/>
+          <w:szCs w:val="27"/>
+          <w:lang w:val="es-MX"/>
+        </w:rPr>
+        <w:t>, a continuación veremos cómo descargar otras ramas.</w:t>
+      </w:r>
+    </w:p>
+    <w:p>
+      <w:pPr>
+        <w:pStyle w:val="Ttulo3"/>
+        <w:shd w:val="clear" w:color="auto" w:fill="1C2742"/>
+        <w:spacing w:before="600" w:after="300"/>
+        <w:rPr>
+          <w:rFonts w:ascii="Arial" w:hAnsi="Arial" w:cs="Arial"/>
+          <w:color w:val="FFFFFF"/>
+          <w:sz w:val="27"/>
+          <w:szCs w:val="27"/>
+          <w:lang w:val="es-MX"/>
+        </w:rPr>
+      </w:pPr>
+      <w:r>
+        <w:rPr>
+          <w:rFonts w:ascii="Arial" w:hAnsi="Arial" w:cs="Arial"/>
+          <w:color w:val="FFFFFF"/>
+          <w:lang w:val="es-MX"/>
+        </w:rPr>
+        <w:t>Descargando otras ramas</w:t>
+      </w:r>
+    </w:p>
+    <w:p>
+      <w:pPr>
+        <w:pStyle w:val="NormalWeb"/>
+        <w:shd w:val="clear" w:color="auto" w:fill="1C2742"/>
+        <w:rPr>
+          <w:rFonts w:ascii="Arial" w:hAnsi="Arial" w:cs="Arial"/>
+          <w:color w:val="BDC5DB"/>
+          <w:sz w:val="27"/>
+          <w:szCs w:val="27"/>
+          <w:lang w:val="es-MX"/>
+        </w:rPr>
+      </w:pPr>
+      <w:r>
+        <w:rPr>
+          <w:rFonts w:ascii="Arial" w:hAnsi="Arial" w:cs="Arial"/>
+          <w:color w:val="BDC5DB"/>
+          <w:sz w:val="27"/>
+          <w:szCs w:val="27"/>
+          <w:lang w:val="es-MX"/>
+        </w:rPr>
+        <w:t>Para descargar otras ramas del </w:t>
+      </w:r>
+      <w:r>
+        <w:rPr>
+          <w:rStyle w:val="Textoennegrita"/>
+          <w:rFonts w:ascii="Arial" w:eastAsiaTheme="majorEastAsia" w:hAnsi="Arial" w:cs="Arial"/>
+          <w:color w:val="FFFFFF"/>
+          <w:sz w:val="27"/>
+          <w:szCs w:val="27"/>
+          <w:lang w:val="es-MX"/>
+        </w:rPr>
+        <w:t>repositorio remoto</w:t>
+      </w:r>
+      <w:r>
+        <w:rPr>
+          <w:rFonts w:ascii="Arial" w:hAnsi="Arial" w:cs="Arial"/>
+          <w:color w:val="BDC5DB"/>
+          <w:sz w:val="27"/>
+          <w:szCs w:val="27"/>
+          <w:lang w:val="es-MX"/>
+        </w:rPr>
+        <w:t> utiliza el comando </w:t>
+      </w:r>
+      <w:r>
+        <w:rPr>
+          <w:rStyle w:val="CdigoHTML"/>
+          <w:rFonts w:ascii="Consolas" w:hAnsi="Consolas"/>
+          <w:color w:val="BDC5DB"/>
+          <w:shd w:val="clear" w:color="auto" w:fill="131A29"/>
+          <w:lang w:val="es-MX"/>
+        </w:rPr>
+        <w:t>git checkout</w:t>
+      </w:r>
+      <w:r>
+        <w:rPr>
+          <w:rFonts w:ascii="Arial" w:hAnsi="Arial" w:cs="Arial"/>
+          <w:color w:val="BDC5DB"/>
+          <w:sz w:val="27"/>
+          <w:szCs w:val="27"/>
+          <w:lang w:val="es-MX"/>
+        </w:rPr>
+        <w:t> seguido del nombre de la rama. Por ejemplo, si en el repositorio remoto existe una rama llamada </w:t>
+      </w:r>
+      <w:r>
+        <w:rPr>
+          <w:rStyle w:val="CdigoHTML"/>
+          <w:rFonts w:ascii="Consolas" w:hAnsi="Consolas"/>
+          <w:color w:val="BDC5DB"/>
+          <w:shd w:val="clear" w:color="auto" w:fill="131A29"/>
+          <w:lang w:val="es-MX"/>
+        </w:rPr>
+        <w:t>rama-1</w:t>
+      </w:r>
+      <w:r>
+        <w:rPr>
+          <w:rFonts w:ascii="Arial" w:hAnsi="Arial" w:cs="Arial"/>
+          <w:color w:val="BDC5DB"/>
+          <w:sz w:val="27"/>
+          <w:szCs w:val="27"/>
+          <w:lang w:val="es-MX"/>
+        </w:rPr>
+        <w:t>, ejecutaríamos los siguientes comandos para descargarla:</w:t>
+      </w:r>
+    </w:p>
+    <w:p>
+      <w:pPr>
+        <w:pStyle w:val="HTMLconformatoprevio"/>
+        <w:shd w:val="clear" w:color="auto" w:fill="1C2742"/>
+        <w:rPr>
+          <w:rStyle w:val="CdigoHTML"/>
+          <w:rFonts w:ascii="Consolas" w:hAnsi="Consolas"/>
+          <w:color w:val="ABB2BF"/>
+          <w:shd w:val="clear" w:color="auto" w:fill="131A29"/>
+        </w:rPr>
+      </w:pPr>
+      <w:proofErr w:type="spellStart"/>
+      <w:r>
+        <w:rPr>
+          <w:rStyle w:val="CdigoHTML"/>
+          <w:rFonts w:ascii="Consolas" w:hAnsi="Consolas"/>
+          <w:color w:val="ABB2BF"/>
+          <w:shd w:val="clear" w:color="auto" w:fill="131A29"/>
+        </w:rPr>
+        <w:t>git</w:t>
+      </w:r>
+      <w:proofErr w:type="spellEnd"/>
+      <w:r>
+        <w:rPr>
+          <w:rStyle w:val="CdigoHTML"/>
+          <w:rFonts w:ascii="Consolas" w:hAnsi="Consolas"/>
+          <w:color w:val="ABB2BF"/>
+          <w:shd w:val="clear" w:color="auto" w:fill="131A29"/>
+        </w:rPr>
+        <w:t xml:space="preserve"> fetch origin</w:t>
+      </w:r>
+    </w:p>
+    <w:p>
+      <w:pPr>
+        <w:pStyle w:val="HTMLconformatoprevio"/>
+        <w:shd w:val="clear" w:color="auto" w:fill="1C2742"/>
+        <w:rPr>
+          <w:color w:val="BDC5DB"/>
+          <w:sz w:val="27"/>
+          <w:szCs w:val="27"/>
+        </w:rPr>
+      </w:pPr>
+      <w:proofErr w:type="spellStart"/>
+      <w:r>
+        <w:rPr>
+          <w:rStyle w:val="CdigoHTML"/>
+          <w:rFonts w:ascii="Consolas" w:hAnsi="Consolas"/>
+          <w:color w:val="ABB2BF"/>
+          <w:shd w:val="clear" w:color="auto" w:fill="131A29"/>
+        </w:rPr>
+        <w:t>git</w:t>
+      </w:r>
+      <w:proofErr w:type="spellEnd"/>
+      <w:r>
+        <w:rPr>
+          <w:rStyle w:val="CdigoHTML"/>
+          <w:rFonts w:ascii="Consolas" w:hAnsi="Consolas"/>
+          <w:color w:val="ABB2BF"/>
+          <w:shd w:val="clear" w:color="auto" w:fill="131A29"/>
+        </w:rPr>
+        <w:t xml:space="preserve"> checkout rama-1</w:t>
+      </w:r>
+    </w:p>
+    <w:p>
+      <w:pPr>
+        <w:pStyle w:val="NormalWeb"/>
+        <w:shd w:val="clear" w:color="auto" w:fill="1C2742"/>
+        <w:rPr>
+          <w:rFonts w:ascii="Arial" w:hAnsi="Arial" w:cs="Arial"/>
+          <w:color w:val="BDC5DB"/>
+          <w:sz w:val="27"/>
+          <w:szCs w:val="27"/>
+          <w:lang w:val="es-MX"/>
+        </w:rPr>
+      </w:pPr>
+      <w:r>
+        <w:rPr>
+          <w:rFonts w:ascii="Arial" w:hAnsi="Arial" w:cs="Arial"/>
+          <w:color w:val="BDC5DB"/>
+          <w:sz w:val="27"/>
+          <w:szCs w:val="27"/>
+          <w:lang w:val="es-MX"/>
+        </w:rPr>
+        <w:lastRenderedPageBreak/>
+        <w:t>El primer comando actualiza la información del </w:t>
+      </w:r>
+      <w:r>
+        <w:rPr>
+          <w:rStyle w:val="Textoennegrita"/>
+          <w:rFonts w:ascii="Arial" w:eastAsiaTheme="majorEastAsia" w:hAnsi="Arial" w:cs="Arial"/>
+          <w:color w:val="FFFFFF"/>
+          <w:sz w:val="27"/>
+          <w:szCs w:val="27"/>
+          <w:lang w:val="es-MX"/>
+        </w:rPr>
+        <w:t>repositorio remoto</w:t>
+      </w:r>
+      <w:r>
+        <w:rPr>
+          <w:rFonts w:ascii="Arial" w:hAnsi="Arial" w:cs="Arial"/>
+          <w:color w:val="BDC5DB"/>
+          <w:sz w:val="27"/>
+          <w:szCs w:val="27"/>
+          <w:lang w:val="es-MX"/>
+        </w:rPr>
+        <w:t> (incluyendo las ramas que existen). El segundo comando descarga la rama si no existe localmente.</w:t>
+      </w:r>
+    </w:p>
+    <w:p>
+      <w:pPr>
+        <w:pStyle w:val="Ttulo3"/>
+        <w:shd w:val="clear" w:color="auto" w:fill="1C2742"/>
+        <w:spacing w:before="600" w:after="300"/>
+        <w:rPr>
+          <w:rFonts w:ascii="Arial" w:hAnsi="Arial" w:cs="Arial"/>
+          <w:color w:val="FFFFFF"/>
+          <w:sz w:val="27"/>
+          <w:szCs w:val="27"/>
+          <w:lang w:val="es-MX"/>
+        </w:rPr>
+      </w:pPr>
+      <w:r>
+        <w:rPr>
+          <w:rFonts w:ascii="Arial" w:hAnsi="Arial" w:cs="Arial"/>
+          <w:color w:val="FFFFFF"/>
+          <w:lang w:val="es-MX"/>
+        </w:rPr>
+        <w:t>Actualizando una rama</w:t>
+      </w:r>
+    </w:p>
+    <w:p>
+      <w:pPr>
+        <w:pStyle w:val="NormalWeb"/>
+        <w:shd w:val="clear" w:color="auto" w:fill="1C2742"/>
+        <w:rPr>
+          <w:rFonts w:ascii="Arial" w:hAnsi="Arial" w:cs="Arial"/>
+          <w:color w:val="BDC5DB"/>
+          <w:sz w:val="27"/>
+          <w:szCs w:val="27"/>
+          <w:lang w:val="es-MX"/>
+        </w:rPr>
+      </w:pPr>
+      <w:r>
+        <w:rPr>
+          <w:rFonts w:ascii="Arial" w:hAnsi="Arial" w:cs="Arial"/>
+          <w:color w:val="BDC5DB"/>
+          <w:sz w:val="27"/>
+          <w:szCs w:val="27"/>
+          <w:lang w:val="es-MX"/>
+        </w:rPr>
+        <w:t>Si estás trabajando con otros desarrolladores, es posible que tu repositorio local se desactualice con respecto al remoto. Sin embargo, no es posible actualizar todas las ramas a la vez, debes actualizarla una por una.</w:t>
+      </w:r>
+    </w:p>
+    <w:p>
+      <w:pPr>
+        <w:pStyle w:val="NormalWeb"/>
+        <w:shd w:val="clear" w:color="auto" w:fill="1C2742"/>
+        <w:rPr>
+          <w:rFonts w:ascii="Arial" w:hAnsi="Arial" w:cs="Arial"/>
+          <w:color w:val="BDC5DB"/>
+          <w:sz w:val="27"/>
+          <w:szCs w:val="27"/>
+          <w:lang w:val="es-MX"/>
+        </w:rPr>
+      </w:pPr>
+      <w:r>
+        <w:rPr>
+          <w:rFonts w:ascii="Arial" w:hAnsi="Arial" w:cs="Arial"/>
+          <w:color w:val="BDC5DB"/>
+          <w:sz w:val="27"/>
+          <w:szCs w:val="27"/>
+          <w:lang w:val="es-MX"/>
+        </w:rPr>
+        <w:t>Para actualizar una rama úbicate sobre ella y ejecuta el comando </w:t>
+      </w:r>
+      <w:r>
+        <w:rPr>
+          <w:rStyle w:val="CdigoHTML"/>
+          <w:rFonts w:ascii="Consolas" w:hAnsi="Consolas"/>
+          <w:color w:val="BDC5DB"/>
+          <w:shd w:val="clear" w:color="auto" w:fill="131A29"/>
+          <w:lang w:val="es-MX"/>
+        </w:rPr>
+        <w:t>git pull</w:t>
+      </w:r>
+      <w:r>
+        <w:rPr>
+          <w:rFonts w:ascii="Arial" w:hAnsi="Arial" w:cs="Arial"/>
+          <w:color w:val="BDC5DB"/>
+          <w:sz w:val="27"/>
+          <w:szCs w:val="27"/>
+          <w:lang w:val="es-MX"/>
+        </w:rPr>
+        <w:t> para actualizarla. Por ejemplo, para actualizar la rama </w:t>
+      </w:r>
+      <w:r>
+        <w:rPr>
+          <w:rStyle w:val="CdigoHTML"/>
+          <w:rFonts w:ascii="Consolas" w:hAnsi="Consolas"/>
+          <w:color w:val="BDC5DB"/>
+          <w:shd w:val="clear" w:color="auto" w:fill="131A29"/>
+          <w:lang w:val="es-MX"/>
+        </w:rPr>
+        <w:t>master</w:t>
+      </w:r>
+      <w:r>
+        <w:rPr>
+          <w:rFonts w:ascii="Arial" w:hAnsi="Arial" w:cs="Arial"/>
+          <w:color w:val="BDC5DB"/>
+          <w:sz w:val="27"/>
+          <w:szCs w:val="27"/>
+          <w:lang w:val="es-MX"/>
+        </w:rPr>
+        <w:t> ejecutaríamos los siguientes comandos:</w:t>
+      </w:r>
+    </w:p>
+    <w:p>
+      <w:pPr>
+        <w:pStyle w:val="HTMLconformatoprevio"/>
+        <w:shd w:val="clear" w:color="auto" w:fill="1C2742"/>
+        <w:rPr>
+          <w:rStyle w:val="CdigoHTML"/>
+          <w:rFonts w:ascii="Consolas" w:hAnsi="Consolas"/>
+          <w:color w:val="ABB2BF"/>
+          <w:shd w:val="clear" w:color="auto" w:fill="131A29"/>
+          <w:lang w:val="es-MX"/>
+        </w:rPr>
+      </w:pPr>
+      <w:r>
+        <w:rPr>
+          <w:rStyle w:val="CdigoHTML"/>
+          <w:rFonts w:ascii="Consolas" w:hAnsi="Consolas"/>
+          <w:color w:val="ABB2BF"/>
+          <w:shd w:val="clear" w:color="auto" w:fill="131A29"/>
+          <w:lang w:val="es-MX"/>
+        </w:rPr>
+        <w:t>git checkout master</w:t>
+      </w:r>
+    </w:p>
+    <w:p>
+      <w:pPr>
+        <w:pStyle w:val="HTMLconformatoprevio"/>
+        <w:shd w:val="clear" w:color="auto" w:fill="1C2742"/>
+        <w:rPr>
+          <w:color w:val="BDC5DB"/>
+          <w:sz w:val="27"/>
+          <w:szCs w:val="27"/>
+          <w:lang w:val="es-MX"/>
+        </w:rPr>
+      </w:pPr>
+      <w:r>
+        <w:rPr>
+          <w:rStyle w:val="CdigoHTML"/>
+          <w:rFonts w:ascii="Consolas" w:hAnsi="Consolas"/>
+          <w:color w:val="ABB2BF"/>
+          <w:shd w:val="clear" w:color="auto" w:fill="131A29"/>
+          <w:lang w:val="es-MX"/>
+        </w:rPr>
+        <w:t>git pull</w:t>
+      </w:r>
+    </w:p>
+    <w:p>
+      <w:pPr>
+        <w:pStyle w:val="NormalWeb"/>
+        <w:shd w:val="clear" w:color="auto" w:fill="1C2742"/>
+        <w:rPr>
+          <w:rFonts w:ascii="Arial" w:hAnsi="Arial" w:cs="Arial"/>
+          <w:color w:val="BDC5DB"/>
+          <w:sz w:val="27"/>
+          <w:szCs w:val="27"/>
+          <w:lang w:val="es-MX"/>
+        </w:rPr>
+      </w:pPr>
+      <w:r>
+        <w:rPr>
+          <w:rStyle w:val="CdigoHTML"/>
+          <w:rFonts w:ascii="Consolas" w:hAnsi="Consolas"/>
+          <w:color w:val="BDC5DB"/>
+          <w:shd w:val="clear" w:color="auto" w:fill="131A29"/>
+          <w:lang w:val="es-MX"/>
+        </w:rPr>
+        <w:t>git pull</w:t>
+      </w:r>
+      <w:r>
+        <w:rPr>
+          <w:rFonts w:ascii="Arial" w:hAnsi="Arial" w:cs="Arial"/>
+          <w:color w:val="BDC5DB"/>
+          <w:sz w:val="27"/>
+          <w:szCs w:val="27"/>
+          <w:lang w:val="es-MX"/>
+        </w:rPr>
+        <w:t> es equivalente a ejecutar los siguientes dos comandos (asumiendo que el remoto se llama </w:t>
+      </w:r>
+      <w:r>
+        <w:rPr>
+          <w:rStyle w:val="CdigoHTML"/>
+          <w:rFonts w:ascii="Consolas" w:hAnsi="Consolas"/>
+          <w:color w:val="BDC5DB"/>
+          <w:shd w:val="clear" w:color="auto" w:fill="131A29"/>
+          <w:lang w:val="es-MX"/>
+        </w:rPr>
+        <w:t>origin</w:t>
+      </w:r>
+      <w:r>
+        <w:rPr>
+          <w:rFonts w:ascii="Arial" w:hAnsi="Arial" w:cs="Arial"/>
+          <w:color w:val="BDC5DB"/>
+          <w:sz w:val="27"/>
+          <w:szCs w:val="27"/>
+          <w:lang w:val="es-MX"/>
+        </w:rPr>
+        <w:t>):</w:t>
+      </w:r>
+    </w:p>
+    <w:p>
+      <w:pPr>
+        <w:pStyle w:val="HTMLconformatoprevio"/>
+        <w:shd w:val="clear" w:color="auto" w:fill="1C2742"/>
+        <w:rPr>
+          <w:rStyle w:val="CdigoHTML"/>
+          <w:rFonts w:ascii="Consolas" w:hAnsi="Consolas"/>
+          <w:color w:val="ABB2BF"/>
+          <w:shd w:val="clear" w:color="auto" w:fill="131A29"/>
+        </w:rPr>
+      </w:pPr>
+      <w:proofErr w:type="spellStart"/>
+      <w:r>
+        <w:rPr>
+          <w:rStyle w:val="CdigoHTML"/>
+          <w:rFonts w:ascii="Consolas" w:hAnsi="Consolas"/>
+          <w:color w:val="ABB2BF"/>
+          <w:shd w:val="clear" w:color="auto" w:fill="131A29"/>
+        </w:rPr>
+        <w:t>git</w:t>
+      </w:r>
+      <w:proofErr w:type="spellEnd"/>
+      <w:r>
+        <w:rPr>
+          <w:rStyle w:val="CdigoHTML"/>
+          <w:rFonts w:ascii="Consolas" w:hAnsi="Consolas"/>
+          <w:color w:val="ABB2BF"/>
+          <w:shd w:val="clear" w:color="auto" w:fill="131A29"/>
+        </w:rPr>
+        <w:t xml:space="preserve"> fetch origin</w:t>
+      </w:r>
+    </w:p>
+    <w:p>
+      <w:pPr>
+        <w:pStyle w:val="HTMLconformatoprevio"/>
+        <w:shd w:val="clear" w:color="auto" w:fill="1C2742"/>
+        <w:rPr>
+          <w:color w:val="BDC5DB"/>
+          <w:sz w:val="27"/>
+          <w:szCs w:val="27"/>
+        </w:rPr>
+      </w:pPr>
+      <w:proofErr w:type="spellStart"/>
+      <w:r>
+        <w:rPr>
+          <w:rStyle w:val="CdigoHTML"/>
+          <w:rFonts w:ascii="Consolas" w:hAnsi="Consolas"/>
+          <w:color w:val="ABB2BF"/>
+          <w:shd w:val="clear" w:color="auto" w:fill="131A29"/>
+        </w:rPr>
+        <w:t>git</w:t>
+      </w:r>
+      <w:proofErr w:type="spellEnd"/>
+      <w:r>
+        <w:rPr>
+          <w:rStyle w:val="CdigoHTML"/>
+          <w:rFonts w:ascii="Consolas" w:hAnsi="Consolas"/>
+          <w:color w:val="ABB2BF"/>
+          <w:shd w:val="clear" w:color="auto" w:fill="131A29"/>
+        </w:rPr>
+        <w:t xml:space="preserve"> merge origin/master</w:t>
+      </w:r>
+    </w:p>
+    <w:p>
+      <w:pPr>
+        <w:pStyle w:val="NormalWeb"/>
+        <w:shd w:val="clear" w:color="auto" w:fill="1C2742"/>
+        <w:rPr>
+          <w:rFonts w:ascii="Arial" w:hAnsi="Arial" w:cs="Arial"/>
+          <w:color w:val="BDC5DB"/>
+          <w:sz w:val="27"/>
+          <w:szCs w:val="27"/>
+          <w:lang w:val="es-MX"/>
+        </w:rPr>
+      </w:pPr>
+      <w:r>
+        <w:rPr>
+          <w:rStyle w:val="CdigoHTML"/>
+          <w:rFonts w:ascii="Consolas" w:hAnsi="Consolas"/>
+          <w:color w:val="BDC5DB"/>
+          <w:shd w:val="clear" w:color="auto" w:fill="131A29"/>
+          <w:lang w:val="es-MX"/>
+        </w:rPr>
+        <w:t>git pull</w:t>
+      </w:r>
+      <w:r>
+        <w:rPr>
+          <w:rFonts w:ascii="Arial" w:hAnsi="Arial" w:cs="Arial"/>
+          <w:color w:val="BDC5DB"/>
+          <w:sz w:val="27"/>
+          <w:szCs w:val="27"/>
+          <w:lang w:val="es-MX"/>
+        </w:rPr>
+        <w:t> es recomendable ejecutarlo únicamente si no se han creado nuevos commits localmente. La razón es que si hay commits diferentes en la rama remota y la local, se crearía un </w:t>
+      </w:r>
+      <w:r>
+        <w:rPr>
+          <w:rStyle w:val="Textoennegrita"/>
+          <w:rFonts w:ascii="Arial" w:eastAsiaTheme="majorEastAsia" w:hAnsi="Arial" w:cs="Arial"/>
+          <w:color w:val="FFFFFF"/>
+          <w:sz w:val="27"/>
+          <w:szCs w:val="27"/>
+          <w:lang w:val="es-MX"/>
+        </w:rPr>
+        <w:t>merge commit</w:t>
+      </w:r>
+      <w:r>
+        <w:rPr>
+          <w:rFonts w:ascii="Arial" w:hAnsi="Arial" w:cs="Arial"/>
+          <w:color w:val="BDC5DB"/>
+          <w:sz w:val="27"/>
+          <w:szCs w:val="27"/>
+          <w:lang w:val="es-MX"/>
+        </w:rPr>
+        <w:t>. Por esta razón, si hay nuevos commits localmente, es mejor rebasar la rama como veremos en la siguiente sección.</w:t>
+      </w:r>
+    </w:p>
+    <w:p>
+      <w:pPr>
+        <w:pStyle w:val="Ttulo3"/>
+        <w:shd w:val="clear" w:color="auto" w:fill="1C2742"/>
+        <w:spacing w:before="600" w:after="300"/>
+        <w:rPr>
+          <w:rFonts w:ascii="Arial" w:hAnsi="Arial" w:cs="Arial"/>
+          <w:color w:val="FFFFFF"/>
+          <w:sz w:val="27"/>
+          <w:szCs w:val="27"/>
+          <w:lang w:val="es-MX"/>
+        </w:rPr>
+      </w:pPr>
+      <w:r>
+        <w:rPr>
+          <w:rFonts w:ascii="Arial" w:hAnsi="Arial" w:cs="Arial"/>
+          <w:color w:val="FFFFFF"/>
+          <w:lang w:val="es-MX"/>
+        </w:rPr>
+        <w:t>Rebasando una rama local contra una rama remota</w:t>
+      </w:r>
+    </w:p>
+    <w:p>
+      <w:pPr>
+        <w:pStyle w:val="NormalWeb"/>
+        <w:shd w:val="clear" w:color="auto" w:fill="1C2742"/>
+        <w:rPr>
+          <w:rFonts w:ascii="Arial" w:hAnsi="Arial" w:cs="Arial"/>
+          <w:color w:val="BDC5DB"/>
+          <w:sz w:val="27"/>
+          <w:szCs w:val="27"/>
+          <w:lang w:val="es-MX"/>
+        </w:rPr>
+      </w:pPr>
+      <w:r>
+        <w:rPr>
+          <w:rFonts w:ascii="Arial" w:hAnsi="Arial" w:cs="Arial"/>
+          <w:color w:val="BDC5DB"/>
+          <w:sz w:val="27"/>
+          <w:szCs w:val="27"/>
+          <w:lang w:val="es-MX"/>
+        </w:rPr>
+        <w:t>Si se han creado commits diferentes tanto en la rama local como en la rama remota es preferible rebasar la rama local contra la rama remota.</w:t>
+      </w:r>
+    </w:p>
+    <w:p>
+      <w:pPr>
+        <w:pStyle w:val="NormalWeb"/>
+        <w:shd w:val="clear" w:color="auto" w:fill="1C2742"/>
+        <w:rPr>
+          <w:rFonts w:ascii="Arial" w:hAnsi="Arial" w:cs="Arial"/>
+          <w:color w:val="BDC5DB"/>
+          <w:sz w:val="27"/>
+          <w:szCs w:val="27"/>
+          <w:lang w:val="es-MX"/>
+        </w:rPr>
+      </w:pPr>
+      <w:r>
+        <w:rPr>
+          <w:rStyle w:val="Textoennegrita"/>
+          <w:rFonts w:ascii="Arial" w:eastAsiaTheme="majorEastAsia" w:hAnsi="Arial" w:cs="Arial"/>
+          <w:color w:val="FFFFFF"/>
+          <w:sz w:val="27"/>
+          <w:szCs w:val="27"/>
+          <w:lang w:val="es-MX"/>
+        </w:rPr>
+        <w:t>Nota:</w:t>
+      </w:r>
+      <w:r>
+        <w:rPr>
+          <w:rFonts w:ascii="Arial" w:hAnsi="Arial" w:cs="Arial"/>
+          <w:color w:val="BDC5DB"/>
+          <w:sz w:val="27"/>
+          <w:szCs w:val="27"/>
+          <w:lang w:val="es-MX"/>
+        </w:rPr>
+        <w:t> para aprender sobre rebasar ramas (localmente) te recomendamos referirte a la guía </w:t>
+      </w:r>
+      <w:proofErr w:type="spellStart"/>
+      <w:r>
+        <w:rPr>
+          <w:rFonts w:ascii="Arial" w:hAnsi="Arial" w:cs="Arial"/>
+          <w:color w:val="BDC5DB"/>
+          <w:sz w:val="27"/>
+          <w:szCs w:val="27"/>
+        </w:rPr>
+        <w:fldChar w:fldCharType="begin"/>
+      </w:r>
+      <w:proofErr w:type="spellEnd"/>
+      <w:r>
+        <w:rPr>
+          <w:rFonts w:ascii="Arial" w:hAnsi="Arial" w:cs="Arial"/>
+          <w:color w:val="BDC5DB"/>
+          <w:sz w:val="27"/>
+          <w:szCs w:val="27"/>
+          <w:lang w:val="es-MX"/>
+        </w:rPr>
+        <w:instrText xml:space="preserve"> HYPERLINK "https://nivelacion-top.makeitreal.camp/curriculum/git-github/ramas.md" \t "_blank" </w:instrText>
+      </w:r>
+      <w:proofErr w:type="spellStart"/>
+      <w:r>
+        <w:rPr>
+          <w:rFonts w:ascii="Arial" w:hAnsi="Arial" w:cs="Arial"/>
+          <w:color w:val="BDC5DB"/>
+          <w:sz w:val="27"/>
+          <w:szCs w:val="27"/>
+        </w:rPr>
+        <w:fldChar w:fldCharType="separate"/>
+      </w:r>
+      <w:proofErr w:type="spellEnd"/>
+      <w:r>
+        <w:rPr>
+          <w:rStyle w:val="Hipervnculo"/>
+          <w:rFonts w:ascii="Arial" w:hAnsi="Arial" w:cs="Arial"/>
+          <w:color w:val="0291D4"/>
+          <w:sz w:val="27"/>
+          <w:szCs w:val="27"/>
+          <w:lang w:val="es-MX"/>
+        </w:rPr>
+        <w:t>Trabajando con ramas</w:t>
+      </w:r>
+      <w:r>
+        <w:rPr>
+          <w:rFonts w:ascii="Arial" w:hAnsi="Arial" w:cs="Arial"/>
+          <w:color w:val="BDC5DB"/>
+          <w:sz w:val="27"/>
+          <w:szCs w:val="27"/>
+        </w:rPr>
+        <w:fldChar w:fldCharType="end"/>
+      </w:r>
+      <w:r>
+        <w:rPr>
+          <w:rFonts w:ascii="Arial" w:hAnsi="Arial" w:cs="Arial"/>
+          <w:color w:val="BDC5DB"/>
+          <w:sz w:val="27"/>
+          <w:szCs w:val="27"/>
+          <w:lang w:val="es-MX"/>
+        </w:rPr>
+        <w:t>.</w:t>
+      </w:r>
+    </w:p>
+    <w:p>
+      <w:pPr>
+        <w:pStyle w:val="NormalWeb"/>
+        <w:shd w:val="clear" w:color="auto" w:fill="1C2742"/>
+        <w:rPr>
+          <w:rFonts w:ascii="Arial" w:hAnsi="Arial" w:cs="Arial"/>
+          <w:color w:val="BDC5DB"/>
+          <w:sz w:val="27"/>
+          <w:szCs w:val="27"/>
+          <w:lang w:val="es-MX"/>
+        </w:rPr>
+      </w:pPr>
+      <w:r>
+        <w:rPr>
+          <w:rFonts w:ascii="Arial" w:hAnsi="Arial" w:cs="Arial"/>
+          <w:color w:val="BDC5DB"/>
+          <w:sz w:val="27"/>
+          <w:szCs w:val="27"/>
+          <w:lang w:val="es-MX"/>
+        </w:rPr>
+        <w:t>Por ejemplo, para rebasar una rama local </w:t>
+      </w:r>
+      <w:r>
+        <w:rPr>
+          <w:rStyle w:val="CdigoHTML"/>
+          <w:rFonts w:ascii="Consolas" w:hAnsi="Consolas"/>
+          <w:color w:val="BDC5DB"/>
+          <w:shd w:val="clear" w:color="auto" w:fill="131A29"/>
+          <w:lang w:val="es-MX"/>
+        </w:rPr>
+        <w:t>rama-1</w:t>
+      </w:r>
+      <w:r>
+        <w:rPr>
+          <w:rFonts w:ascii="Arial" w:hAnsi="Arial" w:cs="Arial"/>
+          <w:color w:val="BDC5DB"/>
+          <w:sz w:val="27"/>
+          <w:szCs w:val="27"/>
+          <w:lang w:val="es-MX"/>
+        </w:rPr>
+        <w:t> contra una remota con el mismo nombre, ejecutaríamos los siguientes comandos:</w:t>
+      </w:r>
+    </w:p>
+    <w:p>
+      <w:pPr>
+        <w:pStyle w:val="HTMLconformatoprevio"/>
+        <w:shd w:val="clear" w:color="auto" w:fill="1C2742"/>
+        <w:rPr>
+          <w:rStyle w:val="CdigoHTML"/>
+          <w:rFonts w:ascii="Consolas" w:hAnsi="Consolas"/>
+          <w:color w:val="ABB2BF"/>
+          <w:shd w:val="clear" w:color="auto" w:fill="131A29"/>
+        </w:rPr>
+      </w:pPr>
+      <w:proofErr w:type="spellStart"/>
+      <w:r>
+        <w:rPr>
+          <w:rStyle w:val="CdigoHTML"/>
+          <w:rFonts w:ascii="Consolas" w:hAnsi="Consolas"/>
+          <w:color w:val="ABB2BF"/>
+          <w:shd w:val="clear" w:color="auto" w:fill="131A29"/>
+        </w:rPr>
+        <w:t>git</w:t>
+      </w:r>
+      <w:proofErr w:type="spellEnd"/>
+      <w:r>
+        <w:rPr>
+          <w:rStyle w:val="CdigoHTML"/>
+          <w:rFonts w:ascii="Consolas" w:hAnsi="Consolas"/>
+          <w:color w:val="ABB2BF"/>
+          <w:shd w:val="clear" w:color="auto" w:fill="131A29"/>
+        </w:rPr>
+        <w:t xml:space="preserve"> checkout rama-1</w:t>
+      </w:r>
+    </w:p>
+    <w:p>
+      <w:pPr>
+        <w:pStyle w:val="HTMLconformatoprevio"/>
+        <w:shd w:val="clear" w:color="auto" w:fill="1C2742"/>
+        <w:rPr>
+          <w:rStyle w:val="CdigoHTML"/>
+          <w:rFonts w:ascii="Consolas" w:hAnsi="Consolas"/>
+          <w:color w:val="ABB2BF"/>
+          <w:shd w:val="clear" w:color="auto" w:fill="131A29"/>
+        </w:rPr>
+      </w:pPr>
+      <w:proofErr w:type="spellStart"/>
+      <w:r>
+        <w:rPr>
+          <w:rStyle w:val="CdigoHTML"/>
+          <w:rFonts w:ascii="Consolas" w:hAnsi="Consolas"/>
+          <w:color w:val="ABB2BF"/>
+          <w:shd w:val="clear" w:color="auto" w:fill="131A29"/>
+        </w:rPr>
+        <w:lastRenderedPageBreak/>
+        <w:t>git</w:t>
+      </w:r>
+      <w:proofErr w:type="spellEnd"/>
+      <w:r>
+        <w:rPr>
+          <w:rStyle w:val="CdigoHTML"/>
+          <w:rFonts w:ascii="Consolas" w:hAnsi="Consolas"/>
+          <w:color w:val="ABB2BF"/>
+          <w:shd w:val="clear" w:color="auto" w:fill="131A29"/>
+        </w:rPr>
+        <w:t xml:space="preserve"> fetch origin</w:t>
+      </w:r>
+    </w:p>
+    <w:p>
+      <w:pPr>
+        <w:pStyle w:val="HTMLconformatoprevio"/>
+        <w:shd w:val="clear" w:color="auto" w:fill="1C2742"/>
+        <w:rPr>
+          <w:color w:val="BDC5DB"/>
+          <w:sz w:val="27"/>
+          <w:szCs w:val="27"/>
+          <w:lang w:val="es-MX"/>
+        </w:rPr>
+      </w:pPr>
+      <w:r>
+        <w:rPr>
+          <w:rStyle w:val="CdigoHTML"/>
+          <w:rFonts w:ascii="Consolas" w:hAnsi="Consolas"/>
+          <w:color w:val="ABB2BF"/>
+          <w:shd w:val="clear" w:color="auto" w:fill="131A29"/>
+          <w:lang w:val="es-MX"/>
+        </w:rPr>
+        <w:t>git rebase origin/rama-1</w:t>
+      </w:r>
+    </w:p>
+    <w:p>
+      <w:pPr>
+        <w:pStyle w:val="NormalWeb"/>
+        <w:shd w:val="clear" w:color="auto" w:fill="1C2742"/>
+        <w:rPr>
+          <w:rFonts w:ascii="Arial" w:hAnsi="Arial" w:cs="Arial"/>
+          <w:color w:val="BDC5DB"/>
+          <w:sz w:val="27"/>
+          <w:szCs w:val="27"/>
+          <w:lang w:val="es-MX"/>
+        </w:rPr>
+      </w:pPr>
+      <w:r>
+        <w:rPr>
+          <w:rFonts w:ascii="Arial" w:hAnsi="Arial" w:cs="Arial"/>
+          <w:color w:val="BDC5DB"/>
+          <w:sz w:val="27"/>
+          <w:szCs w:val="27"/>
+          <w:lang w:val="es-MX"/>
+        </w:rPr>
+        <w:t>El primer comando nos ubica en </w:t>
+      </w:r>
+      <w:r>
+        <w:rPr>
+          <w:rStyle w:val="CdigoHTML"/>
+          <w:rFonts w:ascii="Consolas" w:hAnsi="Consolas"/>
+          <w:color w:val="BDC5DB"/>
+          <w:shd w:val="clear" w:color="auto" w:fill="131A29"/>
+          <w:lang w:val="es-MX"/>
+        </w:rPr>
+        <w:t>rama-1</w:t>
+      </w:r>
+      <w:r>
+        <w:rPr>
+          <w:rFonts w:ascii="Arial" w:hAnsi="Arial" w:cs="Arial"/>
+          <w:color w:val="BDC5DB"/>
+          <w:sz w:val="27"/>
+          <w:szCs w:val="27"/>
+          <w:lang w:val="es-MX"/>
+        </w:rPr>
+        <w:t>. El segundo comando actualizaría la información del repositorio remoto (incluyendo nuevos commits que puedan existir en la rama remota). El tercer comando rebasa la rama contra la rama remota.</w:t>
+      </w:r>
+    </w:p>
+    <w:p>
+      <w:pPr>
+        <w:pStyle w:val="NormalWeb"/>
+        <w:shd w:val="clear" w:color="auto" w:fill="1C2742"/>
+        <w:rPr>
+          <w:rFonts w:ascii="Arial" w:hAnsi="Arial" w:cs="Arial"/>
+          <w:color w:val="BDC5DB"/>
+          <w:sz w:val="27"/>
+          <w:szCs w:val="27"/>
+          <w:lang w:val="es-MX"/>
+        </w:rPr>
+      </w:pPr>
+      <w:r>
+        <w:rPr>
+          <w:rFonts w:ascii="Arial" w:hAnsi="Arial" w:cs="Arial"/>
+          <w:color w:val="BDC5DB"/>
+          <w:sz w:val="27"/>
+          <w:szCs w:val="27"/>
+          <w:lang w:val="es-MX"/>
+        </w:rPr>
+        <w:t>También es posible rebasar una rama local contra otra rama remota diferente. Esto es muy útil cuando queremos actualizar nuestra rama local contra </w:t>
+      </w:r>
+      <w:r>
+        <w:rPr>
+          <w:rStyle w:val="CdigoHTML"/>
+          <w:rFonts w:ascii="Consolas" w:hAnsi="Consolas"/>
+          <w:color w:val="BDC5DB"/>
+          <w:shd w:val="clear" w:color="auto" w:fill="131A29"/>
+          <w:lang w:val="es-MX"/>
+        </w:rPr>
+        <w:t>master</w:t>
+      </w:r>
+      <w:r>
+        <w:rPr>
+          <w:rFonts w:ascii="Arial" w:hAnsi="Arial" w:cs="Arial"/>
+          <w:color w:val="BDC5DB"/>
+          <w:sz w:val="27"/>
+          <w:szCs w:val="27"/>
+          <w:lang w:val="es-MX"/>
+        </w:rPr>
+        <w:t> pero ya tenemos nuevos commits en nuestra rama:</w:t>
+      </w:r>
+    </w:p>
+    <w:p>
+      <w:pPr>
+        <w:pStyle w:val="HTMLconformatoprevio"/>
+        <w:shd w:val="clear" w:color="auto" w:fill="1C2742"/>
+        <w:rPr>
+          <w:rStyle w:val="CdigoHTML"/>
+          <w:rFonts w:ascii="Consolas" w:hAnsi="Consolas"/>
+          <w:color w:val="ABB2BF"/>
+          <w:shd w:val="clear" w:color="auto" w:fill="131A29"/>
+        </w:rPr>
+      </w:pPr>
+      <w:proofErr w:type="spellStart"/>
+      <w:r>
+        <w:rPr>
+          <w:rStyle w:val="CdigoHTML"/>
+          <w:rFonts w:ascii="Consolas" w:hAnsi="Consolas"/>
+          <w:color w:val="ABB2BF"/>
+          <w:shd w:val="clear" w:color="auto" w:fill="131A29"/>
+        </w:rPr>
+        <w:t>git</w:t>
+      </w:r>
+      <w:proofErr w:type="spellEnd"/>
+      <w:r>
+        <w:rPr>
+          <w:rStyle w:val="CdigoHTML"/>
+          <w:rFonts w:ascii="Consolas" w:hAnsi="Consolas"/>
+          <w:color w:val="ABB2BF"/>
+          <w:shd w:val="clear" w:color="auto" w:fill="131A29"/>
+        </w:rPr>
+        <w:t xml:space="preserve"> fetch origin</w:t>
+      </w:r>
+    </w:p>
+    <w:p>
+      <w:pPr>
+        <w:pStyle w:val="HTMLconformatoprevio"/>
+        <w:shd w:val="clear" w:color="auto" w:fill="1C2742"/>
+        <w:rPr>
+          <w:color w:val="BDC5DB"/>
+          <w:sz w:val="27"/>
+          <w:szCs w:val="27"/>
+        </w:rPr>
+      </w:pPr>
+      <w:proofErr w:type="spellStart"/>
+      <w:r>
+        <w:rPr>
+          <w:rStyle w:val="CdigoHTML"/>
+          <w:rFonts w:ascii="Consolas" w:hAnsi="Consolas"/>
+          <w:color w:val="ABB2BF"/>
+          <w:shd w:val="clear" w:color="auto" w:fill="131A29"/>
+        </w:rPr>
+        <w:t>git</w:t>
+      </w:r>
+      <w:proofErr w:type="spellEnd"/>
+      <w:r>
+        <w:rPr>
+          <w:rStyle w:val="CdigoHTML"/>
+          <w:rFonts w:ascii="Consolas" w:hAnsi="Consolas"/>
+          <w:color w:val="ABB2BF"/>
+          <w:shd w:val="clear" w:color="auto" w:fill="131A29"/>
+        </w:rPr>
+        <w:t xml:space="preserve"> rebase origin/master</w:t>
+      </w:r>
+    </w:p>
+    <w:p>
+      <w:pPr>
+        <w:pStyle w:val="Ttulo3"/>
+        <w:shd w:val="clear" w:color="auto" w:fill="1C2742"/>
+        <w:spacing w:before="600" w:after="300"/>
+        <w:rPr>
+          <w:rFonts w:ascii="Arial" w:hAnsi="Arial" w:cs="Arial"/>
+          <w:color w:val="FFFFFF"/>
+          <w:sz w:val="27"/>
+          <w:szCs w:val="27"/>
+          <w:lang w:val="es-MX"/>
+        </w:rPr>
+      </w:pPr>
+      <w:r>
+        <w:rPr>
+          <w:rFonts w:ascii="Arial" w:hAnsi="Arial" w:cs="Arial"/>
+          <w:color w:val="FFFFFF"/>
+          <w:lang w:val="es-MX"/>
+        </w:rPr>
+        <w:t>Reemplazando una rama local</w:t>
+      </w:r>
+    </w:p>
+    <w:p>
+      <w:pPr>
+        <w:pStyle w:val="NormalWeb"/>
+        <w:shd w:val="clear" w:color="auto" w:fill="1C2742"/>
+        <w:rPr>
+          <w:rFonts w:ascii="Arial" w:hAnsi="Arial" w:cs="Arial"/>
+          <w:color w:val="BDC5DB"/>
+          <w:sz w:val="27"/>
+          <w:szCs w:val="27"/>
+          <w:lang w:val="es-MX"/>
+        </w:rPr>
+      </w:pPr>
+      <w:r>
+        <w:rPr>
+          <w:rFonts w:ascii="Arial" w:hAnsi="Arial" w:cs="Arial"/>
+          <w:color w:val="BDC5DB"/>
+          <w:sz w:val="27"/>
+          <w:szCs w:val="27"/>
+          <w:lang w:val="es-MX"/>
+        </w:rPr>
+        <w:t>En ocasiones necesitamos que una rama local quede igual que una rama remota. Por ejemplo, si quisieramos que la rama </w:t>
+      </w:r>
+      <w:r>
+        <w:rPr>
+          <w:rStyle w:val="CdigoHTML"/>
+          <w:rFonts w:ascii="Consolas" w:hAnsi="Consolas"/>
+          <w:color w:val="BDC5DB"/>
+          <w:shd w:val="clear" w:color="auto" w:fill="131A29"/>
+          <w:lang w:val="es-MX"/>
+        </w:rPr>
+        <w:t>rama-1</w:t>
+      </w:r>
+      <w:r>
+        <w:rPr>
+          <w:rFonts w:ascii="Arial" w:hAnsi="Arial" w:cs="Arial"/>
+          <w:color w:val="BDC5DB"/>
+          <w:sz w:val="27"/>
+          <w:szCs w:val="27"/>
+          <w:lang w:val="es-MX"/>
+        </w:rPr>
+        <w:t> quedara como la remota, ejecutaríamos los siguientes comandos:</w:t>
+      </w:r>
+    </w:p>
+    <w:p>
+      <w:pPr>
+        <w:pStyle w:val="HTMLconformatoprevio"/>
+        <w:shd w:val="clear" w:color="auto" w:fill="1C2742"/>
+        <w:rPr>
+          <w:rStyle w:val="CdigoHTML"/>
+          <w:rFonts w:ascii="Consolas" w:hAnsi="Consolas"/>
+          <w:color w:val="ABB2BF"/>
+          <w:shd w:val="clear" w:color="auto" w:fill="131A29"/>
+        </w:rPr>
+      </w:pPr>
+      <w:proofErr w:type="spellStart"/>
+      <w:r>
+        <w:rPr>
+          <w:rStyle w:val="CdigoHTML"/>
+          <w:rFonts w:ascii="Consolas" w:hAnsi="Consolas"/>
+          <w:color w:val="ABB2BF"/>
+          <w:shd w:val="clear" w:color="auto" w:fill="131A29"/>
+        </w:rPr>
+        <w:t>git</w:t>
+      </w:r>
+      <w:proofErr w:type="spellEnd"/>
+      <w:r>
+        <w:rPr>
+          <w:rStyle w:val="CdigoHTML"/>
+          <w:rFonts w:ascii="Consolas" w:hAnsi="Consolas"/>
+          <w:color w:val="ABB2BF"/>
+          <w:shd w:val="clear" w:color="auto" w:fill="131A29"/>
+        </w:rPr>
+        <w:t xml:space="preserve"> fetch origin</w:t>
+      </w:r>
+    </w:p>
+    <w:p>
+      <w:pPr>
+        <w:pStyle w:val="HTMLconformatoprevio"/>
+        <w:shd w:val="clear" w:color="auto" w:fill="1C2742"/>
+        <w:rPr>
+          <w:color w:val="BDC5DB"/>
+          <w:sz w:val="27"/>
+          <w:szCs w:val="27"/>
+        </w:rPr>
+      </w:pPr>
+      <w:proofErr w:type="spellStart"/>
+      <w:r>
+        <w:rPr>
+          <w:rStyle w:val="CdigoHTML"/>
+          <w:rFonts w:ascii="Consolas" w:hAnsi="Consolas"/>
+          <w:color w:val="ABB2BF"/>
+          <w:shd w:val="clear" w:color="auto" w:fill="131A29"/>
+        </w:rPr>
+        <w:t>git</w:t>
+      </w:r>
+      <w:proofErr w:type="spellEnd"/>
+      <w:r>
+        <w:rPr>
+          <w:rStyle w:val="CdigoHTML"/>
+          <w:rFonts w:ascii="Consolas" w:hAnsi="Consolas"/>
+          <w:color w:val="ABB2BF"/>
+          <w:shd w:val="clear" w:color="auto" w:fill="131A29"/>
+        </w:rPr>
+        <w:t xml:space="preserve"> reset --hard origin/rama-1</w:t>
+      </w:r>
+    </w:p>
+    <w:p>
+      <w:pPr>
+        <w:pStyle w:val="NormalWeb"/>
+        <w:shd w:val="clear" w:color="auto" w:fill="1C2742"/>
+        <w:rPr>
+          <w:rFonts w:ascii="Arial" w:hAnsi="Arial" w:cs="Arial"/>
+          <w:color w:val="BDC5DB"/>
+          <w:sz w:val="27"/>
+          <w:szCs w:val="27"/>
+          <w:lang w:val="es-MX"/>
+        </w:rPr>
+      </w:pPr>
+      <w:r>
+        <w:rPr>
+          <w:rFonts w:ascii="Arial" w:hAnsi="Arial" w:cs="Arial"/>
+          <w:color w:val="BDC5DB"/>
+          <w:sz w:val="27"/>
+          <w:szCs w:val="27"/>
+          <w:lang w:val="es-MX"/>
+        </w:rPr>
+        <w:t>El comando </w:t>
+      </w:r>
+      <w:r>
+        <w:rPr>
+          <w:rStyle w:val="CdigoHTML"/>
+          <w:rFonts w:ascii="Consolas" w:hAnsi="Consolas"/>
+          <w:color w:val="BDC5DB"/>
+          <w:shd w:val="clear" w:color="auto" w:fill="131A29"/>
+          <w:lang w:val="es-MX"/>
+        </w:rPr>
+        <w:t>git reset</w:t>
+      </w:r>
+      <w:r>
+        <w:rPr>
+          <w:rFonts w:ascii="Arial" w:hAnsi="Arial" w:cs="Arial"/>
+          <w:color w:val="BDC5DB"/>
+          <w:sz w:val="27"/>
+          <w:szCs w:val="27"/>
+          <w:lang w:val="es-MX"/>
+        </w:rPr>
+        <w:t> resetearía la rama en la que estamos actualmente ubicados y reemplazaría el historial con el que existe en la rama remota.</w:t>
+      </w:r>
+    </w:p>
+    <w:p>
+      <w:pPr>
+        <w:pStyle w:val="Ttulo3"/>
+        <w:shd w:val="clear" w:color="auto" w:fill="1C2742"/>
+        <w:spacing w:before="600" w:after="300"/>
+        <w:rPr>
+          <w:rFonts w:ascii="Arial" w:hAnsi="Arial" w:cs="Arial"/>
+          <w:color w:val="FFFFFF"/>
+          <w:sz w:val="27"/>
+          <w:szCs w:val="27"/>
+        </w:rPr>
+      </w:pPr>
+      <w:proofErr w:type="spellStart"/>
+      <w:r>
+        <w:rPr>
+          <w:rFonts w:ascii="Arial" w:hAnsi="Arial" w:cs="Arial"/>
+          <w:color w:val="FFFFFF"/>
+        </w:rPr>
+        <w:t>Reemplazando</w:t>
+      </w:r>
+      <w:proofErr w:type="spellEnd"/>
+      <w:r>
+        <w:rPr>
+          <w:rFonts w:ascii="Arial" w:hAnsi="Arial" w:cs="Arial"/>
+          <w:color w:val="FFFFFF"/>
+        </w:rPr>
+        <w:t xml:space="preserve"> </w:t>
+      </w:r>
+      <w:proofErr w:type="spellStart"/>
+      <w:r>
+        <w:rPr>
+          <w:rFonts w:ascii="Arial" w:hAnsi="Arial" w:cs="Arial"/>
+          <w:color w:val="FFFFFF"/>
+        </w:rPr>
+        <w:t>una</w:t>
+      </w:r>
+      <w:proofErr w:type="spellEnd"/>
+      <w:r>
+        <w:rPr>
+          <w:rFonts w:ascii="Arial" w:hAnsi="Arial" w:cs="Arial"/>
+          <w:color w:val="FFFFFF"/>
+        </w:rPr>
+        <w:t xml:space="preserve"> </w:t>
+      </w:r>
+      <w:proofErr w:type="spellStart"/>
+      <w:r>
+        <w:rPr>
+          <w:rFonts w:ascii="Arial" w:hAnsi="Arial" w:cs="Arial"/>
+          <w:color w:val="FFFFFF"/>
+        </w:rPr>
+        <w:t>rama</w:t>
+      </w:r>
+      <w:proofErr w:type="spellEnd"/>
+      <w:r>
+        <w:rPr>
+          <w:rFonts w:ascii="Arial" w:hAnsi="Arial" w:cs="Arial"/>
+          <w:color w:val="FFFFFF"/>
+        </w:rPr>
+        <w:t xml:space="preserve"> </w:t>
+      </w:r>
+      <w:proofErr w:type="spellStart"/>
+      <w:r>
+        <w:rPr>
+          <w:rFonts w:ascii="Arial" w:hAnsi="Arial" w:cs="Arial"/>
+          <w:color w:val="FFFFFF"/>
+        </w:rPr>
+        <w:t>remota</w:t>
+      </w:r>
+      <w:proofErr w:type="spellEnd"/>
+    </w:p>
+    <w:p>
+      <w:pPr>
+        <w:pStyle w:val="NormalWeb"/>
+        <w:shd w:val="clear" w:color="auto" w:fill="1C2742"/>
+        <w:rPr>
+          <w:rFonts w:ascii="Arial" w:hAnsi="Arial" w:cs="Arial"/>
+          <w:color w:val="BDC5DB"/>
+          <w:sz w:val="27"/>
+          <w:szCs w:val="27"/>
+          <w:lang w:val="es-MX"/>
+        </w:rPr>
+      </w:pPr>
+      <w:r>
+        <w:rPr>
+          <w:rFonts w:ascii="Arial" w:hAnsi="Arial" w:cs="Arial"/>
+          <w:color w:val="BDC5DB"/>
+          <w:sz w:val="27"/>
+          <w:szCs w:val="27"/>
+          <w:lang w:val="es-MX"/>
+        </w:rPr>
+        <w:t>En ocasiones necesitamos que una rama remote quede igual que la rama local (el caso inverso de la sección anterior). Por ejemplo, si queremos que la rama remota </w:t>
+      </w:r>
+      <w:r>
+        <w:rPr>
+          <w:rStyle w:val="CdigoHTML"/>
+          <w:rFonts w:ascii="Consolas" w:hAnsi="Consolas"/>
+          <w:color w:val="BDC5DB"/>
+          <w:shd w:val="clear" w:color="auto" w:fill="131A29"/>
+          <w:lang w:val="es-MX"/>
+        </w:rPr>
+        <w:t>rama-1</w:t>
+      </w:r>
+      <w:r>
+        <w:rPr>
+          <w:rFonts w:ascii="Arial" w:hAnsi="Arial" w:cs="Arial"/>
+          <w:color w:val="BDC5DB"/>
+          <w:sz w:val="27"/>
+          <w:szCs w:val="27"/>
+          <w:lang w:val="es-MX"/>
+        </w:rPr>
+        <w:t> quede como la local, ejecutaríamos el siguiente comando:</w:t>
+      </w:r>
+    </w:p>
+    <w:p>
+      <w:pPr>
+        <w:pStyle w:val="HTMLconformatoprevio"/>
+        <w:shd w:val="clear" w:color="auto" w:fill="1C2742"/>
+        <w:rPr>
+          <w:color w:val="BDC5DB"/>
+          <w:sz w:val="27"/>
+          <w:szCs w:val="27"/>
+        </w:rPr>
+      </w:pPr>
+      <w:proofErr w:type="spellStart"/>
+      <w:r>
+        <w:rPr>
+          <w:rStyle w:val="CdigoHTML"/>
+          <w:rFonts w:ascii="Consolas" w:hAnsi="Consolas"/>
+          <w:color w:val="ABB2BF"/>
+          <w:shd w:val="clear" w:color="auto" w:fill="131A29"/>
+        </w:rPr>
+        <w:t>git</w:t>
+      </w:r>
+      <w:proofErr w:type="spellEnd"/>
+      <w:r>
+        <w:rPr>
+          <w:rStyle w:val="CdigoHTML"/>
+          <w:rFonts w:ascii="Consolas" w:hAnsi="Consolas"/>
+          <w:color w:val="ABB2BF"/>
+          <w:shd w:val="clear" w:color="auto" w:fill="131A29"/>
+        </w:rPr>
+        <w:t xml:space="preserve"> push -f &lt;</w:t>
+      </w:r>
+      <w:proofErr w:type="spellStart"/>
+      <w:r>
+        <w:rPr>
+          <w:rStyle w:val="CdigoHTML"/>
+          <w:rFonts w:ascii="Consolas" w:hAnsi="Consolas"/>
+          <w:color w:val="ABB2BF"/>
+          <w:shd w:val="clear" w:color="auto" w:fill="131A29"/>
+        </w:rPr>
+        <w:t>remoto</w:t>
+      </w:r>
+      <w:proofErr w:type="spellEnd"/>
+      <w:r>
+        <w:rPr>
+          <w:rStyle w:val="CdigoHTML"/>
+          <w:rFonts w:ascii="Consolas" w:hAnsi="Consolas"/>
+          <w:color w:val="ABB2BF"/>
+          <w:shd w:val="clear" w:color="auto" w:fill="131A29"/>
+        </w:rPr>
+        <w:t>&gt; &lt;</w:t>
+      </w:r>
+      <w:proofErr w:type="spellStart"/>
+      <w:r>
+        <w:rPr>
+          <w:rStyle w:val="CdigoHTML"/>
+          <w:rFonts w:ascii="Consolas" w:hAnsi="Consolas"/>
+          <w:color w:val="ABB2BF"/>
+          <w:shd w:val="clear" w:color="auto" w:fill="131A29"/>
+        </w:rPr>
+        <w:t>rama</w:t>
+      </w:r>
+      <w:proofErr w:type="spellEnd"/>
+      <w:r>
+        <w:rPr>
+          <w:rStyle w:val="CdigoHTML"/>
+          <w:rFonts w:ascii="Consolas" w:hAnsi="Consolas"/>
+          <w:color w:val="ABB2BF"/>
+          <w:shd w:val="clear" w:color="auto" w:fill="131A29"/>
+        </w:rPr>
+        <w:t>&gt;</w:t>
+      </w:r>
+    </w:p>
+    <w:p>
+      <w:pPr>
+        <w:pStyle w:val="NormalWeb"/>
+        <w:shd w:val="clear" w:color="auto" w:fill="1C2742"/>
+        <w:rPr>
+          <w:rFonts w:ascii="Arial" w:hAnsi="Arial" w:cs="Arial"/>
+          <w:color w:val="BDC5DB"/>
+          <w:sz w:val="27"/>
+          <w:szCs w:val="27"/>
+          <w:lang w:val="es-MX"/>
+        </w:rPr>
+      </w:pPr>
+      <w:r>
+        <w:rPr>
+          <w:rFonts w:ascii="Arial" w:hAnsi="Arial" w:cs="Arial"/>
+          <w:color w:val="BDC5DB"/>
+          <w:sz w:val="27"/>
+          <w:szCs w:val="27"/>
+          <w:lang w:val="es-MX"/>
+        </w:rPr>
+        <w:t>Este comando es muy útil cuando hemos reescrito el historial de commits en nuestra rama local y queremos actualizar la rama remota. El push normal fallaría porque los commits no coincidirían.</w:t>
+      </w:r>
+    </w:p>
+    <w:p>
+      <w:pPr>
+        <w:pStyle w:val="NormalWeb"/>
+        <w:shd w:val="clear" w:color="auto" w:fill="1C2742"/>
+        <w:rPr>
+          <w:rFonts w:ascii="Arial" w:hAnsi="Arial" w:cs="Arial"/>
+          <w:color w:val="BDC5DB"/>
+          <w:sz w:val="27"/>
+          <w:szCs w:val="27"/>
+          <w:lang w:val="es-MX"/>
+        </w:rPr>
+      </w:pPr>
+      <w:r>
+        <w:rPr>
+          <w:rStyle w:val="Textoennegrita"/>
+          <w:rFonts w:ascii="Arial" w:eastAsiaTheme="majorEastAsia" w:hAnsi="Arial" w:cs="Arial"/>
+          <w:color w:val="FFFFFF"/>
+          <w:sz w:val="27"/>
+          <w:szCs w:val="27"/>
+          <w:lang w:val="es-MX"/>
+        </w:rPr>
+        <w:t>Nota:</w:t>
+      </w:r>
+      <w:r>
+        <w:rPr>
+          <w:rFonts w:ascii="Arial" w:hAnsi="Arial" w:cs="Arial"/>
+          <w:color w:val="BDC5DB"/>
+          <w:sz w:val="27"/>
+          <w:szCs w:val="27"/>
+          <w:lang w:val="es-MX"/>
+        </w:rPr>
+        <w:t> Ten mucho cuidado con esta opción </w:t>
+      </w:r>
+      <w:r>
+        <w:rPr>
+          <w:rStyle w:val="CdigoHTML"/>
+          <w:rFonts w:ascii="Consolas" w:hAnsi="Consolas"/>
+          <w:color w:val="BDC5DB"/>
+          <w:shd w:val="clear" w:color="auto" w:fill="131A29"/>
+          <w:lang w:val="es-MX"/>
+        </w:rPr>
+        <w:t>-f</w:t>
+      </w:r>
+      <w:r>
+        <w:rPr>
+          <w:rFonts w:ascii="Arial" w:hAnsi="Arial" w:cs="Arial"/>
+          <w:color w:val="BDC5DB"/>
+          <w:sz w:val="27"/>
+          <w:szCs w:val="27"/>
+          <w:lang w:val="es-MX"/>
+        </w:rPr>
+        <w:t>, puede que se pierdan cambios en la rama remota. Nunca lo utilices sobre </w:t>
+      </w:r>
+      <w:r>
+        <w:rPr>
+          <w:rStyle w:val="CdigoHTML"/>
+          <w:rFonts w:ascii="Consolas" w:hAnsi="Consolas"/>
+          <w:color w:val="BDC5DB"/>
+          <w:shd w:val="clear" w:color="auto" w:fill="131A29"/>
+          <w:lang w:val="es-MX"/>
+        </w:rPr>
+        <w:t>master</w:t>
+      </w:r>
+      <w:r>
+        <w:rPr>
+          <w:rFonts w:ascii="Arial" w:hAnsi="Arial" w:cs="Arial"/>
+          <w:color w:val="BDC5DB"/>
+          <w:sz w:val="27"/>
+          <w:szCs w:val="27"/>
+          <w:lang w:val="es-MX"/>
+        </w:rPr>
+        <w:t xml:space="preserve"> o sobre ramas </w:t>
+      </w:r>
+      <w:r>
+        <w:rPr>
+          <w:rFonts w:ascii="Arial" w:hAnsi="Arial" w:cs="Arial"/>
+          <w:color w:val="BDC5DB"/>
+          <w:sz w:val="27"/>
+          <w:szCs w:val="27"/>
+          <w:lang w:val="es-MX"/>
+        </w:rPr>
+        <w:lastRenderedPageBreak/>
+        <w:t>en las que otras personas estén trabajando. En la mayoría de servicios como </w:t>
+      </w:r>
+      <w:proofErr w:type="spellStart"/>
+      <w:r>
+        <w:rPr>
+          <w:rFonts w:ascii="Arial" w:hAnsi="Arial" w:cs="Arial"/>
+          <w:color w:val="BDC5DB"/>
+          <w:sz w:val="27"/>
+          <w:szCs w:val="27"/>
+        </w:rPr>
+        <w:fldChar w:fldCharType="begin"/>
+      </w:r>
+      <w:r>
+        <w:rPr>
+          <w:rFonts w:ascii="Arial" w:hAnsi="Arial" w:cs="Arial"/>
+          <w:color w:val="BDC5DB"/>
+          <w:sz w:val="27"/>
+          <w:szCs w:val="27"/>
+          <w:lang w:val="es-MX"/>
+        </w:rPr>
+        <w:instrText xml:space="preserve"> HYPERLINK "https://github.com/" \t "_blank" </w:instrText>
+      </w:r>
+      <w:r>
+        <w:rPr>
+          <w:rFonts w:ascii="Arial" w:hAnsi="Arial" w:cs="Arial"/>
+          <w:color w:val="BDC5DB"/>
+          <w:sz w:val="27"/>
+          <w:szCs w:val="27"/>
+        </w:rPr>
+        <w:fldChar w:fldCharType="separate"/>
+      </w:r>
+      <w:r>
+        <w:rPr>
+          <w:rStyle w:val="Hipervnculo"/>
+          <w:rFonts w:ascii="Arial" w:hAnsi="Arial" w:cs="Arial"/>
+          <w:color w:val="0291D4"/>
+          <w:sz w:val="27"/>
+          <w:szCs w:val="27"/>
           <w:lang w:val="es-MX"/>
         </w:rPr>
         <w:t>Github</w:t>
       </w:r>
       <w:proofErr w:type="spellEnd"/>
+      <w:r>
+        <w:rPr>
+          <w:rFonts w:ascii="Arial" w:hAnsi="Arial" w:cs="Arial"/>
+          <w:color w:val="BDC5DB"/>
+          <w:sz w:val="27"/>
+          <w:szCs w:val="27"/>
+        </w:rPr>
+        <w:fldChar w:fldCharType="end"/>
+      </w:r>
+      <w:r>
+        <w:rPr>
+          <w:rFonts w:ascii="Arial" w:hAnsi="Arial" w:cs="Arial"/>
+          <w:color w:val="BDC5DB"/>
+          <w:sz w:val="27"/>
+          <w:szCs w:val="27"/>
+          <w:lang w:val="es-MX"/>
+        </w:rPr>
+        <w:t> es posible proteger las ramas que no queremos que se puedan reemplazar.</w:t>
+      </w:r>
+    </w:p>
+    <w:p>
+      <w:pPr>
+        <w:pStyle w:val="Ttulo3"/>
+        <w:shd w:val="clear" w:color="auto" w:fill="1C2742"/>
+        <w:spacing w:before="600" w:after="300"/>
+        <w:rPr>
+          <w:rFonts w:ascii="Arial" w:hAnsi="Arial" w:cs="Arial"/>
+          <w:color w:val="FFFFFF"/>
+          <w:sz w:val="27"/>
+          <w:szCs w:val="27"/>
+        </w:rPr>
+      </w:pPr>
+      <w:proofErr w:type="spellStart"/>
+      <w:r>
+        <w:rPr>
+          <w:rFonts w:ascii="Arial" w:hAnsi="Arial" w:cs="Arial"/>
+          <w:color w:val="FFFFFF"/>
+        </w:rPr>
+        <w:t>Resumen</w:t>
+      </w:r>
+      <w:proofErr w:type="spellEnd"/>
+      <w:r>
+        <w:rPr>
+          <w:rFonts w:ascii="Arial" w:hAnsi="Arial" w:cs="Arial"/>
+          <w:color w:val="FFFFFF"/>
+        </w:rPr>
+        <w:t xml:space="preserve"> de </w:t>
+      </w:r>
+      <w:proofErr w:type="spellStart"/>
+      <w:r>
+        <w:rPr>
+          <w:rFonts w:ascii="Arial" w:hAnsi="Arial" w:cs="Arial"/>
+          <w:color w:val="FFFFFF"/>
+        </w:rPr>
+        <w:t>los</w:t>
+      </w:r>
+      <w:proofErr w:type="spellEnd"/>
+      <w:r>
+        <w:rPr>
+          <w:rFonts w:ascii="Arial" w:hAnsi="Arial" w:cs="Arial"/>
+          <w:color w:val="FFFFFF"/>
+        </w:rPr>
+        <w:t xml:space="preserve"> </w:t>
+      </w:r>
+      <w:proofErr w:type="spellStart"/>
+      <w:r>
+        <w:rPr>
+          <w:rFonts w:ascii="Arial" w:hAnsi="Arial" w:cs="Arial"/>
+          <w:color w:val="FFFFFF"/>
+        </w:rPr>
+        <w:t>comandos</w:t>
+      </w:r>
+      <w:proofErr w:type="spellEnd"/>
+    </w:p>
+    <w:p>
+      <w:pPr>
+        <w:numPr>
+          <w:ilvl w:val="0"/>
+          <w:numId w:val="7"/>
+        </w:numPr>
+        <w:shd w:val="clear" w:color="auto" w:fill="1C2742"/>
+        <w:spacing w:before="100" w:beforeAutospacing="1" w:after="100" w:afterAutospacing="1" w:line="240" w:lineRule="auto"/>
+        <w:rPr>
+          <w:rFonts w:ascii="Arial" w:hAnsi="Arial" w:cs="Arial"/>
+          <w:color w:val="BDC5DB"/>
+          <w:sz w:val="27"/>
+          <w:szCs w:val="27"/>
+          <w:lang w:val="es-MX"/>
+        </w:rPr>
+      </w:pPr>
+      <w:r>
+        <w:rPr>
+          <w:rStyle w:val="CdigoHTML"/>
+          <w:rFonts w:ascii="Consolas" w:eastAsiaTheme="minorHAnsi" w:hAnsi="Consolas"/>
+          <w:color w:val="BDC5DB"/>
+          <w:shd w:val="clear" w:color="auto" w:fill="131A29"/>
+          <w:lang w:val="es-MX"/>
+        </w:rPr>
+        <w:t>git clone &lt;url&gt;</w:t>
+      </w:r>
+      <w:r>
+        <w:rPr>
+          <w:rFonts w:ascii="Arial" w:hAnsi="Arial" w:cs="Arial"/>
+          <w:color w:val="BDC5DB"/>
+          <w:sz w:val="27"/>
+          <w:szCs w:val="27"/>
+          <w:lang w:val="es-MX"/>
+        </w:rPr>
+        <w:t> - clona un repositorio.</w:t>
+      </w:r>
+    </w:p>
+    <w:p>
+      <w:pPr>
+        <w:numPr>
+          <w:ilvl w:val="0"/>
+          <w:numId w:val="7"/>
+        </w:numPr>
+        <w:shd w:val="clear" w:color="auto" w:fill="1C2742"/>
+        <w:spacing w:before="100" w:beforeAutospacing="1" w:after="100" w:afterAutospacing="1" w:line="240" w:lineRule="auto"/>
+        <w:rPr>
+          <w:rFonts w:ascii="Arial" w:hAnsi="Arial" w:cs="Arial"/>
+          <w:color w:val="BDC5DB"/>
+          <w:sz w:val="27"/>
+          <w:szCs w:val="27"/>
+          <w:lang w:val="es-MX"/>
+        </w:rPr>
+      </w:pPr>
+      <w:r>
+        <w:rPr>
+          <w:rStyle w:val="CdigoHTML"/>
+          <w:rFonts w:ascii="Consolas" w:eastAsiaTheme="minorHAnsi" w:hAnsi="Consolas"/>
+          <w:color w:val="BDC5DB"/>
+          <w:shd w:val="clear" w:color="auto" w:fill="131A29"/>
+          <w:lang w:val="es-MX"/>
+        </w:rPr>
+        <w:t>git remote add &lt;nombre&gt; &lt;url&gt;</w:t>
+      </w:r>
+      <w:r>
+        <w:rPr>
+          <w:rFonts w:ascii="Arial" w:hAnsi="Arial" w:cs="Arial"/>
+          <w:color w:val="BDC5DB"/>
+          <w:sz w:val="27"/>
+          <w:szCs w:val="27"/>
+          <w:lang w:val="es-MX"/>
+        </w:rPr>
+        <w:t> - configura un repositorio remoto.</w:t>
+      </w:r>
+    </w:p>
+    <w:p>
+      <w:pPr>
+        <w:numPr>
+          <w:ilvl w:val="0"/>
+          <w:numId w:val="7"/>
+        </w:numPr>
+        <w:shd w:val="clear" w:color="auto" w:fill="1C2742"/>
+        <w:spacing w:before="100" w:beforeAutospacing="1" w:after="100" w:afterAutospacing="1" w:line="240" w:lineRule="auto"/>
+        <w:rPr>
+          <w:rFonts w:ascii="Arial" w:hAnsi="Arial" w:cs="Arial"/>
+          <w:color w:val="BDC5DB"/>
+          <w:sz w:val="27"/>
+          <w:szCs w:val="27"/>
+          <w:lang w:val="es-MX"/>
+        </w:rPr>
+      </w:pPr>
+      <w:r>
+        <w:rPr>
+          <w:rStyle w:val="CdigoHTML"/>
+          <w:rFonts w:ascii="Consolas" w:eastAsiaTheme="minorHAnsi" w:hAnsi="Consolas"/>
+          <w:color w:val="BDC5DB"/>
+          <w:shd w:val="clear" w:color="auto" w:fill="131A29"/>
+          <w:lang w:val="es-MX"/>
+        </w:rPr>
+        <w:t>git remote</w:t>
+      </w:r>
+      <w:r>
+        <w:rPr>
+          <w:rFonts w:ascii="Arial" w:hAnsi="Arial" w:cs="Arial"/>
+          <w:color w:val="BDC5DB"/>
+          <w:sz w:val="27"/>
+          <w:szCs w:val="27"/>
+          <w:lang w:val="es-MX"/>
+        </w:rPr>
+        <w:t> - lista los repositorios remotos.</w:t>
+      </w:r>
+    </w:p>
+    <w:p>
+      <w:pPr>
+        <w:numPr>
+          <w:ilvl w:val="0"/>
+          <w:numId w:val="7"/>
+        </w:numPr>
+        <w:shd w:val="clear" w:color="auto" w:fill="1C2742"/>
+        <w:spacing w:before="100" w:beforeAutospacing="1" w:after="100" w:afterAutospacing="1" w:line="240" w:lineRule="auto"/>
+        <w:rPr>
+          <w:rFonts w:ascii="Arial" w:hAnsi="Arial" w:cs="Arial"/>
+          <w:color w:val="BDC5DB"/>
+          <w:sz w:val="27"/>
+          <w:szCs w:val="27"/>
+          <w:lang w:val="es-MX"/>
+        </w:rPr>
+      </w:pPr>
+      <w:r>
+        <w:rPr>
+          <w:rStyle w:val="CdigoHTML"/>
+          <w:rFonts w:ascii="Consolas" w:eastAsiaTheme="minorHAnsi" w:hAnsi="Consolas"/>
+          <w:color w:val="BDC5DB"/>
+          <w:shd w:val="clear" w:color="auto" w:fill="131A29"/>
+          <w:lang w:val="es-MX"/>
+        </w:rPr>
+        <w:t>git push -u &lt;remoto&gt; &lt;rama&gt;</w:t>
+      </w:r>
+      <w:r>
+        <w:rPr>
+          <w:rFonts w:ascii="Arial" w:hAnsi="Arial" w:cs="Arial"/>
+          <w:color w:val="BDC5DB"/>
+          <w:sz w:val="27"/>
+          <w:szCs w:val="27"/>
+          <w:lang w:val="es-MX"/>
+        </w:rPr>
+        <w:t> - sincroniza la rama con la remota por primera vez.</w:t>
+      </w:r>
+    </w:p>
+    <w:p>
+      <w:pPr>
+        <w:numPr>
+          <w:ilvl w:val="0"/>
+          <w:numId w:val="7"/>
+        </w:numPr>
+        <w:shd w:val="clear" w:color="auto" w:fill="1C2742"/>
+        <w:spacing w:before="100" w:beforeAutospacing="1" w:after="100" w:afterAutospacing="1" w:line="240" w:lineRule="auto"/>
+        <w:rPr>
+          <w:rFonts w:ascii="Arial" w:hAnsi="Arial" w:cs="Arial"/>
+          <w:color w:val="BDC5DB"/>
+          <w:sz w:val="27"/>
+          <w:szCs w:val="27"/>
+          <w:lang w:val="es-MX"/>
+        </w:rPr>
+      </w:pPr>
+      <w:r>
+        <w:rPr>
+          <w:rStyle w:val="CdigoHTML"/>
+          <w:rFonts w:ascii="Consolas" w:eastAsiaTheme="minorHAnsi" w:hAnsi="Consolas"/>
+          <w:color w:val="BDC5DB"/>
+          <w:shd w:val="clear" w:color="auto" w:fill="131A29"/>
+          <w:lang w:val="es-MX"/>
+        </w:rPr>
+        <w:t>git push</w:t>
+      </w:r>
+      <w:r>
+        <w:rPr>
+          <w:rFonts w:ascii="Arial" w:hAnsi="Arial" w:cs="Arial"/>
+          <w:color w:val="BDC5DB"/>
+          <w:sz w:val="27"/>
+          <w:szCs w:val="27"/>
+          <w:lang w:val="es-MX"/>
+        </w:rPr>
+        <w:t> - envía los nuevos commits a la rama remota.</w:t>
+      </w:r>
+    </w:p>
+    <w:p>
+      <w:pPr>
+        <w:numPr>
+          <w:ilvl w:val="0"/>
+          <w:numId w:val="7"/>
+        </w:numPr>
+        <w:shd w:val="clear" w:color="auto" w:fill="1C2742"/>
+        <w:spacing w:before="100" w:beforeAutospacing="1" w:after="100" w:afterAutospacing="1" w:line="240" w:lineRule="auto"/>
+        <w:rPr>
+          <w:rFonts w:ascii="Arial" w:hAnsi="Arial" w:cs="Arial"/>
+          <w:color w:val="BDC5DB"/>
+          <w:sz w:val="27"/>
+          <w:szCs w:val="27"/>
+          <w:lang w:val="es-MX"/>
+        </w:rPr>
+      </w:pPr>
+      <w:r>
+        <w:rPr>
+          <w:rStyle w:val="CdigoHTML"/>
+          <w:rFonts w:ascii="Consolas" w:eastAsiaTheme="minorHAnsi" w:hAnsi="Consolas"/>
+          <w:color w:val="BDC5DB"/>
+          <w:shd w:val="clear" w:color="auto" w:fill="131A29"/>
+          <w:lang w:val="es-MX"/>
+        </w:rPr>
+        <w:t>git push -f &lt;remoto&gt; &lt;rama&gt;</w:t>
+      </w:r>
+      <w:r>
+        <w:rPr>
+          <w:rFonts w:ascii="Arial" w:hAnsi="Arial" w:cs="Arial"/>
+          <w:color w:val="BDC5DB"/>
+          <w:sz w:val="27"/>
+          <w:szCs w:val="27"/>
+          <w:lang w:val="es-MX"/>
+        </w:rPr>
+        <w:t> - reemplaza la rama remota con el historial de la rama local.</w:t>
+      </w:r>
+    </w:p>
+    <w:p>
+      <w:pPr>
+        <w:numPr>
+          <w:ilvl w:val="0"/>
+          <w:numId w:val="7"/>
+        </w:numPr>
+        <w:shd w:val="clear" w:color="auto" w:fill="1C2742"/>
+        <w:spacing w:before="100" w:beforeAutospacing="1" w:after="100" w:afterAutospacing="1" w:line="240" w:lineRule="auto"/>
+        <w:rPr>
+          <w:rFonts w:ascii="Arial" w:hAnsi="Arial" w:cs="Arial"/>
+          <w:color w:val="BDC5DB"/>
+          <w:sz w:val="27"/>
+          <w:szCs w:val="27"/>
+          <w:lang w:val="es-MX"/>
+        </w:rPr>
+      </w:pPr>
+      <w:r>
+        <w:rPr>
+          <w:rStyle w:val="CdigoHTML"/>
+          <w:rFonts w:ascii="Consolas" w:eastAsiaTheme="minorHAnsi" w:hAnsi="Consolas"/>
+          <w:color w:val="BDC5DB"/>
+          <w:shd w:val="clear" w:color="auto" w:fill="131A29"/>
+          <w:lang w:val="es-MX"/>
+        </w:rPr>
+        <w:t>git pull</w:t>
+      </w:r>
+      <w:r>
+        <w:rPr>
+          <w:rFonts w:ascii="Arial" w:hAnsi="Arial" w:cs="Arial"/>
+          <w:color w:val="BDC5DB"/>
+          <w:sz w:val="27"/>
+          <w:szCs w:val="27"/>
+          <w:lang w:val="es-MX"/>
+        </w:rPr>
+        <w:t> - actualiza los commits de la rama remota.</w:t>
+      </w:r>
+    </w:p>
+    <w:p>
+      <w:pPr>
+        <w:numPr>
+          <w:ilvl w:val="0"/>
+          <w:numId w:val="7"/>
+        </w:numPr>
+        <w:shd w:val="clear" w:color="auto" w:fill="1C2742"/>
+        <w:spacing w:before="100" w:beforeAutospacing="1" w:after="100" w:afterAutospacing="1" w:line="240" w:lineRule="auto"/>
+        <w:rPr>
+          <w:rFonts w:ascii="Arial" w:hAnsi="Arial" w:cs="Arial"/>
+          <w:color w:val="BDC5DB"/>
+          <w:sz w:val="27"/>
+          <w:szCs w:val="27"/>
+          <w:lang w:val="es-MX"/>
+        </w:rPr>
+      </w:pPr>
+      <w:r>
+        <w:rPr>
+          <w:rStyle w:val="CdigoHTML"/>
+          <w:rFonts w:ascii="Consolas" w:eastAsiaTheme="minorHAnsi" w:hAnsi="Consolas"/>
+          <w:color w:val="BDC5DB"/>
+          <w:shd w:val="clear" w:color="auto" w:fill="131A29"/>
+          <w:lang w:val="es-MX"/>
+        </w:rPr>
+        <w:t>git checkout &lt;rama&gt;</w:t>
+      </w:r>
+      <w:r>
+        <w:rPr>
+          <w:rFonts w:ascii="Arial" w:hAnsi="Arial" w:cs="Arial"/>
+          <w:color w:val="BDC5DB"/>
+          <w:sz w:val="27"/>
+          <w:szCs w:val="27"/>
+          <w:lang w:val="es-MX"/>
+        </w:rPr>
+        <w:t> - descarga la rama del remoto si no existe localmente.</w:t>
+      </w:r>
+    </w:p>
+    <w:p>
+      <w:pPr>
+        <w:numPr>
+          <w:ilvl w:val="0"/>
+          <w:numId w:val="7"/>
+        </w:numPr>
+        <w:shd w:val="clear" w:color="auto" w:fill="1C2742"/>
+        <w:spacing w:before="100" w:beforeAutospacing="1" w:after="100" w:afterAutospacing="1" w:line="240" w:lineRule="auto"/>
+        <w:rPr>
+          <w:rFonts w:ascii="Arial" w:hAnsi="Arial" w:cs="Arial"/>
+          <w:color w:val="BDC5DB"/>
+          <w:sz w:val="27"/>
+          <w:szCs w:val="27"/>
+          <w:lang w:val="es-MX"/>
+        </w:rPr>
+      </w:pPr>
+      <w:r>
+        <w:rPr>
+          <w:rStyle w:val="CdigoHTML"/>
+          <w:rFonts w:ascii="Consolas" w:eastAsiaTheme="minorHAnsi" w:hAnsi="Consolas"/>
+          <w:color w:val="BDC5DB"/>
+          <w:shd w:val="clear" w:color="auto" w:fill="131A29"/>
+          <w:lang w:val="es-MX"/>
+        </w:rPr>
+        <w:t>git fetch &lt;remoto&gt;</w:t>
+      </w:r>
+      <w:r>
+        <w:rPr>
+          <w:rFonts w:ascii="Arial" w:hAnsi="Arial" w:cs="Arial"/>
+          <w:color w:val="BDC5DB"/>
+          <w:sz w:val="27"/>
+          <w:szCs w:val="27"/>
+          <w:lang w:val="es-MX"/>
+        </w:rPr>
+        <w:t> - actualiza la información del repositorio remoto.</w:t>
+      </w:r>
+    </w:p>
+    <w:p>
+      <w:pPr>
+        <w:numPr>
+          <w:ilvl w:val="0"/>
+          <w:numId w:val="7"/>
+        </w:numPr>
+        <w:shd w:val="clear" w:color="auto" w:fill="1C2742"/>
+        <w:spacing w:before="100" w:beforeAutospacing="1" w:after="100" w:afterAutospacing="1" w:line="240" w:lineRule="auto"/>
+        <w:rPr>
+          <w:rFonts w:ascii="Arial" w:hAnsi="Arial" w:cs="Arial"/>
+          <w:color w:val="BDC5DB"/>
+          <w:sz w:val="27"/>
+          <w:szCs w:val="27"/>
+          <w:lang w:val="es-MX"/>
+        </w:rPr>
+      </w:pPr>
+      <w:r>
+        <w:rPr>
+          <w:rStyle w:val="CdigoHTML"/>
+          <w:rFonts w:ascii="Consolas" w:eastAsiaTheme="minorHAnsi" w:hAnsi="Consolas"/>
+          <w:color w:val="BDC5DB"/>
+          <w:shd w:val="clear" w:color="auto" w:fill="131A29"/>
+          <w:lang w:val="es-MX"/>
+        </w:rPr>
+        <w:t>git rebase &lt;remoto&gt;/&lt;rama&gt;</w:t>
+      </w:r>
+      <w:r>
+        <w:rPr>
+          <w:rFonts w:ascii="Arial" w:hAnsi="Arial" w:cs="Arial"/>
+          <w:color w:val="BDC5DB"/>
+          <w:sz w:val="27"/>
+          <w:szCs w:val="27"/>
+          <w:lang w:val="es-MX"/>
+        </w:rPr>
+        <w:t> - rebasa la rama local contra la remota.</w:t>
+      </w:r>
+    </w:p>
+    <w:p>
+      <w:pPr>
+        <w:rPr>
+          <w:lang w:val="es-MX"/>
+        </w:rPr>
+      </w:pPr>
     </w:p>
     <w:p>
       <w:pPr>
@@ -5898,6 +9789,155 @@
     </w:lvl>
   </w:abstractNum>
   <w:abstractNum w:abstractNumId="3" w15:restartNumberingAfterBreak="0">
+    <w:nsid w:val="34804956"/>
+    <w:multiLevelType w:val="multilevel"/>
+    <w:tmpl w:val="56E029AE"/>
+    <w:lvl w:ilvl="0">
+      <w:start w:val="1"/>
+      <w:numFmt w:val="bullet"/>
+      <w:lvlText w:val=""/>
+      <w:lvlJc w:val="left"/>
+      <w:pPr>
+        <w:tabs>
+          <w:tab w:val="num" w:pos="720"/>
+        </w:tabs>
+        <w:ind w:left="720" w:hanging="360"/>
+      </w:pPr>
+      <w:rPr>
+        <w:rFonts w:ascii="Symbol" w:hAnsi="Symbol" w:hint="default"/>
+        <w:sz w:val="20"/>
+      </w:rPr>
+    </w:lvl>
+    <w:lvl w:ilvl="1" w:tentative="1">
+      <w:start w:val="1"/>
+      <w:numFmt w:val="bullet"/>
+      <w:lvlText w:val="o"/>
+      <w:lvlJc w:val="left"/>
+      <w:pPr>
+        <w:tabs>
+          <w:tab w:val="num" w:pos="1440"/>
+        </w:tabs>
+        <w:ind w:left="1440" w:hanging="360"/>
+      </w:pPr>
+      <w:rPr>
+        <w:rFonts w:ascii="Courier New" w:hAnsi="Courier New" w:hint="default"/>
+        <w:sz w:val="20"/>
+      </w:rPr>
+    </w:lvl>
+    <w:lvl w:ilvl="2" w:tentative="1">
+      <w:start w:val="1"/>
+      <w:numFmt w:val="bullet"/>
+      <w:lvlText w:val=""/>
+      <w:lvlJc w:val="left"/>
+      <w:pPr>
+        <w:tabs>
+          <w:tab w:val="num" w:pos="2160"/>
+        </w:tabs>
+        <w:ind w:left="2160" w:hanging="360"/>
+      </w:pPr>
+      <w:rPr>
+        <w:rFonts w:ascii="Wingdings" w:hAnsi="Wingdings" w:hint="default"/>
+        <w:sz w:val="20"/>
+      </w:rPr>
+    </w:lvl>
+    <w:lvl w:ilvl="3" w:tentative="1">
+      <w:start w:val="1"/>
+      <w:numFmt w:val="bullet"/>
+      <w:lvlText w:val=""/>
+      <w:lvlJc w:val="left"/>
+      <w:pPr>
+        <w:tabs>
+          <w:tab w:val="num" w:pos="2880"/>
+        </w:tabs>
+        <w:ind w:left="2880" w:hanging="360"/>
+      </w:pPr>
+      <w:rPr>
+        <w:rFonts w:ascii="Wingdings" w:hAnsi="Wingdings" w:hint="default"/>
+        <w:sz w:val="20"/>
+      </w:rPr>
+    </w:lvl>
+    <w:lvl w:ilvl="4" w:tentative="1">
+      <w:start w:val="1"/>
+      <w:numFmt w:val="bullet"/>
+      <w:lvlText w:val=""/>
+      <w:lvlJc w:val="left"/>
+      <w:pPr>
+        <w:tabs>
+          <w:tab w:val="num" w:pos="3600"/>
+        </w:tabs>
+        <w:ind w:left="3600" w:hanging="360"/>
+      </w:pPr>
+      <w:rPr>
+        <w:rFonts w:ascii="Wingdings" w:hAnsi="Wingdings" w:hint="default"/>
+        <w:sz w:val="20"/>
+      </w:rPr>
+    </w:lvl>
+    <w:lvl w:ilvl="5" w:tentative="1">
+      <w:start w:val="1"/>
+      <w:numFmt w:val="bullet"/>
+      <w:lvlText w:val=""/>
+      <w:lvlJc w:val="left"/>
+      <w:pPr>
+        <w:tabs>
+          <w:tab w:val="num" w:pos="4320"/>
+        </w:tabs>
+        <w:ind w:left="4320" w:hanging="360"/>
+      </w:pPr>
+      <w:rPr>
+        <w:rFonts w:ascii="Wingdings" w:hAnsi="Wingdings" w:hint="default"/>
+        <w:sz w:val="20"/>
+      </w:rPr>
+    </w:lvl>
+    <w:lvl w:ilvl="6" w:tentative="1">
+      <w:start w:val="1"/>
+      <w:numFmt w:val="bullet"/>
+      <w:lvlText w:val=""/>
+      <w:lvlJc w:val="left"/>
+      <w:pPr>
+        <w:tabs>
+          <w:tab w:val="num" w:pos="5040"/>
+        </w:tabs>
+        <w:ind w:left="5040" w:hanging="360"/>
+      </w:pPr>
+      <w:rPr>
+        <w:rFonts w:ascii="Wingdings" w:hAnsi="Wingdings" w:hint="default"/>
+        <w:sz w:val="20"/>
+      </w:rPr>
+    </w:lvl>
+    <w:lvl w:ilvl="7" w:tentative="1">
+      <w:start w:val="1"/>
+      <w:numFmt w:val="bullet"/>
+      <w:lvlText w:val=""/>
+      <w:lvlJc w:val="left"/>
+      <w:pPr>
+        <w:tabs>
+          <w:tab w:val="num" w:pos="5760"/>
+        </w:tabs>
+        <w:ind w:left="5760" w:hanging="360"/>
+      </w:pPr>
+      <w:rPr>
+        <w:rFonts w:ascii="Wingdings" w:hAnsi="Wingdings" w:hint="default"/>
+        <w:sz w:val="20"/>
+      </w:rPr>
+    </w:lvl>
+    <w:lvl w:ilvl="8" w:tentative="1">
+      <w:start w:val="1"/>
+      <w:numFmt w:val="bullet"/>
+      <w:lvlText w:val=""/>
+      <w:lvlJc w:val="left"/>
+      <w:pPr>
+        <w:tabs>
+          <w:tab w:val="num" w:pos="6480"/>
+        </w:tabs>
+        <w:ind w:left="6480" w:hanging="360"/>
+      </w:pPr>
+      <w:rPr>
+        <w:rFonts w:ascii="Wingdings" w:hAnsi="Wingdings" w:hint="default"/>
+        <w:sz w:val="20"/>
+      </w:rPr>
+    </w:lvl>
+  </w:abstractNum>
+  <w:abstractNum w:abstractNumId="4" w15:restartNumberingAfterBreak="0">
     <w:nsid w:val="34C34D7D"/>
     <w:multiLevelType w:val="hybridMultilevel"/>
     <w:tmpl w:val="197E75F0"/>
@@ -6010,7 +10050,7 @@
       </w:rPr>
     </w:lvl>
   </w:abstractNum>
-  <w:abstractNum w:abstractNumId="4" w15:restartNumberingAfterBreak="0">
+  <w:abstractNum w:abstractNumId="5" w15:restartNumberingAfterBreak="0">
     <w:nsid w:val="3B8B76FF"/>
     <w:multiLevelType w:val="hybridMultilevel"/>
     <w:tmpl w:val="F0AA3D0C"/>
@@ -6123,7 +10163,7 @@
       </w:rPr>
     </w:lvl>
   </w:abstractNum>
-  <w:abstractNum w:abstractNumId="5" w15:restartNumberingAfterBreak="0">
+  <w:abstractNum w:abstractNumId="6" w15:restartNumberingAfterBreak="0">
     <w:nsid w:val="73CA4DF1"/>
     <w:multiLevelType w:val="hybridMultilevel"/>
     <w:tmpl w:val="B874B02E"/>
@@ -6237,22 +10277,25 @@
     </w:lvl>
   </w:abstractNum>
   <w:num w:numId="1">
-    <w:abstractNumId w:val="4"/>
+    <w:abstractNumId w:val="5"/>
   </w:num>
   <w:num w:numId="2">
     <w:abstractNumId w:val="0"/>
   </w:num>
   <w:num w:numId="3">
-    <w:abstractNumId w:val="5"/>
+    <w:abstractNumId w:val="6"/>
   </w:num>
   <w:num w:numId="4">
-    <w:abstractNumId w:val="3"/>
+    <w:abstractNumId w:val="4"/>
   </w:num>
   <w:num w:numId="5">
     <w:abstractNumId w:val="2"/>
   </w:num>
   <w:num w:numId="6">
     <w:abstractNumId w:val="1"/>
+  </w:num>
+  <w:num w:numId="7">
+    <w:abstractNumId w:val="3"/>
   </w:num>
 </w:numbering>
 </file>
@@ -6808,6 +10851,94 @@
       <w:szCs w:val="24"/>
     </w:rPr>
   </w:style>
+  <w:style w:type="paragraph" w:styleId="NormalWeb">
+    <w:name w:val="Normal (Web)"/>
+    <w:basedOn w:val="Normal"/>
+    <w:uiPriority w:val="99"/>
+    <w:semiHidden/>
+    <w:unhideWhenUsed/>
+    <w:rsid w:val="003C249D"/>
+    <w:pPr>
+      <w:spacing w:before="100" w:beforeAutospacing="1" w:after="100" w:afterAutospacing="1" w:line="240" w:lineRule="auto"/>
+    </w:pPr>
+    <w:rPr>
+      <w:rFonts w:ascii="Times New Roman" w:eastAsia="Times New Roman" w:hAnsi="Times New Roman" w:cs="Times New Roman"/>
+      <w:sz w:val="24"/>
+      <w:szCs w:val="24"/>
+    </w:rPr>
+  </w:style>
+  <w:style w:type="character" w:styleId="Textoennegrita">
+    <w:name w:val="Strong"/>
+    <w:basedOn w:val="Fuentedeprrafopredeter"/>
+    <w:uiPriority w:val="22"/>
+    <w:qFormat/>
+    <w:rsid w:val="003C249D"/>
+    <w:rPr>
+      <w:b/>
+      <w:bCs/>
+    </w:rPr>
+  </w:style>
+  <w:style w:type="paragraph" w:styleId="HTMLconformatoprevio">
+    <w:name w:val="HTML Preformatted"/>
+    <w:basedOn w:val="Normal"/>
+    <w:link w:val="HTMLconformatoprevioCar"/>
+    <w:uiPriority w:val="99"/>
+    <w:semiHidden/>
+    <w:unhideWhenUsed/>
+    <w:rsid w:val="003C249D"/>
+    <w:pPr>
+      <w:tabs>
+        <w:tab w:val="left" w:pos="916"/>
+        <w:tab w:val="left" w:pos="1832"/>
+        <w:tab w:val="left" w:pos="2748"/>
+        <w:tab w:val="left" w:pos="3664"/>
+        <w:tab w:val="left" w:pos="4580"/>
+        <w:tab w:val="left" w:pos="5496"/>
+        <w:tab w:val="left" w:pos="6412"/>
+        <w:tab w:val="left" w:pos="7328"/>
+        <w:tab w:val="left" w:pos="8244"/>
+        <w:tab w:val="left" w:pos="9160"/>
+        <w:tab w:val="left" w:pos="10076"/>
+        <w:tab w:val="left" w:pos="10992"/>
+        <w:tab w:val="left" w:pos="11908"/>
+        <w:tab w:val="left" w:pos="12824"/>
+        <w:tab w:val="left" w:pos="13740"/>
+        <w:tab w:val="left" w:pos="14656"/>
+      </w:tabs>
+      <w:spacing w:after="0" w:line="240" w:lineRule="auto"/>
+    </w:pPr>
+    <w:rPr>
+      <w:rFonts w:ascii="Courier New" w:eastAsia="Times New Roman" w:hAnsi="Courier New" w:cs="Courier New"/>
+      <w:sz w:val="20"/>
+      <w:szCs w:val="20"/>
+    </w:rPr>
+  </w:style>
+  <w:style w:type="character" w:customStyle="1" w:styleId="HTMLconformatoprevioCar">
+    <w:name w:val="HTML con formato previo Car"/>
+    <w:basedOn w:val="Fuentedeprrafopredeter"/>
+    <w:link w:val="HTMLconformatoprevio"/>
+    <w:uiPriority w:val="99"/>
+    <w:semiHidden/>
+    <w:rsid w:val="003C249D"/>
+    <w:rPr>
+      <w:rFonts w:ascii="Courier New" w:eastAsia="Times New Roman" w:hAnsi="Courier New" w:cs="Courier New"/>
+      <w:sz w:val="20"/>
+      <w:szCs w:val="20"/>
+    </w:rPr>
+  </w:style>
+  <w:style w:type="character" w:styleId="CdigoHTML">
+    <w:name w:val="HTML Code"/>
+    <w:basedOn w:val="Fuentedeprrafopredeter"/>
+    <w:uiPriority w:val="99"/>
+    <w:semiHidden/>
+    <w:unhideWhenUsed/>
+    <w:rsid w:val="003C249D"/>
+    <w:rPr>
+      <w:rFonts w:ascii="Courier New" w:eastAsia="Times New Roman" w:hAnsi="Courier New" w:cs="Courier New"/>
+      <w:sz w:val="20"/>
+      <w:szCs w:val="20"/>
+    </w:rPr>
+  </w:style>
 </w:styles>
 </file>
 

</xml_diff>